<commit_message>
mostly figures, standardize them (labels and such), new simulations (updated activation energies)
</commit_message>
<xml_diff>
--- a/baltic/drafts/BalticSeaAppendixMaxV2.docx
+++ b/baltic/drafts/BalticSeaAppendixMaxV2.docx
@@ -442,8 +442,6 @@
           <w:lang w:val="en-US"/>
         </w:rPr>
       </w:pPr>
-      <w:bookmarkStart w:id="0" w:name="_GoBack"/>
-      <w:bookmarkEnd w:id="0"/>
     </w:p>
     <w:p>
       <w:pPr>
@@ -930,7 +928,7 @@
         </w:rPr>
         <w:t xml:space="preserve">by </w:t>
       </w:r>
-      <w:commentRangeStart w:id="1"/>
+      <w:commentRangeStart w:id="0"/>
       <w:r>
         <w:rPr>
           <w:rFonts w:eastAsiaTheme="minorEastAsia"/>
@@ -938,12 +936,12 @@
         </w:rPr>
         <w:t xml:space="preserve">calculating </w:t>
       </w:r>
-      <w:commentRangeEnd w:id="1"/>
+      <w:commentRangeEnd w:id="0"/>
       <w:r>
         <w:rPr>
           <w:rStyle w:val="CommentReference"/>
         </w:rPr>
-        <w:commentReference w:id="1"/>
+        <w:commentReference w:id="0"/>
       </w:r>
       <w:r>
         <w:rPr>
@@ -2417,8 +2415,8 @@
         </w:rPr>
         <w:t xml:space="preserve"> is also derived from </w:t>
       </w:r>
+      <w:commentRangeStart w:id="1"/>
       <w:commentRangeStart w:id="2"/>
-      <w:commentRangeStart w:id="3"/>
       <m:oMath>
         <m:sSub>
           <m:sSubPr>
@@ -2455,19 +2453,19 @@
         </w:rPr>
         <w:t xml:space="preserve"> and is by default 20% </w:t>
       </w:r>
+      <w:commentRangeEnd w:id="1"/>
+      <w:r>
+        <w:rPr>
+          <w:rStyle w:val="CommentReference"/>
+        </w:rPr>
+        <w:commentReference w:id="1"/>
+      </w:r>
       <w:commentRangeEnd w:id="2"/>
       <w:r>
         <w:rPr>
           <w:rStyle w:val="CommentReference"/>
         </w:rPr>
         <w:commentReference w:id="2"/>
-      </w:r>
-      <w:commentRangeEnd w:id="3"/>
-      <w:r>
-        <w:rPr>
-          <w:rStyle w:val="CommentReference"/>
-        </w:rPr>
-        <w:commentReference w:id="3"/>
       </w:r>
       <w:r>
         <w:rPr>
@@ -3573,7 +3571,7 @@
           <w:color w:val="FF0000"/>
         </w:rPr>
       </w:pPr>
-      <w:commentRangeStart w:id="4"/>
+      <w:commentRangeStart w:id="3"/>
       <w:r>
         <w:rPr>
           <w:color w:val="FF0000"/>
@@ -3595,13 +3593,13 @@
         </w:rPr>
         <w:t xml:space="preserve"> </w:t>
       </w:r>
-      <w:commentRangeEnd w:id="4"/>
+      <w:commentRangeEnd w:id="3"/>
       <w:r>
         <w:rPr>
           <w:rStyle w:val="CommentReference"/>
           <w:color w:val="FF0000"/>
         </w:rPr>
-        <w:commentReference w:id="4"/>
+        <w:commentReference w:id="3"/>
       </w:r>
       <w:r>
         <w:rPr>
@@ -4394,7 +4392,7 @@
         </w:rPr>
         <w:t xml:space="preserve"> Species-specific</w:t>
       </w:r>
-      <w:commentRangeStart w:id="5"/>
+      <w:commentRangeStart w:id="4"/>
       <w:r>
         <w:rPr>
           <w:lang w:val="en-US"/>
@@ -4407,12 +4405,12 @@
         </w:rPr>
         <w:t>parameters used in model.</w:t>
       </w:r>
-      <w:commentRangeEnd w:id="5"/>
+      <w:commentRangeEnd w:id="4"/>
       <w:r>
         <w:rPr>
           <w:rStyle w:val="CommentReference"/>
         </w:rPr>
-        <w:commentReference w:id="5"/>
+        <w:commentReference w:id="4"/>
       </w:r>
       <w:r>
         <w:rPr>
@@ -4579,9 +4577,9 @@
         </w:rPr>
         <w:t xml:space="preserve"> = </w:t>
       </w:r>
+      <w:commentRangeStart w:id="5"/>
       <w:commentRangeStart w:id="6"/>
       <w:commentRangeStart w:id="7"/>
-      <w:commentRangeStart w:id="8"/>
       <w:r>
         <w:rPr>
           <w:rFonts w:cstheme="minorHAnsi"/>
@@ -4590,6 +4588,13 @@
         </w:rPr>
         <w:t>Asta</w:t>
       </w:r>
+      <w:commentRangeEnd w:id="5"/>
+      <w:r>
+        <w:rPr>
+          <w:rStyle w:val="CommentReference"/>
+        </w:rPr>
+        <w:commentReference w:id="5"/>
+      </w:r>
       <w:commentRangeEnd w:id="6"/>
       <w:r>
         <w:rPr>
@@ -4603,13 +4608,6 @@
           <w:rStyle w:val="CommentReference"/>
         </w:rPr>
         <w:commentReference w:id="7"/>
-      </w:r>
-      <w:commentRangeEnd w:id="8"/>
-      <w:r>
-        <w:rPr>
-          <w:rStyle w:val="CommentReference"/>
-        </w:rPr>
-        <w:commentReference w:id="8"/>
       </w:r>
       <w:r>
         <w:rPr>
@@ -6151,8 +6149,17 @@
               </w:rPr>
               <w:t>426</w:t>
             </w:r>
+            <w:commentRangeStart w:id="8"/>
             <w:commentRangeStart w:id="9"/>
-            <w:commentRangeStart w:id="10"/>
+            <w:commentRangeEnd w:id="8"/>
+            <w:r>
+              <w:rPr>
+                <w:rStyle w:val="CommentReference"/>
+                <w:sz w:val="20"/>
+                <w:szCs w:val="20"/>
+              </w:rPr>
+              <w:commentReference w:id="8"/>
+            </w:r>
             <w:commentRangeEnd w:id="9"/>
             <w:r>
               <w:rPr>
@@ -6161,15 +6168,6 @@
                 <w:szCs w:val="20"/>
               </w:rPr>
               <w:commentReference w:id="9"/>
-            </w:r>
-            <w:commentRangeEnd w:id="10"/>
-            <w:r>
-              <w:rPr>
-                <w:rStyle w:val="CommentReference"/>
-                <w:sz w:val="20"/>
-                <w:szCs w:val="20"/>
-              </w:rPr>
-              <w:commentReference w:id="10"/>
             </w:r>
           </w:p>
         </w:tc>
@@ -9472,8 +9470,8 @@
                 <w:lang w:val="en-US"/>
               </w:rPr>
             </w:pPr>
+            <w:commentRangeStart w:id="10"/>
             <w:commentRangeStart w:id="11"/>
-            <w:commentRangeStart w:id="12"/>
             <m:oMathPara>
               <m:oMathParaPr>
                 <m:jc m:val="left"/>
@@ -9487,6 +9485,16 @@
                   </w:rPr>
                   <m:t>2/3</m:t>
                 </m:r>
+                <w:commentRangeEnd w:id="10"/>
+                <m:r>
+                  <m:rPr>
+                    <m:sty m:val="p"/>
+                  </m:rPr>
+                  <w:rPr>
+                    <w:rStyle w:val="CommentReference"/>
+                  </w:rPr>
+                  <w:commentReference w:id="10"/>
+                </m:r>
                 <w:commentRangeEnd w:id="11"/>
                 <m:r>
                   <m:rPr>
@@ -9496,16 +9504,6 @@
                     <w:rStyle w:val="CommentReference"/>
                   </w:rPr>
                   <w:commentReference w:id="11"/>
-                </m:r>
-                <w:commentRangeEnd w:id="12"/>
-                <m:r>
-                  <m:rPr>
-                    <m:sty m:val="p"/>
-                  </m:rPr>
-                  <w:rPr>
-                    <w:rStyle w:val="CommentReference"/>
-                  </w:rPr>
-                  <w:commentReference w:id="12"/>
                 </m:r>
               </m:oMath>
             </m:oMathPara>
@@ -10939,8 +10937,21 @@
                   </w:rPr>
                   <m:t>1</m:t>
                 </m:r>
+                <w:commentRangeStart w:id="12"/>
                 <w:commentRangeStart w:id="13"/>
-                <w:commentRangeStart w:id="14"/>
+                <w:commentRangeEnd w:id="12"/>
+                <m:r>
+                  <m:rPr>
+                    <m:sty m:val="p"/>
+                  </m:rPr>
+                  <w:rPr>
+                    <w:rStyle w:val="CommentReference"/>
+                    <w:rFonts w:ascii="Cambria Math" w:hAnsi="Cambria Math"/>
+                    <w:sz w:val="20"/>
+                    <w:szCs w:val="20"/>
+                  </w:rPr>
+                  <w:commentReference w:id="12"/>
+                </m:r>
                 <w:commentRangeEnd w:id="13"/>
                 <m:r>
                   <m:rPr>
@@ -10953,19 +10964,6 @@
                     <w:szCs w:val="20"/>
                   </w:rPr>
                   <w:commentReference w:id="13"/>
-                </m:r>
-                <w:commentRangeEnd w:id="14"/>
-                <m:r>
-                  <m:rPr>
-                    <m:sty m:val="p"/>
-                  </m:rPr>
-                  <w:rPr>
-                    <w:rStyle w:val="CommentReference"/>
-                    <w:rFonts w:ascii="Cambria Math" w:hAnsi="Cambria Math"/>
-                    <w:sz w:val="20"/>
-                    <w:szCs w:val="20"/>
-                  </w:rPr>
-                  <w:commentReference w:id="14"/>
                 </m:r>
               </m:oMath>
             </m:oMathPara>
@@ -11400,17 +11398,6 @@
           <w:lang w:val="en-US"/>
         </w:rPr>
       </w:pPr>
-    </w:p>
-    <w:p>
-      <w:pPr>
-        <w:spacing w:line="480" w:lineRule="auto"/>
-        <w:contextualSpacing/>
-        <w:jc w:val="center"/>
-        <w:rPr>
-          <w:color w:val="FF0000"/>
-          <w:lang w:val="en-US"/>
-        </w:rPr>
-      </w:pPr>
       <w:r>
         <w:rPr>
           <w:noProof/>
@@ -11572,7 +11559,7 @@
           <w:lang w:val="en-US"/>
         </w:rPr>
       </w:pPr>
-      <w:commentRangeStart w:id="15"/>
+      <w:commentRangeStart w:id="14"/>
       <w:r>
         <w:rPr>
           <w:i/>
@@ -11587,12 +11574,12 @@
         </w:rPr>
         <w:t xml:space="preserve"> protocol</w:t>
       </w:r>
-      <w:commentRangeEnd w:id="15"/>
+      <w:commentRangeEnd w:id="14"/>
       <w:r>
         <w:rPr>
           <w:rStyle w:val="CommentReference"/>
         </w:rPr>
-        <w:commentReference w:id="15"/>
+        <w:commentReference w:id="14"/>
       </w:r>
     </w:p>
     <w:p>
@@ -11745,8 +11732,8 @@
         </w:rPr>
         <w:t xml:space="preserve">If growth rates </w:t>
       </w:r>
+      <w:commentRangeStart w:id="15"/>
       <w:commentRangeStart w:id="16"/>
-      <w:commentRangeStart w:id="17"/>
       <w:r>
         <w:rPr>
           <w:rFonts w:cstheme="minorHAnsi"/>
@@ -11954,15 +11941,7 @@
           <w:rFonts w:cstheme="minorHAnsi"/>
           <w:lang w:val="en-US"/>
         </w:rPr>
-        <w:t xml:space="preserve">If low </w:t>
-      </w:r>
-      <w:r>
-        <w:rPr>
-          <w:rFonts w:cstheme="minorHAnsi"/>
-          <w:lang w:val="en-US"/>
-        </w:rPr>
-        <w:lastRenderedPageBreak/>
-        <w:t xml:space="preserve">feeding level and </w:t>
+        <w:t xml:space="preserve">If low feeding level and </w:t>
       </w:r>
       <w:r>
         <w:rPr>
@@ -11984,19 +11963,19 @@
         </w:rPr>
         <w:t>If feedi</w:t>
       </w:r>
+      <w:commentRangeEnd w:id="15"/>
+      <w:r>
+        <w:rPr>
+          <w:rStyle w:val="CommentReference"/>
+        </w:rPr>
+        <w:commentReference w:id="15"/>
+      </w:r>
       <w:commentRangeEnd w:id="16"/>
       <w:r>
         <w:rPr>
           <w:rStyle w:val="CommentReference"/>
         </w:rPr>
         <w:commentReference w:id="16"/>
-      </w:r>
-      <w:commentRangeEnd w:id="17"/>
-      <w:r>
-        <w:rPr>
-          <w:rStyle w:val="CommentReference"/>
-        </w:rPr>
-        <w:commentReference w:id="17"/>
       </w:r>
       <w:r>
         <w:rPr>
@@ -12024,6 +12003,7 @@
           <w:rFonts w:cstheme="minorHAnsi"/>
           <w:lang w:val="en-US"/>
         </w:rPr>
+        <w:lastRenderedPageBreak/>
         <w:t xml:space="preserve">Net biomass production is largely determined by maximum consumption and metabolic </w:t>
       </w:r>
       <w:r>
@@ -12351,8 +12331,8 @@
           <w:lang w:val="en-US"/>
         </w:rPr>
       </w:pPr>
+      <w:commentRangeStart w:id="17"/>
       <w:commentRangeStart w:id="18"/>
-      <w:commentRangeStart w:id="19"/>
       <w:r>
         <w:rPr>
           <w:rFonts w:cstheme="minorHAnsi"/>
@@ -12389,19 +12369,19 @@
         </w:rPr>
         <w:t xml:space="preserve">allows for coexistence </w:t>
       </w:r>
+      <w:commentRangeEnd w:id="17"/>
+      <w:r>
+        <w:rPr>
+          <w:rStyle w:val="CommentReference"/>
+        </w:rPr>
+        <w:commentReference w:id="17"/>
+      </w:r>
       <w:commentRangeEnd w:id="18"/>
       <w:r>
         <w:rPr>
           <w:rStyle w:val="CommentReference"/>
         </w:rPr>
         <w:commentReference w:id="18"/>
-      </w:r>
-      <w:commentRangeEnd w:id="19"/>
-      <w:r>
-        <w:rPr>
-          <w:rStyle w:val="CommentReference"/>
-        </w:rPr>
-        <w:commentReference w:id="19"/>
       </w:r>
       <w:r>
         <w:rPr>
@@ -13049,8 +13029,8 @@
         </w:rPr>
         <w:t xml:space="preserve">. </w:t>
       </w:r>
+      <w:commentRangeStart w:id="19"/>
       <w:commentRangeStart w:id="20"/>
-      <w:commentRangeStart w:id="21"/>
       <w:r>
         <w:rPr>
           <w:rFonts w:cstheme="minorHAnsi"/>
@@ -13142,19 +13122,19 @@
         </w:rPr>
         <w:t>.</w:t>
       </w:r>
+      <w:commentRangeEnd w:id="19"/>
+      <w:r>
+        <w:rPr>
+          <w:rStyle w:val="CommentReference"/>
+        </w:rPr>
+        <w:commentReference w:id="19"/>
+      </w:r>
       <w:commentRangeEnd w:id="20"/>
       <w:r>
         <w:rPr>
           <w:rStyle w:val="CommentReference"/>
         </w:rPr>
         <w:commentReference w:id="20"/>
-      </w:r>
-      <w:commentRangeEnd w:id="21"/>
-      <w:r>
-        <w:rPr>
-          <w:rStyle w:val="CommentReference"/>
-        </w:rPr>
-        <w:commentReference w:id="21"/>
       </w:r>
     </w:p>
     <w:p>
@@ -13328,8 +13308,8 @@
         </w:rPr>
         <w:t xml:space="preserve">match independent </w:t>
       </w:r>
+      <w:commentRangeStart w:id="21"/>
       <w:commentRangeStart w:id="22"/>
-      <w:commentRangeStart w:id="23"/>
       <w:r>
         <w:rPr>
           <w:rFonts w:cstheme="minorHAnsi"/>
@@ -13337,19 +13317,19 @@
         </w:rPr>
         <w:t>stomach data</w:t>
       </w:r>
+      <w:commentRangeEnd w:id="21"/>
+      <w:r>
+        <w:rPr>
+          <w:rStyle w:val="CommentReference"/>
+        </w:rPr>
+        <w:commentReference w:id="21"/>
+      </w:r>
       <w:commentRangeEnd w:id="22"/>
       <w:r>
         <w:rPr>
           <w:rStyle w:val="CommentReference"/>
         </w:rPr>
         <w:commentReference w:id="22"/>
-      </w:r>
-      <w:commentRangeEnd w:id="23"/>
-      <w:r>
-        <w:rPr>
-          <w:rStyle w:val="CommentReference"/>
-        </w:rPr>
-        <w:commentReference w:id="23"/>
       </w:r>
       <w:r>
         <w:rPr>
@@ -13715,8 +13695,8 @@
         </w:rPr>
         <w:t xml:space="preserve"> These changes in resulted in ratios of physiological recruitment to actual recruitment (RDI/RDD) of</w:t>
       </w:r>
+      <w:commentRangeStart w:id="23"/>
       <w:commentRangeStart w:id="24"/>
-      <w:commentRangeStart w:id="25"/>
       <w:r>
         <w:rPr>
           <w:rFonts w:eastAsiaTheme="minorEastAsia" w:cstheme="minorHAnsi"/>
@@ -13766,19 +13746,19 @@
         </w:rPr>
         <w:t xml:space="preserve"> </w:t>
       </w:r>
+      <w:commentRangeEnd w:id="23"/>
+      <w:r>
+        <w:rPr>
+          <w:rStyle w:val="CommentReference"/>
+        </w:rPr>
+        <w:commentReference w:id="23"/>
+      </w:r>
       <w:commentRangeEnd w:id="24"/>
       <w:r>
         <w:rPr>
           <w:rStyle w:val="CommentReference"/>
         </w:rPr>
         <w:commentReference w:id="24"/>
-      </w:r>
-      <w:commentRangeEnd w:id="25"/>
-      <w:r>
-        <w:rPr>
-          <w:rStyle w:val="CommentReference"/>
-        </w:rPr>
-        <w:commentReference w:id="25"/>
       </w:r>
       <w:r>
         <w:rPr>
@@ -14096,6 +14076,38 @@
         </w:rPr>
         <w:t>.</w:t>
       </w:r>
+    </w:p>
+    <w:p>
+      <w:pPr>
+        <w:spacing w:line="480" w:lineRule="auto"/>
+        <w:rPr>
+          <w:lang w:val="en-US"/>
+        </w:rPr>
+      </w:pPr>
+    </w:p>
+    <w:p>
+      <w:pPr>
+        <w:spacing w:line="480" w:lineRule="auto"/>
+        <w:rPr>
+          <w:lang w:val="en-US"/>
+        </w:rPr>
+      </w:pPr>
+    </w:p>
+    <w:p>
+      <w:pPr>
+        <w:spacing w:line="480" w:lineRule="auto"/>
+        <w:rPr>
+          <w:lang w:val="en-US"/>
+        </w:rPr>
+      </w:pPr>
+    </w:p>
+    <w:p>
+      <w:pPr>
+        <w:spacing w:line="480" w:lineRule="auto"/>
+        <w:rPr>
+          <w:lang w:val="en-US"/>
+        </w:rPr>
+      </w:pPr>
     </w:p>
     <w:p>
       <w:pPr>
@@ -14213,8 +14225,8 @@
         </w:rPr>
         <w:t>Fig</w:t>
       </w:r>
+      <w:commentRangeStart w:id="25"/>
       <w:commentRangeStart w:id="26"/>
-      <w:commentRangeStart w:id="27"/>
       <w:r>
         <w:rPr>
           <w:sz w:val="22"/>
@@ -14255,7 +14267,7 @@
         </w:rPr>
         <w:t xml:space="preserve"> Growth c</w:t>
       </w:r>
-      <w:commentRangeEnd w:id="26"/>
+      <w:commentRangeEnd w:id="25"/>
       <w:r>
         <w:rPr>
           <w:rStyle w:val="CommentReference"/>
@@ -14263,9 +14275,9 @@
           <w:iCs w:val="0"/>
           <w:color w:val="auto"/>
         </w:rPr>
-        <w:commentReference w:id="26"/>
-      </w:r>
-      <w:commentRangeEnd w:id="27"/>
+        <w:commentReference w:id="25"/>
+      </w:r>
+      <w:commentRangeEnd w:id="26"/>
       <w:r>
         <w:rPr>
           <w:rStyle w:val="CommentReference"/>
@@ -14273,7 +14285,7 @@
           <w:iCs w:val="0"/>
           <w:color w:val="auto"/>
         </w:rPr>
-        <w:commentReference w:id="27"/>
+        <w:commentReference w:id="26"/>
       </w:r>
       <w:r>
         <w:rPr>
@@ -14836,8 +14848,8 @@
         </w:rPr>
         <w:t>Proportion of diet by mass as a function of preda</w:t>
       </w:r>
+      <w:commentRangeStart w:id="27"/>
       <w:commentRangeStart w:id="28"/>
-      <w:commentRangeStart w:id="29"/>
       <w:r>
         <w:rPr>
           <w:sz w:val="22"/>
@@ -14846,7 +14858,7 @@
         </w:rPr>
         <w:t xml:space="preserve">tor body mass </w:t>
       </w:r>
-      <w:commentRangeEnd w:id="28"/>
+      <w:commentRangeEnd w:id="27"/>
       <w:r>
         <w:rPr>
           <w:rStyle w:val="CommentReference"/>
@@ -14854,9 +14866,9 @@
           <w:iCs w:val="0"/>
           <w:color w:val="auto"/>
         </w:rPr>
-        <w:commentReference w:id="28"/>
-      </w:r>
-      <w:commentRangeEnd w:id="29"/>
+        <w:commentReference w:id="27"/>
+      </w:r>
+      <w:commentRangeEnd w:id="28"/>
       <w:r>
         <w:rPr>
           <w:rStyle w:val="CommentReference"/>
@@ -14864,7 +14876,7 @@
           <w:iCs w:val="0"/>
           <w:color w:val="auto"/>
         </w:rPr>
-        <w:commentReference w:id="29"/>
+        <w:commentReference w:id="28"/>
       </w:r>
       <w:r>
         <w:rPr>
@@ -15694,9 +15706,9 @@
           <w:lang w:val="en-US"/>
         </w:rPr>
       </w:pPr>
+      <w:commentRangeStart w:id="29"/>
       <w:commentRangeStart w:id="30"/>
-      <w:commentRangeStart w:id="31"/>
-      <w:commentRangeEnd w:id="30"/>
+      <w:commentRangeEnd w:id="29"/>
       <w:r>
         <w:rPr>
           <w:rStyle w:val="CommentReference"/>
@@ -15707,9 +15719,9 @@
           <w:szCs w:val="22"/>
         </w:rPr>
         <w:lastRenderedPageBreak/>
-        <w:commentReference w:id="30"/>
-      </w:r>
-      <w:commentRangeEnd w:id="31"/>
+        <w:commentReference w:id="29"/>
+      </w:r>
+      <w:commentRangeEnd w:id="30"/>
       <w:r>
         <w:rPr>
           <w:rStyle w:val="CommentReference"/>
@@ -15719,30 +15731,23 @@
           <w:sz w:val="22"/>
           <w:szCs w:val="22"/>
         </w:rPr>
+        <w:commentReference w:id="30"/>
+      </w:r>
+      <w:commentRangeStart w:id="31"/>
+      <w:commentRangeStart w:id="32"/>
+      <w:commentRangeEnd w:id="32"/>
+      <w:r>
+        <w:rPr>
+          <w:rStyle w:val="CommentReference"/>
+        </w:rPr>
+        <w:commentReference w:id="32"/>
+      </w:r>
+      <w:commentRangeEnd w:id="31"/>
+      <w:r>
+        <w:rPr>
+          <w:rStyle w:val="CommentReference"/>
+        </w:rPr>
         <w:commentReference w:id="31"/>
-      </w:r>
-      <w:commentRangeStart w:id="32"/>
-      <w:commentRangeStart w:id="33"/>
-      <w:r>
-        <w:rPr>
-          <w:rFonts w:cstheme="minorHAnsi"/>
-          <w:lang w:val="en-US"/>
-        </w:rPr>
-        <w:t xml:space="preserve">I </w:t>
-      </w:r>
-      <w:commentRangeEnd w:id="32"/>
-      <w:r>
-        <w:rPr>
-          <w:rStyle w:val="CommentReference"/>
-        </w:rPr>
-        <w:commentReference w:id="32"/>
-      </w:r>
-      <w:commentRangeEnd w:id="33"/>
-      <w:r>
-        <w:rPr>
-          <w:rStyle w:val="CommentReference"/>
-        </w:rPr>
-        <w:commentReference w:id="33"/>
       </w:r>
       <w:r>
         <w:rPr>
@@ -15998,6 +16003,14 @@
     </w:p>
     <w:p>
       <w:pPr>
+        <w:spacing w:line="480" w:lineRule="auto"/>
+        <w:rPr>
+          <w:lang w:val="en-US"/>
+        </w:rPr>
+      </w:pPr>
+    </w:p>
+    <w:p>
+      <w:pPr>
         <w:pStyle w:val="ListParagraph"/>
         <w:numPr>
           <w:ilvl w:val="0"/>
@@ -16138,6 +16151,15 @@
           <w:lang w:val="en-US"/>
         </w:rPr>
       </w:pPr>
+    </w:p>
+    <w:p>
+      <w:pPr>
+        <w:spacing w:line="480" w:lineRule="auto"/>
+        <w:jc w:val="center"/>
+        <w:rPr>
+          <w:lang w:val="en-US"/>
+        </w:rPr>
+      </w:pPr>
       <w:r>
         <w:rPr>
           <w:noProof/>
@@ -16145,10 +16167,10 @@
         </w:rPr>
         <w:lastRenderedPageBreak/>
         <w:drawing>
-          <wp:inline distT="0" distB="0" distL="0" distR="0" wp14:anchorId="7F52D9E8" wp14:editId="209B1A85">
-            <wp:extent cx="5731510" cy="5731510"/>
+          <wp:inline distT="0" distB="0" distL="0" distR="0" wp14:anchorId="46EC6A3C" wp14:editId="2D7507F3">
+            <wp:extent cx="3383280" cy="2453933"/>
             <wp:effectExtent l="0" t="0" r="0" b="0"/>
-            <wp:docPr id="22" name="Picture 22" descr="A close up of a map&#10;&#10;Description automatically generated"/>
+            <wp:docPr id="2" name="Picture 2" descr="A screenshot of a cell phone&#10;&#10;Description automatically generated"/>
             <wp:cNvGraphicFramePr>
               <a:graphicFrameLocks xmlns:a="http://schemas.openxmlformats.org/drawingml/2006/main" noChangeAspect="1"/>
             </wp:cNvGraphicFramePr>
@@ -16156,11 +16178,482 @@
               <a:graphicData uri="http://schemas.openxmlformats.org/drawingml/2006/picture">
                 <pic:pic xmlns:pic="http://schemas.openxmlformats.org/drawingml/2006/picture">
                   <pic:nvPicPr>
-                    <pic:cNvPr id="22" name="random_rate_scalar.png"/>
+                    <pic:cNvPr id="2" name="temperature_scenarios.png"/>
+                    <pic:cNvPicPr/>
+                  </pic:nvPicPr>
+                  <pic:blipFill rotWithShape="1">
+                    <a:blip r:embed="rId27" cstate="print">
+                      <a:extLst>
+                        <a:ext uri="{28A0092B-C50C-407E-A947-70E740481C1C}">
+                          <a14:useLocalDpi xmlns:a14="http://schemas.microsoft.com/office/drawing/2010/main" val="0"/>
+                        </a:ext>
+                      </a:extLst>
+                    </a:blip>
+                    <a:srcRect t="13295" b="14174"/>
+                    <a:stretch/>
+                  </pic:blipFill>
+                  <pic:spPr bwMode="auto">
+                    <a:xfrm>
+                      <a:off x="0" y="0"/>
+                      <a:ext cx="3427441" cy="2485964"/>
+                    </a:xfrm>
+                    <a:prstGeom prst="rect">
+                      <a:avLst/>
+                    </a:prstGeom>
+                    <a:ln>
+                      <a:noFill/>
+                    </a:ln>
+                    <a:extLst>
+                      <a:ext uri="{53640926-AAD7-44D8-BBD7-CCE9431645EC}">
+                        <a14:shadowObscured xmlns:a14="http://schemas.microsoft.com/office/drawing/2010/main"/>
+                      </a:ext>
+                    </a:extLst>
+                  </pic:spPr>
+                </pic:pic>
+              </a:graphicData>
+            </a:graphic>
+          </wp:inline>
+        </w:drawing>
+      </w:r>
+    </w:p>
+    <w:p>
+      <w:pPr>
+        <w:pStyle w:val="Caption"/>
+        <w:spacing w:line="480" w:lineRule="auto"/>
+        <w:contextualSpacing/>
+        <w:jc w:val="both"/>
+        <w:rPr>
+          <w:rFonts w:ascii="Times New Roman" w:hAnsi="Times New Roman" w:cs="Times New Roman"/>
+          <w:color w:val="auto"/>
+          <w:sz w:val="22"/>
+          <w:szCs w:val="22"/>
+          <w:lang w:val="en-US"/>
+        </w:rPr>
+      </w:pPr>
+      <w:bookmarkStart w:id="33" w:name="_Toc2601248"/>
+      <w:r>
+        <w:rPr>
+          <w:sz w:val="22"/>
+          <w:szCs w:val="22"/>
+          <w:lang w:val="en-US"/>
+        </w:rPr>
+        <w:t xml:space="preserve">Figure </w:t>
+      </w:r>
+      <w:r>
+        <w:rPr>
+          <w:sz w:val="22"/>
+          <w:szCs w:val="22"/>
+          <w:lang w:val="en-US"/>
+        </w:rPr>
+        <w:t>S1</w:t>
+      </w:r>
+      <w:r>
+        <w:rPr>
+          <w:sz w:val="22"/>
+          <w:szCs w:val="22"/>
+          <w:lang w:val="en-US"/>
+        </w:rPr>
+        <w:t>1</w:t>
+      </w:r>
+      <w:r>
+        <w:rPr>
+          <w:sz w:val="22"/>
+          <w:szCs w:val="22"/>
+        </w:rPr>
+        <w:t>.</w:t>
+      </w:r>
+      <w:r>
+        <w:rPr>
+          <w:sz w:val="22"/>
+          <w:szCs w:val="22"/>
+          <w:lang w:val="en-US"/>
+        </w:rPr>
+        <w:t xml:space="preserve"> </w:t>
+      </w:r>
+      <w:r>
+        <w:rPr>
+          <w:sz w:val="22"/>
+          <w:szCs w:val="22"/>
+          <w:lang w:val="en-US"/>
+        </w:rPr>
+        <w:t>Relative t</w:t>
+      </w:r>
+      <w:r>
+        <w:rPr>
+          <w:sz w:val="22"/>
+          <w:szCs w:val="22"/>
+          <w:lang w:val="en-US"/>
+        </w:rPr>
+        <w:t>emperature scenarios</w:t>
+      </w:r>
+      <w:r>
+        <w:rPr>
+          <w:sz w:val="22"/>
+          <w:szCs w:val="22"/>
+          <w:lang w:val="en-US"/>
+        </w:rPr>
+        <w:t xml:space="preserve"> used in the time-varying temperature projections</w:t>
+      </w:r>
+      <w:r>
+        <w:rPr>
+          <w:sz w:val="22"/>
+          <w:szCs w:val="22"/>
+          <w:lang w:val="en-US"/>
+        </w:rPr>
+        <w:t xml:space="preserve">. </w:t>
+      </w:r>
+      <w:r>
+        <w:rPr>
+          <w:sz w:val="22"/>
+          <w:szCs w:val="22"/>
+          <w:lang w:val="en-US"/>
+        </w:rPr>
+        <w:t>The relative temperature is acquired by adding a constant of 9.57 to</w:t>
+      </w:r>
+      <w:r>
+        <w:rPr>
+          <w:sz w:val="22"/>
+          <w:szCs w:val="22"/>
+          <w:lang w:val="en-US"/>
+        </w:rPr>
+        <w:t xml:space="preserve"> </w:t>
+      </w:r>
+      <w:r>
+        <w:rPr>
+          <w:sz w:val="22"/>
+          <w:szCs w:val="22"/>
+          <w:lang w:val="en-US"/>
+        </w:rPr>
+        <w:t xml:space="preserve">the relative change in sea surface temperature </w:t>
+      </w:r>
+      <w:r>
+        <w:rPr>
+          <w:sz w:val="22"/>
+          <w:szCs w:val="22"/>
+          <w:lang w:val="en-US"/>
+        </w:rPr>
+        <w:t>from the</w:t>
+      </w:r>
+      <w:r>
+        <w:rPr>
+          <w:rFonts w:ascii="Times" w:hAnsi="Times" w:cs="Times New Roman"/>
+          <w:color w:val="auto"/>
+          <w:sz w:val="22"/>
+          <w:szCs w:val="22"/>
+          <w:lang w:val="en-US"/>
+        </w:rPr>
+        <w:t xml:space="preserve"> </w:t>
+      </w:r>
+      <w:r>
+        <w:rPr>
+          <w:rFonts w:ascii="Times" w:hAnsi="Times" w:cs="Times New Roman"/>
+          <w:color w:val="auto"/>
+          <w:sz w:val="22"/>
+          <w:szCs w:val="22"/>
+          <w:lang w:val="en-US"/>
+        </w:rPr>
+        <w:t>regional coupled model system RCA4-NEMO using the RCP 8.5</w:t>
+      </w:r>
+      <w:r>
+        <w:rPr>
+          <w:rFonts w:ascii="Times" w:hAnsi="Times" w:cs="Times New Roman"/>
+          <w:color w:val="auto"/>
+          <w:sz w:val="22"/>
+          <w:szCs w:val="22"/>
+          <w:lang w:val="en-US"/>
+        </w:rPr>
+        <w:t xml:space="preserve">, </w:t>
+      </w:r>
+      <w:r>
+        <w:rPr>
+          <w:rFonts w:ascii="Times" w:hAnsi="Times" w:cs="Times New Roman"/>
+          <w:color w:val="auto"/>
+          <w:sz w:val="22"/>
+          <w:szCs w:val="22"/>
+          <w:lang w:val="en-US"/>
+        </w:rPr>
+        <w:t xml:space="preserve">to set the mean temperature in the calibration period to </w:t>
+      </w:r>
+      <w:commentRangeStart w:id="34"/>
+      <w:r>
+        <w:rPr>
+          <w:rFonts w:ascii="Times" w:hAnsi="Times" w:cs="Times New Roman"/>
+          <w:color w:val="auto"/>
+          <w:sz w:val="22"/>
+          <w:szCs w:val="22"/>
+          <w:lang w:val="en-US"/>
+        </w:rPr>
+        <w:t>9.45</w:t>
+      </w:r>
+      <m:oMath>
+        <m:r>
+          <w:rPr>
+            <w:rFonts w:ascii="Cambria Math" w:hAnsi="Cambria Math" w:cs="Times New Roman"/>
+            <w:color w:val="auto"/>
+            <w:sz w:val="22"/>
+            <w:szCs w:val="22"/>
+            <w:lang w:val="en-US"/>
+          </w:rPr>
+          <m:t>℃</m:t>
+        </m:r>
+        <w:commentRangeEnd w:id="34"/>
+        <m:r>
+          <m:rPr>
+            <m:sty m:val="p"/>
+          </m:rPr>
+          <w:rPr>
+            <w:rStyle w:val="CommentReference"/>
+            <w:i w:val="0"/>
+            <w:iCs w:val="0"/>
+            <w:color w:val="auto"/>
+          </w:rPr>
+          <w:commentReference w:id="34"/>
+        </m:r>
+      </m:oMath>
+      <w:r>
+        <w:rPr>
+          <w:sz w:val="22"/>
+          <w:szCs w:val="22"/>
+          <w:lang w:val="en-US"/>
+        </w:rPr>
+        <w:t>. In the time-varying temperature projections (Figure 3-4, main text)</w:t>
+      </w:r>
+      <w:r>
+        <w:rPr>
+          <w:sz w:val="22"/>
+          <w:szCs w:val="22"/>
+          <w:lang w:val="en-US"/>
+        </w:rPr>
+        <w:t xml:space="preserve">, </w:t>
+      </w:r>
+      <w:r>
+        <w:rPr>
+          <w:sz w:val="22"/>
+          <w:szCs w:val="22"/>
+          <w:lang w:val="en-US"/>
+        </w:rPr>
+        <w:t xml:space="preserve">we ensure that the temperature is the same at the onset of the projection in order to have the same starting values. The no-warming scenario gets a constant temperature equal to the mean temperature in the </w:t>
+      </w:r>
+      <w:r>
+        <w:rPr>
+          <w:sz w:val="22"/>
+          <w:szCs w:val="22"/>
+          <w:lang w:val="en-US"/>
+        </w:rPr>
+        <w:t>calibration time-per</w:t>
+      </w:r>
+      <w:r>
+        <w:rPr>
+          <w:sz w:val="22"/>
+          <w:szCs w:val="22"/>
+          <w:lang w:val="en-US"/>
+        </w:rPr>
+        <w:t>iod</w:t>
+      </w:r>
+      <w:r>
+        <w:rPr>
+          <w:sz w:val="22"/>
+          <w:szCs w:val="22"/>
+          <w:lang w:val="en-US"/>
+        </w:rPr>
+        <w:t xml:space="preserve"> in 1997 (mid-year in calibration time window)</w:t>
+      </w:r>
+      <w:r>
+        <w:rPr>
+          <w:sz w:val="22"/>
+          <w:szCs w:val="22"/>
+          <w:lang w:val="en-US"/>
+        </w:rPr>
+        <w:t xml:space="preserve"> while the warming scenario continuous along the</w:t>
+      </w:r>
+      <w:r>
+        <w:rPr>
+          <w:sz w:val="22"/>
+          <w:szCs w:val="22"/>
+          <w:lang w:val="en-US"/>
+        </w:rPr>
+        <w:t xml:space="preserve"> temperature</w:t>
+      </w:r>
+      <w:r>
+        <w:rPr>
+          <w:sz w:val="22"/>
+          <w:szCs w:val="22"/>
+          <w:lang w:val="en-US"/>
+        </w:rPr>
+        <w:t xml:space="preserve"> projection </w:t>
+      </w:r>
+      <w:r>
+        <w:rPr>
+          <w:rFonts w:ascii="Times New Roman" w:hAnsi="Times New Roman" w:cs="Times New Roman"/>
+          <w:color w:val="auto"/>
+          <w:sz w:val="22"/>
+          <w:szCs w:val="22"/>
+          <w:lang w:val="en-US"/>
+        </w:rPr>
+        <w:t>from the regional coupled model system RCA4-NEMO using the RCP 8.5 scenario.</w:t>
+      </w:r>
+      <w:r>
+        <w:rPr>
+          <w:rFonts w:ascii="Times New Roman" w:hAnsi="Times New Roman" w:cs="Times New Roman"/>
+          <w:color w:val="auto"/>
+          <w:sz w:val="22"/>
+          <w:szCs w:val="22"/>
+          <w:lang w:val="en-US"/>
+        </w:rPr>
+        <w:t xml:space="preserve"> </w:t>
+      </w:r>
+    </w:p>
+    <w:p>
+      <w:pPr>
+        <w:tabs>
+          <w:tab w:val="left" w:pos="7621"/>
+        </w:tabs>
+        <w:spacing w:line="480" w:lineRule="auto"/>
+        <w:contextualSpacing/>
+        <w:jc w:val="center"/>
+        <w:rPr>
+          <w:sz w:val="28"/>
+          <w:lang w:val="en-US"/>
+        </w:rPr>
+      </w:pPr>
+    </w:p>
+    <w:p>
+      <w:pPr>
+        <w:tabs>
+          <w:tab w:val="left" w:pos="7621"/>
+        </w:tabs>
+        <w:spacing w:line="480" w:lineRule="auto"/>
+        <w:contextualSpacing/>
+        <w:jc w:val="center"/>
+        <w:rPr>
+          <w:sz w:val="28"/>
+          <w:lang w:val="en-US"/>
+        </w:rPr>
+      </w:pPr>
+    </w:p>
+    <w:p>
+      <w:pPr>
+        <w:tabs>
+          <w:tab w:val="left" w:pos="7621"/>
+        </w:tabs>
+        <w:spacing w:line="480" w:lineRule="auto"/>
+        <w:contextualSpacing/>
+        <w:jc w:val="center"/>
+        <w:rPr>
+          <w:sz w:val="28"/>
+          <w:lang w:val="en-US"/>
+        </w:rPr>
+      </w:pPr>
+    </w:p>
+    <w:p>
+      <w:pPr>
+        <w:tabs>
+          <w:tab w:val="left" w:pos="7621"/>
+        </w:tabs>
+        <w:spacing w:line="480" w:lineRule="auto"/>
+        <w:contextualSpacing/>
+        <w:jc w:val="center"/>
+        <w:rPr>
+          <w:sz w:val="28"/>
+          <w:lang w:val="en-US"/>
+        </w:rPr>
+      </w:pPr>
+    </w:p>
+    <w:p>
+      <w:pPr>
+        <w:tabs>
+          <w:tab w:val="left" w:pos="7621"/>
+        </w:tabs>
+        <w:spacing w:line="480" w:lineRule="auto"/>
+        <w:contextualSpacing/>
+        <w:jc w:val="center"/>
+        <w:rPr>
+          <w:sz w:val="28"/>
+          <w:lang w:val="en-US"/>
+        </w:rPr>
+      </w:pPr>
+    </w:p>
+    <w:p>
+      <w:pPr>
+        <w:tabs>
+          <w:tab w:val="left" w:pos="7621"/>
+        </w:tabs>
+        <w:spacing w:line="480" w:lineRule="auto"/>
+        <w:contextualSpacing/>
+        <w:jc w:val="center"/>
+        <w:rPr>
+          <w:sz w:val="28"/>
+          <w:lang w:val="en-US"/>
+        </w:rPr>
+      </w:pPr>
+    </w:p>
+    <w:p>
+      <w:pPr>
+        <w:tabs>
+          <w:tab w:val="left" w:pos="7621"/>
+        </w:tabs>
+        <w:spacing w:line="480" w:lineRule="auto"/>
+        <w:contextualSpacing/>
+        <w:jc w:val="center"/>
+        <w:rPr>
+          <w:sz w:val="28"/>
+          <w:lang w:val="en-US"/>
+        </w:rPr>
+      </w:pPr>
+    </w:p>
+    <w:p>
+      <w:pPr>
+        <w:tabs>
+          <w:tab w:val="left" w:pos="7621"/>
+        </w:tabs>
+        <w:spacing w:line="480" w:lineRule="auto"/>
+        <w:contextualSpacing/>
+        <w:jc w:val="center"/>
+        <w:rPr>
+          <w:sz w:val="28"/>
+          <w:lang w:val="en-US"/>
+        </w:rPr>
+      </w:pPr>
+    </w:p>
+    <w:p>
+      <w:pPr>
+        <w:spacing w:line="480" w:lineRule="auto"/>
+        <w:jc w:val="center"/>
+        <w:rPr>
+          <w:rFonts w:cstheme="minorHAnsi"/>
+          <w:color w:val="FF0000"/>
+          <w:sz w:val="22"/>
+          <w:szCs w:val="22"/>
+          <w:lang w:val="en-US"/>
+        </w:rPr>
+      </w:pPr>
+      <w:r>
+        <w:rPr>
+          <w:rFonts w:cstheme="minorHAnsi"/>
+          <w:noProof/>
+          <w:color w:val="FF0000"/>
+          <w:sz w:val="22"/>
+          <w:szCs w:val="22"/>
+          <w:lang w:val="en-US"/>
+        </w:rPr>
+        <w:lastRenderedPageBreak/>
+        <w:drawing>
+          <wp:inline distT="0" distB="0" distL="0" distR="0" wp14:anchorId="43D99BDF" wp14:editId="0E3D877E">
+            <wp:extent cx="5731510" cy="5731510"/>
+            <wp:effectExtent l="0" t="0" r="0" b="0"/>
+            <wp:docPr id="9" name="Picture 9" descr="A close up of a map&#10;&#10;Description automatically generated"/>
+            <wp:cNvGraphicFramePr>
+              <a:graphicFrameLocks xmlns:a="http://schemas.openxmlformats.org/drawingml/2006/main" noChangeAspect="1"/>
+            </wp:cNvGraphicFramePr>
+            <a:graphic xmlns:a="http://schemas.openxmlformats.org/drawingml/2006/main">
+              <a:graphicData uri="http://schemas.openxmlformats.org/drawingml/2006/picture">
+                <pic:pic xmlns:pic="http://schemas.openxmlformats.org/drawingml/2006/picture">
+                  <pic:nvPicPr>
+                    <pic:cNvPr id="9" name="spectra_project.png"/>
                     <pic:cNvPicPr/>
                   </pic:nvPicPr>
                   <pic:blipFill>
-                    <a:blip r:embed="rId27" cstate="print">
+                    <a:blip r:embed="rId28" cstate="print">
                       <a:extLst>
                         <a:ext uri="{28A0092B-C50C-407E-A947-70E740481C1C}">
                           <a14:useLocalDpi xmlns:a14="http://schemas.microsoft.com/office/drawing/2010/main" val="0"/>
@@ -16189,238 +16682,305 @@
     </w:p>
     <w:p>
       <w:pPr>
-        <w:pStyle w:val="Caption"/>
+        <w:spacing w:line="480" w:lineRule="auto"/>
+        <w:jc w:val="both"/>
+        <w:rPr>
+          <w:rFonts w:ascii="Times New Roman" w:hAnsi="Times New Roman" w:cs="Times New Roman"/>
+          <w:i/>
+          <w:iCs/>
+          <w:sz w:val="22"/>
+          <w:szCs w:val="22"/>
+          <w:lang w:val="en-US"/>
+        </w:rPr>
+      </w:pPr>
+      <w:commentRangeStart w:id="35"/>
+      <w:r>
+        <w:rPr>
+          <w:rFonts w:cstheme="minorHAnsi"/>
+          <w:i/>
+          <w:iCs/>
+          <w:sz w:val="22"/>
+          <w:szCs w:val="22"/>
+          <w:lang w:val="en-US"/>
+        </w:rPr>
+        <w:t xml:space="preserve">Figure </w:t>
+      </w:r>
+      <w:commentRangeEnd w:id="35"/>
+      <w:r>
+        <w:rPr>
+          <w:rStyle w:val="CommentReference"/>
+          <w:sz w:val="22"/>
+          <w:szCs w:val="22"/>
+        </w:rPr>
+        <w:commentReference w:id="35"/>
+      </w:r>
+      <w:r>
+        <w:rPr>
+          <w:rFonts w:cstheme="minorHAnsi"/>
+          <w:i/>
+          <w:iCs/>
+          <w:sz w:val="22"/>
+          <w:szCs w:val="22"/>
+          <w:lang w:val="en-US"/>
+        </w:rPr>
+        <w:t>S12</w:t>
+      </w:r>
+      <w:r>
+        <w:rPr>
+          <w:rFonts w:cstheme="minorHAnsi"/>
+          <w:i/>
+          <w:iCs/>
+          <w:sz w:val="22"/>
+          <w:szCs w:val="22"/>
+          <w:lang w:val="en-US"/>
+        </w:rPr>
+        <w:t xml:space="preserve">. Abundance-at-size (abundance spectrum) of sprat, </w:t>
+      </w:r>
+      <w:commentRangeStart w:id="36"/>
+      <w:r>
+        <w:rPr>
+          <w:rFonts w:cstheme="minorHAnsi"/>
+          <w:i/>
+          <w:iCs/>
+          <w:sz w:val="22"/>
+          <w:szCs w:val="22"/>
+          <w:lang w:val="en-US"/>
+        </w:rPr>
+        <w:t>herring</w:t>
+      </w:r>
+      <w:commentRangeEnd w:id="36"/>
+      <w:r>
+        <w:rPr>
+          <w:rStyle w:val="CommentReference"/>
+          <w:sz w:val="22"/>
+          <w:szCs w:val="22"/>
+        </w:rPr>
+        <w:commentReference w:id="36"/>
+      </w:r>
+      <w:r>
+        <w:rPr>
+          <w:rFonts w:cstheme="minorHAnsi"/>
+          <w:i/>
+          <w:iCs/>
+          <w:sz w:val="22"/>
+          <w:szCs w:val="22"/>
+          <w:lang w:val="en-US"/>
+        </w:rPr>
+        <w:t xml:space="preserve"> and cod in 2050 relative to projection with constant temperature after 2007 (see Figure S10) assuming different fishing mortalities, here implemented as scalars to average FMSY from stock assessments and size-spectrum models. The top row corresponds to no temperature increase, hence the pink line which shows the average FMSY scenario is at y=1. The middle and bottom rows show scenarios without and with temperature depended resource dynamics, respectively.</w:t>
+      </w:r>
+    </w:p>
+    <w:p>
+      <w:pPr>
+        <w:tabs>
+          <w:tab w:val="left" w:pos="7621"/>
+        </w:tabs>
         <w:spacing w:line="480" w:lineRule="auto"/>
         <w:contextualSpacing/>
+        <w:rPr>
+          <w:sz w:val="28"/>
+          <w:lang w:val="en-US"/>
+        </w:rPr>
+      </w:pPr>
+    </w:p>
+    <w:p>
+      <w:pPr>
+        <w:pStyle w:val="ListParagraph"/>
+        <w:numPr>
+          <w:ilvl w:val="0"/>
+          <w:numId w:val="19"/>
+        </w:numPr>
+        <w:spacing w:line="480" w:lineRule="auto"/>
         <w:jc w:val="both"/>
         <w:rPr>
-          <w:sz w:val="22"/>
-          <w:szCs w:val="22"/>
-          <w:lang w:val="en-US"/>
-        </w:rPr>
-      </w:pPr>
-      <w:r>
-        <w:rPr>
-          <w:sz w:val="22"/>
-          <w:szCs w:val="22"/>
-          <w:lang w:val="en-US"/>
-        </w:rPr>
-        <w:t xml:space="preserve">Figure </w:t>
-      </w:r>
-      <w:r>
-        <w:rPr>
-          <w:sz w:val="22"/>
-          <w:szCs w:val="22"/>
-          <w:lang w:val="en-US"/>
-        </w:rPr>
-        <w:t>S1</w:t>
-      </w:r>
-      <w:r>
-        <w:rPr>
-          <w:sz w:val="22"/>
-          <w:szCs w:val="22"/>
-          <w:lang w:val="en-US"/>
-        </w:rPr>
-        <w:t>1</w:t>
-      </w:r>
-      <w:r>
-        <w:rPr>
-          <w:sz w:val="22"/>
-          <w:szCs w:val="22"/>
-        </w:rPr>
-        <w:t>.</w:t>
-      </w:r>
-      <w:r>
-        <w:rPr>
-          <w:sz w:val="22"/>
-          <w:szCs w:val="22"/>
-          <w:lang w:val="en-US"/>
-        </w:rPr>
-        <w:t xml:space="preserve"> </w:t>
-      </w:r>
-      <w:r>
-        <w:rPr>
-          <w:sz w:val="22"/>
-          <w:szCs w:val="22"/>
-          <w:lang w:val="en-US"/>
-        </w:rPr>
-        <w:t>S</w:t>
-      </w:r>
-      <w:r>
-        <w:rPr>
-          <w:sz w:val="22"/>
-          <w:szCs w:val="22"/>
-          <w:lang w:val="en-US"/>
-        </w:rPr>
-        <w:t>calars to each rate that is temperature-dependent in the model</w:t>
-      </w:r>
-      <w:r>
-        <w:rPr>
-          <w:sz w:val="22"/>
-          <w:szCs w:val="22"/>
-          <w:lang w:val="en-US"/>
-        </w:rPr>
-        <w:t xml:space="preserve"> given Equations 1-2 and the </w:t>
-      </w:r>
-      <w:r>
-        <w:rPr>
-          <w:sz w:val="22"/>
-          <w:szCs w:val="22"/>
-          <w:lang w:val="en-US"/>
-        </w:rPr>
-        <w:t xml:space="preserve">corresponding </w:t>
-      </w:r>
-      <w:r>
-        <w:rPr>
-          <w:sz w:val="22"/>
-          <w:szCs w:val="22"/>
-          <w:lang w:val="en-US"/>
-        </w:rPr>
-        <w:t xml:space="preserve">activation energies </w:t>
-      </w:r>
-      <w:r>
-        <w:rPr>
-          <w:sz w:val="22"/>
-          <w:szCs w:val="22"/>
-          <w:lang w:val="en-US"/>
-        </w:rPr>
-        <w:t xml:space="preserve">based on </w:t>
-      </w:r>
-      <w:r>
-        <w:rPr>
-          <w:sz w:val="22"/>
-          <w:szCs w:val="22"/>
-          <w:lang w:val="en-US"/>
-        </w:rPr>
-        <w:t>their distribution as shown in Table 1</w:t>
-      </w:r>
-      <w:r>
-        <w:rPr>
-          <w:sz w:val="22"/>
-          <w:szCs w:val="22"/>
-          <w:lang w:val="en-US"/>
-        </w:rPr>
-        <w:t xml:space="preserve"> and Figure 2</w:t>
-      </w:r>
-      <w:r>
-        <w:rPr>
-          <w:sz w:val="22"/>
-          <w:szCs w:val="22"/>
-          <w:lang w:val="en-US"/>
-        </w:rPr>
-        <w:t xml:space="preserve">. </w:t>
-      </w:r>
-      <w:r>
-        <w:rPr>
-          <w:sz w:val="22"/>
-          <w:szCs w:val="22"/>
-          <w:lang w:val="en-US"/>
-        </w:rPr>
-        <w:t xml:space="preserve">Bands correspond to </w:t>
-      </w:r>
-      <w:r>
-        <w:rPr>
-          <w:sz w:val="22"/>
-          <w:szCs w:val="22"/>
-          <w:lang w:val="en-US"/>
-        </w:rPr>
-        <w:t xml:space="preserve">scalars using the </w:t>
-      </w:r>
-      <w:r>
-        <w:rPr>
-          <w:sz w:val="22"/>
-          <w:szCs w:val="22"/>
-          <w:lang w:val="en-US"/>
-        </w:rPr>
-        <w:t>min</w:t>
-      </w:r>
-      <w:r>
-        <w:rPr>
-          <w:sz w:val="22"/>
-          <w:szCs w:val="22"/>
-          <w:lang w:val="en-US"/>
-        </w:rPr>
-        <w:t>imun</w:t>
-      </w:r>
-      <w:r>
-        <w:rPr>
-          <w:sz w:val="22"/>
-          <w:szCs w:val="22"/>
-          <w:lang w:val="en-US"/>
-        </w:rPr>
-        <w:t xml:space="preserve"> and max</w:t>
-      </w:r>
-      <w:r>
-        <w:rPr>
-          <w:sz w:val="22"/>
-          <w:szCs w:val="22"/>
-          <w:lang w:val="en-US"/>
-        </w:rPr>
-        <w:t>imum</w:t>
-      </w:r>
-      <w:r>
-        <w:rPr>
-          <w:sz w:val="22"/>
-          <w:szCs w:val="22"/>
-          <w:lang w:val="en-US"/>
-        </w:rPr>
-        <w:t xml:space="preserve"> activation energ</w:t>
-      </w:r>
-      <w:r>
-        <w:rPr>
-          <w:sz w:val="22"/>
-          <w:szCs w:val="22"/>
-          <w:lang w:val="en-US"/>
-        </w:rPr>
-        <w:t>ies from the random samples of the distributions.</w:t>
-      </w:r>
+          <w:rFonts w:eastAsiaTheme="minorEastAsia"/>
+          <w:sz w:val="22"/>
+          <w:szCs w:val="22"/>
+          <w:lang w:val="en-US"/>
+        </w:rPr>
+      </w:pPr>
+      <w:r>
+        <w:rPr>
+          <w:rFonts w:eastAsiaTheme="minorEastAsia"/>
+          <w:sz w:val="22"/>
+          <w:szCs w:val="22"/>
+          <w:lang w:val="en-US"/>
+        </w:rPr>
+        <w:lastRenderedPageBreak/>
+        <w:t xml:space="preserve">The rate of fishing changes the abundance spectrum quite drastically - higher fishing means removal of large fish and more biomass of medium sized fish, where’s low fishing rates increase the abundance of large fish. </w:t>
+      </w:r>
+    </w:p>
+    <w:p>
+      <w:pPr>
+        <w:pStyle w:val="ListParagraph"/>
+        <w:numPr>
+          <w:ilvl w:val="0"/>
+          <w:numId w:val="19"/>
+        </w:numPr>
+        <w:spacing w:line="480" w:lineRule="auto"/>
+        <w:jc w:val="both"/>
+        <w:rPr>
+          <w:rFonts w:eastAsiaTheme="minorEastAsia"/>
+          <w:sz w:val="22"/>
+          <w:szCs w:val="22"/>
+          <w:lang w:val="en-US"/>
+        </w:rPr>
+      </w:pPr>
+      <w:r>
+        <w:rPr>
+          <w:rFonts w:eastAsiaTheme="minorEastAsia"/>
+          <w:sz w:val="22"/>
+          <w:szCs w:val="22"/>
+          <w:lang w:val="en-US"/>
+        </w:rPr>
+        <w:t>The qualitative and quantitative effect of warming on the size spectra depends on how the resources are temperature-dependent (</w:t>
+      </w:r>
+      <w:r>
+        <w:rPr>
+          <w:rFonts w:eastAsiaTheme="minorEastAsia"/>
+          <w:sz w:val="22"/>
+          <w:szCs w:val="22"/>
+          <w:u w:val="single"/>
+          <w:lang w:val="en-US"/>
+        </w:rPr>
+        <w:t>more so than the growth rates do</w:t>
+      </w:r>
+      <w:r>
+        <w:rPr>
+          <w:rFonts w:eastAsiaTheme="minorEastAsia"/>
+          <w:sz w:val="22"/>
+          <w:szCs w:val="22"/>
+          <w:lang w:val="en-US"/>
+        </w:rPr>
+        <w:t xml:space="preserve">). </w:t>
+      </w:r>
+    </w:p>
+    <w:p>
+      <w:pPr>
+        <w:pStyle w:val="ListParagraph"/>
+        <w:numPr>
+          <w:ilvl w:val="1"/>
+          <w:numId w:val="19"/>
+        </w:numPr>
+        <w:spacing w:line="480" w:lineRule="auto"/>
+        <w:jc w:val="both"/>
+        <w:rPr>
+          <w:rFonts w:eastAsiaTheme="minorEastAsia"/>
+          <w:sz w:val="22"/>
+          <w:szCs w:val="22"/>
+          <w:lang w:val="en-US"/>
+        </w:rPr>
+      </w:pPr>
+      <w:r>
+        <w:rPr>
+          <w:rFonts w:eastAsiaTheme="minorEastAsia"/>
+          <w:sz w:val="22"/>
+          <w:szCs w:val="22"/>
+          <w:lang w:val="en-US"/>
+        </w:rPr>
+        <w:t xml:space="preserve">If growth rates do not increase with temperature and the carrying capacity is unchanged, warming leads to a lower abundance-at-size for all species given the same fishing effort – especially for the large fish (the pink lines increase initially but fall down after a certain size along the size-axis). </w:t>
+      </w:r>
+    </w:p>
+    <w:p>
+      <w:pPr>
+        <w:pStyle w:val="ListParagraph"/>
+        <w:numPr>
+          <w:ilvl w:val="1"/>
+          <w:numId w:val="19"/>
+        </w:numPr>
+        <w:spacing w:line="480" w:lineRule="auto"/>
+        <w:jc w:val="both"/>
+        <w:rPr>
+          <w:rFonts w:eastAsiaTheme="minorEastAsia"/>
+          <w:sz w:val="22"/>
+          <w:szCs w:val="22"/>
+          <w:lang w:val="en-US"/>
+        </w:rPr>
+      </w:pPr>
+      <w:r>
+        <w:rPr>
+          <w:rFonts w:eastAsiaTheme="minorEastAsia"/>
+          <w:sz w:val="22"/>
+          <w:szCs w:val="22"/>
+          <w:lang w:val="en-US"/>
+        </w:rPr>
+        <w:t>If resource growth rates increase with temperature abundance increases for medium sized fish but decreases for large and small fish.</w:t>
+      </w:r>
+    </w:p>
+    <w:p>
+      <w:pPr>
+        <w:tabs>
+          <w:tab w:val="left" w:pos="7621"/>
+        </w:tabs>
+        <w:spacing w:line="480" w:lineRule="auto"/>
+        <w:contextualSpacing/>
+        <w:rPr>
+          <w:sz w:val="28"/>
+          <w:lang w:val="en-US"/>
+        </w:rPr>
+      </w:pPr>
+    </w:p>
+    <w:p>
+      <w:pPr>
+        <w:tabs>
+          <w:tab w:val="left" w:pos="7621"/>
+        </w:tabs>
+        <w:spacing w:line="480" w:lineRule="auto"/>
+        <w:contextualSpacing/>
+        <w:rPr>
+          <w:sz w:val="28"/>
+          <w:lang w:val="en-US"/>
+        </w:rPr>
+      </w:pPr>
+    </w:p>
+    <w:p>
+      <w:pPr>
+        <w:pStyle w:val="ListParagraph"/>
+        <w:spacing w:line="480" w:lineRule="auto"/>
+        <w:jc w:val="both"/>
+        <w:rPr>
+          <w:rFonts w:eastAsiaTheme="minorEastAsia"/>
+          <w:sz w:val="22"/>
+          <w:szCs w:val="22"/>
+          <w:lang w:val="en-US"/>
+        </w:rPr>
+      </w:pPr>
     </w:p>
     <w:p>
       <w:pPr>
         <w:spacing w:line="480" w:lineRule="auto"/>
         <w:jc w:val="center"/>
         <w:rPr>
-          <w:lang w:val="en-US"/>
-        </w:rPr>
-      </w:pPr>
-    </w:p>
-    <w:p>
-      <w:pPr>
-        <w:spacing w:line="480" w:lineRule="auto"/>
-        <w:jc w:val="center"/>
-        <w:rPr>
-          <w:lang w:val="en-US"/>
-        </w:rPr>
-      </w:pPr>
-    </w:p>
-    <w:p>
-      <w:pPr>
-        <w:spacing w:line="480" w:lineRule="auto"/>
-        <w:jc w:val="center"/>
-        <w:rPr>
-          <w:lang w:val="en-US"/>
-        </w:rPr>
-      </w:pPr>
-    </w:p>
-    <w:p>
-      <w:pPr>
-        <w:spacing w:line="480" w:lineRule="auto"/>
-        <w:jc w:val="center"/>
-        <w:rPr>
-          <w:lang w:val="en-US"/>
-        </w:rPr>
-      </w:pPr>
-      <w:r>
-        <w:rPr>
+          <w:rFonts w:cstheme="minorHAnsi"/>
+          <w:color w:val="FF0000"/>
+          <w:sz w:val="22"/>
+          <w:szCs w:val="22"/>
+          <w:lang w:val="en-US"/>
+        </w:rPr>
+      </w:pPr>
+      <w:commentRangeStart w:id="37"/>
+      <w:commentRangeEnd w:id="37"/>
+      <w:r>
+        <w:rPr>
+          <w:rStyle w:val="CommentReference"/>
+          <w:sz w:val="22"/>
+          <w:szCs w:val="22"/>
+        </w:rPr>
+        <w:commentReference w:id="37"/>
+      </w:r>
+      <w:r>
+        <w:rPr>
+          <w:rFonts w:cstheme="minorHAnsi"/>
           <w:noProof/>
-          <w:lang w:val="en-US"/>
-        </w:rPr>
-        <w:lastRenderedPageBreak/>
+          <w:color w:val="FF0000"/>
+          <w:sz w:val="22"/>
+          <w:szCs w:val="22"/>
+          <w:lang w:val="en-US"/>
+        </w:rPr>
         <w:drawing>
-          <wp:inline distT="0" distB="0" distL="0" distR="0" wp14:anchorId="7377AE77" wp14:editId="0CF7C776">
-            <wp:extent cx="3338372" cy="2476072"/>
-            <wp:effectExtent l="0" t="0" r="1905" b="635"/>
-            <wp:docPr id="23" name="Picture 23" descr="A close up of text on a white background&#10;&#10;Description automatically generated"/>
+          <wp:inline distT="0" distB="0" distL="0" distR="0" wp14:anchorId="0B1C676E" wp14:editId="5BB88FB8">
+            <wp:extent cx="5731324" cy="2578814"/>
+            <wp:effectExtent l="0" t="0" r="0" b="0"/>
+            <wp:docPr id="8" name="Picture 8" descr="A screenshot of a cell phone&#10;&#10;Description automatically generated"/>
             <wp:cNvGraphicFramePr>
               <a:graphicFrameLocks xmlns:a="http://schemas.openxmlformats.org/drawingml/2006/main" noChangeAspect="1"/>
             </wp:cNvGraphicFramePr>
@@ -16428,24 +16988,24 @@
               <a:graphicData uri="http://schemas.openxmlformats.org/drawingml/2006/picture">
                 <pic:pic xmlns:pic="http://schemas.openxmlformats.org/drawingml/2006/picture">
                   <pic:nvPicPr>
-                    <pic:cNvPr id="23" name="temperature_scenarios.png"/>
+                    <pic:cNvPr id="8" name="yield_heat.png"/>
                     <pic:cNvPicPr/>
                   </pic:nvPicPr>
                   <pic:blipFill rotWithShape="1">
-                    <a:blip r:embed="rId28" cstate="print">
+                    <a:blip r:embed="rId29" cstate="print">
                       <a:extLst>
                         <a:ext uri="{28A0092B-C50C-407E-A947-70E740481C1C}">
                           <a14:useLocalDpi xmlns:a14="http://schemas.microsoft.com/office/drawing/2010/main" val="0"/>
                         </a:ext>
                       </a:extLst>
                     </a:blip>
-                    <a:srcRect t="12616" b="13214"/>
+                    <a:srcRect t="26710" b="28295"/>
                     <a:stretch/>
                   </pic:blipFill>
                   <pic:spPr bwMode="auto">
                     <a:xfrm>
                       <a:off x="0" y="0"/>
-                      <a:ext cx="3344742" cy="2480796"/>
+                      <a:ext cx="5731510" cy="2578897"/>
                     </a:xfrm>
                     <a:prstGeom prst="rect">
                       <a:avLst/>
@@ -16468,19 +17028,22 @@
     </w:p>
     <w:p>
       <w:pPr>
-        <w:pStyle w:val="Caption"/>
         <w:spacing w:line="480" w:lineRule="auto"/>
-        <w:contextualSpacing/>
         <w:jc w:val="both"/>
         <w:rPr>
-          <w:sz w:val="22"/>
-          <w:szCs w:val="22"/>
-          <w:lang w:val="en-US"/>
-        </w:rPr>
-      </w:pPr>
-      <w:bookmarkStart w:id="34" w:name="_Toc2601248"/>
-      <w:r>
-        <w:rPr>
+          <w:rFonts w:eastAsiaTheme="minorEastAsia" w:cstheme="minorHAnsi"/>
+          <w:i/>
+          <w:iCs/>
+          <w:sz w:val="22"/>
+          <w:szCs w:val="22"/>
+          <w:lang w:val="en-US"/>
+        </w:rPr>
+      </w:pPr>
+      <w:r>
+        <w:rPr>
+          <w:rFonts w:cstheme="minorHAnsi"/>
+          <w:i/>
+          <w:iCs/>
           <w:sz w:val="22"/>
           <w:szCs w:val="22"/>
           <w:lang w:val="en-US"/>
@@ -16489,271 +17052,346 @@
       </w:r>
       <w:r>
         <w:rPr>
-          <w:sz w:val="22"/>
-          <w:szCs w:val="22"/>
-          <w:lang w:val="en-US"/>
-        </w:rPr>
-        <w:t>S1</w:t>
-      </w:r>
-      <w:r>
-        <w:rPr>
-          <w:sz w:val="22"/>
-          <w:szCs w:val="22"/>
-          <w:lang w:val="en-US"/>
-        </w:rPr>
-        <w:t>2</w:t>
-      </w:r>
-      <w:r>
-        <w:rPr>
-          <w:sz w:val="22"/>
-          <w:szCs w:val="22"/>
-        </w:rPr>
-        <w:t>.</w:t>
-      </w:r>
-      <w:r>
-        <w:rPr>
+          <w:rFonts w:cstheme="minorHAnsi"/>
+          <w:i/>
+          <w:iCs/>
+          <w:sz w:val="22"/>
+          <w:szCs w:val="22"/>
+          <w:lang w:val="en-US"/>
+        </w:rPr>
+        <w:t>S13</w:t>
+      </w:r>
+      <w:r>
+        <w:rPr>
+          <w:rFonts w:cstheme="minorHAnsi"/>
+          <w:i/>
+          <w:iCs/>
+          <w:sz w:val="22"/>
+          <w:szCs w:val="22"/>
+          <w:lang w:val="en-US"/>
+        </w:rPr>
+        <w:t>. Fisheries yield relative to a scenario with constant temperature (</w:t>
+      </w:r>
+      <m:oMath>
+        <m:sSub>
+          <m:sSubPr>
+            <m:ctrlPr>
+              <w:rPr>
+                <w:rFonts w:ascii="Cambria Math" w:hAnsi="Cambria Math" w:cstheme="minorHAnsi"/>
+                <w:i/>
+                <w:iCs/>
+                <w:sz w:val="22"/>
+                <w:szCs w:val="22"/>
+                <w:lang w:val="en-US"/>
+              </w:rPr>
+            </m:ctrlPr>
+          </m:sSubPr>
+          <m:e>
+            <m:r>
+              <w:rPr>
+                <w:rFonts w:ascii="Cambria Math" w:hAnsi="Cambria Math" w:cstheme="minorHAnsi"/>
+                <w:sz w:val="22"/>
+                <w:szCs w:val="22"/>
+                <w:lang w:val="en-US"/>
+              </w:rPr>
+              <m:t>t</m:t>
+            </m:r>
+          </m:e>
+          <m:sub>
+            <m:r>
+              <w:rPr>
+                <w:rFonts w:ascii="Cambria Math" w:hAnsi="Cambria Math" w:cstheme="minorHAnsi"/>
+                <w:sz w:val="22"/>
+                <w:szCs w:val="22"/>
+                <w:lang w:val="en-US"/>
+              </w:rPr>
+              <m:t>ref</m:t>
+            </m:r>
+          </m:sub>
+        </m:sSub>
+      </m:oMath>
+      <w:r>
+        <w:rPr>
+          <w:rFonts w:cstheme="minorHAnsi"/>
+          <w:i/>
+          <w:iCs/>
+          <w:sz w:val="22"/>
+          <w:szCs w:val="22"/>
+          <w:lang w:val="en-US"/>
+        </w:rPr>
+        <w:t xml:space="preserve">) and average FMSY. The x-axis shows the scaling factor to </w:t>
+      </w:r>
+      <m:oMath>
+        <m:sSub>
+          <m:sSubPr>
+            <m:ctrlPr>
+              <w:rPr>
+                <w:rFonts w:ascii="Cambria Math" w:hAnsi="Cambria Math" w:cstheme="minorHAnsi"/>
+                <w:i/>
+                <w:iCs/>
+                <w:sz w:val="22"/>
+                <w:szCs w:val="22"/>
+                <w:lang w:val="en-US"/>
+              </w:rPr>
+            </m:ctrlPr>
+          </m:sSubPr>
+          <m:e>
+            <m:r>
+              <w:rPr>
+                <w:rFonts w:ascii="Cambria Math" w:hAnsi="Cambria Math" w:cstheme="minorHAnsi"/>
+                <w:sz w:val="22"/>
+                <w:szCs w:val="22"/>
+                <w:lang w:val="en-US"/>
+              </w:rPr>
+              <m:t>t</m:t>
+            </m:r>
+          </m:e>
+          <m:sub>
+            <m:r>
+              <w:rPr>
+                <w:rFonts w:ascii="Cambria Math" w:hAnsi="Cambria Math" w:cstheme="minorHAnsi"/>
+                <w:sz w:val="22"/>
+                <w:szCs w:val="22"/>
+                <w:lang w:val="en-US"/>
+              </w:rPr>
+              <m:t>ref</m:t>
+            </m:r>
+          </m:sub>
+        </m:sSub>
+        <m:r>
+          <w:rPr>
+            <w:rFonts w:ascii="Cambria Math" w:hAnsi="Cambria Math" w:cstheme="minorHAnsi"/>
+            <w:sz w:val="22"/>
+            <w:szCs w:val="22"/>
+            <w:lang w:val="en-US"/>
+          </w:rPr>
+          <m:t xml:space="preserve"> </m:t>
+        </m:r>
+      </m:oMath>
+      <w:r>
+        <w:rPr>
+          <w:rFonts w:eastAsiaTheme="minorEastAsia" w:cstheme="minorHAnsi"/>
+          <w:i/>
+          <w:iCs/>
+          <w:sz w:val="22"/>
+          <w:szCs w:val="22"/>
+          <w:lang w:val="en-US"/>
+        </w:rPr>
+        <w:t>and the y-axis is a scalar to the average FMSY from model and stock assessment.</w:t>
+      </w:r>
+      <w:r>
+        <w:rPr>
+          <w:rFonts w:cstheme="minorHAnsi"/>
+          <w:i/>
+          <w:iCs/>
           <w:sz w:val="22"/>
           <w:szCs w:val="22"/>
           <w:lang w:val="en-US"/>
         </w:rPr>
         <w:t xml:space="preserve"> </w:t>
       </w:r>
-      <w:r>
-        <w:rPr>
-          <w:sz w:val="22"/>
-          <w:szCs w:val="22"/>
-          <w:lang w:val="en-US"/>
-        </w:rPr>
-        <w:t>Temperature scenarios</w:t>
-      </w:r>
-      <w:r>
-        <w:rPr>
-          <w:sz w:val="22"/>
-          <w:szCs w:val="22"/>
-          <w:lang w:val="en-US"/>
-        </w:rPr>
-        <w:t xml:space="preserve"> used in the time-varying temperature projections</w:t>
-      </w:r>
-      <w:r>
-        <w:rPr>
-          <w:sz w:val="22"/>
-          <w:szCs w:val="22"/>
-          <w:lang w:val="en-US"/>
-        </w:rPr>
-        <w:t>. In the time-varying temperature projections (Figure 3-4, main text)</w:t>
-      </w:r>
-      <w:r>
-        <w:rPr>
-          <w:sz w:val="22"/>
-          <w:szCs w:val="22"/>
-          <w:lang w:val="en-US"/>
-        </w:rPr>
-        <w:t xml:space="preserve">, </w:t>
-      </w:r>
-      <w:r>
-        <w:rPr>
-          <w:sz w:val="22"/>
-          <w:szCs w:val="22"/>
-          <w:lang w:val="en-US"/>
-        </w:rPr>
-        <w:t xml:space="preserve">we ensure that the temperature is the same at the onset of the projection in order to have the same starting values. The no-warming scenario gets a constant temperature equal to the mean temperature in the </w:t>
-      </w:r>
-      <w:r>
-        <w:rPr>
-          <w:sz w:val="22"/>
-          <w:szCs w:val="22"/>
-          <w:lang w:val="en-US"/>
-        </w:rPr>
-        <w:t>calibration time-per</w:t>
-      </w:r>
-      <w:r>
-        <w:rPr>
-          <w:sz w:val="22"/>
-          <w:szCs w:val="22"/>
-          <w:lang w:val="en-US"/>
-        </w:rPr>
-        <w:t>iod</w:t>
-      </w:r>
-      <w:r>
-        <w:rPr>
-          <w:sz w:val="22"/>
-          <w:szCs w:val="22"/>
-          <w:lang w:val="en-US"/>
-        </w:rPr>
-        <w:t xml:space="preserve"> in 1997 (mid-year in calibration time window)</w:t>
-      </w:r>
-      <w:r>
-        <w:rPr>
-          <w:sz w:val="22"/>
-          <w:szCs w:val="22"/>
-          <w:lang w:val="en-US"/>
-        </w:rPr>
-        <w:t xml:space="preserve"> while the warming scenario continuous along the</w:t>
-      </w:r>
-      <w:r>
-        <w:rPr>
-          <w:sz w:val="22"/>
-          <w:szCs w:val="22"/>
-          <w:lang w:val="en-US"/>
-        </w:rPr>
-        <w:t xml:space="preserve"> temperature</w:t>
-      </w:r>
-      <w:r>
-        <w:rPr>
-          <w:sz w:val="22"/>
-          <w:szCs w:val="22"/>
-          <w:lang w:val="en-US"/>
-        </w:rPr>
-        <w:t xml:space="preserve"> projection </w:t>
-      </w:r>
-      <w:r>
-        <w:rPr>
-          <w:rFonts w:ascii="Times New Roman" w:hAnsi="Times New Roman" w:cs="Times New Roman"/>
-          <w:color w:val="auto"/>
-          <w:sz w:val="22"/>
-          <w:szCs w:val="22"/>
-          <w:lang w:val="en-US"/>
-        </w:rPr>
-        <w:t>from the regional coupled model system RCA4-NEMO using the RCP 8.5 scenario.</w:t>
-      </w:r>
-    </w:p>
-    <w:p>
-      <w:pPr>
-        <w:tabs>
-          <w:tab w:val="left" w:pos="7621"/>
-        </w:tabs>
+    </w:p>
+    <w:p>
+      <w:pPr>
+        <w:pStyle w:val="ListParagraph"/>
+        <w:numPr>
+          <w:ilvl w:val="0"/>
+          <w:numId w:val="20"/>
+        </w:numPr>
         <w:spacing w:line="480" w:lineRule="auto"/>
-        <w:contextualSpacing/>
-        <w:jc w:val="center"/>
-        <w:rPr>
-          <w:sz w:val="28"/>
-          <w:lang w:val="en-US"/>
-        </w:rPr>
-      </w:pPr>
-    </w:p>
-    <w:p>
-      <w:pPr>
-        <w:tabs>
-          <w:tab w:val="left" w:pos="7621"/>
-        </w:tabs>
+        <w:ind w:left="714" w:hanging="357"/>
+        <w:jc w:val="both"/>
+        <w:rPr>
+          <w:rFonts w:eastAsiaTheme="minorEastAsia"/>
+          <w:sz w:val="22"/>
+          <w:szCs w:val="22"/>
+          <w:lang w:val="en-US"/>
+        </w:rPr>
+      </w:pPr>
+      <w:r>
+        <w:rPr>
+          <w:rFonts w:eastAsiaTheme="minorEastAsia"/>
+          <w:sz w:val="22"/>
+          <w:szCs w:val="22"/>
+          <w:lang w:val="en-US"/>
+        </w:rPr>
+        <w:t xml:space="preserve">I need to look into this more… </w:t>
+      </w:r>
+    </w:p>
+    <w:p>
+      <w:pPr>
+        <w:pStyle w:val="ListParagraph"/>
+        <w:numPr>
+          <w:ilvl w:val="1"/>
+          <w:numId w:val="20"/>
+        </w:numPr>
         <w:spacing w:line="480" w:lineRule="auto"/>
-        <w:contextualSpacing/>
-        <w:jc w:val="center"/>
-        <w:rPr>
-          <w:sz w:val="28"/>
-          <w:lang w:val="en-US"/>
-        </w:rPr>
-      </w:pPr>
-    </w:p>
-    <w:p>
-      <w:pPr>
-        <w:tabs>
-          <w:tab w:val="left" w:pos="7621"/>
-        </w:tabs>
+        <w:jc w:val="both"/>
+        <w:rPr>
+          <w:rFonts w:eastAsiaTheme="minorEastAsia"/>
+          <w:sz w:val="22"/>
+          <w:szCs w:val="22"/>
+          <w:lang w:val="en-US"/>
+        </w:rPr>
+      </w:pPr>
+      <w:r>
+        <w:rPr>
+          <w:rFonts w:eastAsiaTheme="minorEastAsia"/>
+          <w:sz w:val="22"/>
+          <w:szCs w:val="22"/>
+          <w:lang w:val="en-US"/>
+        </w:rPr>
+        <w:lastRenderedPageBreak/>
+        <w:t xml:space="preserve">Remember how I used the overall average FMSY in the projections? (See comment on Figure 1). That is not very good I think because cod SSM-FMSY is below the assessment-FMSY, but the other two are above. So the difference between species here is likely due to the scalar putting the species away from their SSM-FMSY in slightly different directions. </w:t>
+      </w:r>
+    </w:p>
+    <w:p>
+      <w:pPr>
+        <w:pStyle w:val="ListParagraph"/>
+        <w:numPr>
+          <w:ilvl w:val="1"/>
+          <w:numId w:val="20"/>
+        </w:numPr>
         <w:spacing w:line="480" w:lineRule="auto"/>
-        <w:contextualSpacing/>
-        <w:jc w:val="center"/>
-        <w:rPr>
-          <w:sz w:val="28"/>
-          <w:lang w:val="en-US"/>
-        </w:rPr>
-      </w:pPr>
-    </w:p>
-    <w:p>
-      <w:pPr>
-        <w:tabs>
-          <w:tab w:val="left" w:pos="7621"/>
-        </w:tabs>
+        <w:jc w:val="both"/>
+        <w:rPr>
+          <w:rFonts w:eastAsiaTheme="minorEastAsia"/>
+          <w:sz w:val="22"/>
+          <w:szCs w:val="22"/>
+          <w:lang w:val="en-US"/>
+        </w:rPr>
+      </w:pPr>
+      <w:r>
+        <w:rPr>
+          <w:rFonts w:eastAsiaTheme="minorEastAsia"/>
+          <w:sz w:val="22"/>
+          <w:szCs w:val="22"/>
+          <w:lang w:val="en-US"/>
+        </w:rPr>
+        <w:t>For this figure, I will simply just use the model FMSY to make the cross-species comparison relevant. I will also do it with 2*3 plot (probably), corresponding to models with and without temperature dependence on resource dynamics…</w:t>
+      </w:r>
+    </w:p>
+    <w:p>
+      <w:pPr>
+        <w:pStyle w:val="ListParagraph"/>
+        <w:numPr>
+          <w:ilvl w:val="0"/>
+          <w:numId w:val="20"/>
+        </w:numPr>
         <w:spacing w:line="480" w:lineRule="auto"/>
-        <w:contextualSpacing/>
-        <w:jc w:val="center"/>
-        <w:rPr>
-          <w:sz w:val="28"/>
-          <w:lang w:val="en-US"/>
-        </w:rPr>
-      </w:pPr>
-    </w:p>
-    <w:p>
-      <w:pPr>
-        <w:tabs>
-          <w:tab w:val="left" w:pos="7621"/>
-        </w:tabs>
+        <w:jc w:val="both"/>
+        <w:rPr>
+          <w:rFonts w:eastAsiaTheme="minorEastAsia"/>
+          <w:sz w:val="22"/>
+          <w:szCs w:val="22"/>
+          <w:lang w:val="en-US"/>
+        </w:rPr>
+      </w:pPr>
+      <w:r>
+        <w:rPr>
+          <w:rFonts w:eastAsiaTheme="minorEastAsia"/>
+          <w:sz w:val="22"/>
+          <w:szCs w:val="22"/>
+          <w:lang w:val="en-US"/>
+        </w:rPr>
+        <w:t>BUT! What seems to come out is that warming reduces yield. This is despite it enhancing growth rates (Figure 3)</w:t>
+      </w:r>
+      <w:r>
+        <w:rPr>
+          <w:rFonts w:eastAsiaTheme="minorEastAsia"/>
+          <w:sz w:val="22"/>
+          <w:szCs w:val="22"/>
+          <w:lang w:val="en-US"/>
+        </w:rPr>
+        <w:t xml:space="preserve"> </w:t>
+      </w:r>
+      <w:r>
+        <w:rPr>
+          <w:rFonts w:eastAsiaTheme="minorEastAsia"/>
+          <w:sz w:val="22"/>
+          <w:szCs w:val="22"/>
+          <w:lang w:val="en-US"/>
+        </w:rPr>
+        <w:t>and is likely connected to the reductions in SSB and abundance-at-most-sizes (especially larger ones or above maturation size which is the selection cut off.)</w:t>
+      </w:r>
+    </w:p>
+    <w:p>
+      <w:pPr>
+        <w:pStyle w:val="ListParagraph"/>
+        <w:numPr>
+          <w:ilvl w:val="0"/>
+          <w:numId w:val="20"/>
+        </w:numPr>
         <w:spacing w:line="480" w:lineRule="auto"/>
-        <w:contextualSpacing/>
-        <w:jc w:val="center"/>
-        <w:rPr>
-          <w:sz w:val="28"/>
-          <w:lang w:val="en-US"/>
-        </w:rPr>
-      </w:pPr>
-    </w:p>
-    <w:p>
-      <w:pPr>
-        <w:tabs>
-          <w:tab w:val="left" w:pos="7621"/>
-        </w:tabs>
+        <w:jc w:val="both"/>
+        <w:rPr>
+          <w:rFonts w:eastAsiaTheme="minorEastAsia"/>
+          <w:sz w:val="22"/>
+          <w:szCs w:val="22"/>
+          <w:lang w:val="en-US"/>
+        </w:rPr>
+      </w:pPr>
+      <w:r>
+        <w:rPr>
+          <w:rFonts w:eastAsiaTheme="minorEastAsia"/>
+          <w:sz w:val="22"/>
+          <w:szCs w:val="22"/>
+          <w:lang w:val="en-US"/>
+        </w:rPr>
+        <w:t>Note also that there might be some variation between the time-varying temperature and effort scenarios and the constant ones. I’m not entirely sure yet but will look into it more. Guessing it has something to do with starting values. Anyway, I don’t think I’m comfortable comparing this too much with Figures 3-4 (which are from time-varying projections), because of this. So I will maybe redo this figure based on time-varying projections.</w:t>
+      </w:r>
+    </w:p>
+    <w:p>
+      <w:pPr>
         <w:spacing w:line="480" w:lineRule="auto"/>
-        <w:contextualSpacing/>
-        <w:jc w:val="center"/>
-        <w:rPr>
-          <w:sz w:val="28"/>
-          <w:lang w:val="en-US"/>
-        </w:rPr>
-      </w:pPr>
-    </w:p>
-    <w:p>
-      <w:pPr>
-        <w:tabs>
-          <w:tab w:val="left" w:pos="7621"/>
-        </w:tabs>
+        <w:jc w:val="both"/>
+        <w:rPr>
+          <w:rFonts w:eastAsiaTheme="minorEastAsia"/>
+          <w:sz w:val="22"/>
+          <w:szCs w:val="22"/>
+          <w:lang w:val="en-US"/>
+        </w:rPr>
+      </w:pPr>
+    </w:p>
+    <w:p>
+      <w:pPr>
         <w:spacing w:line="480" w:lineRule="auto"/>
-        <w:contextualSpacing/>
-        <w:jc w:val="center"/>
-        <w:rPr>
-          <w:sz w:val="28"/>
-          <w:lang w:val="en-US"/>
-        </w:rPr>
-      </w:pPr>
-    </w:p>
-    <w:p>
-      <w:pPr>
-        <w:tabs>
-          <w:tab w:val="left" w:pos="7621"/>
-        </w:tabs>
+        <w:jc w:val="both"/>
+        <w:rPr>
+          <w:rFonts w:eastAsiaTheme="minorEastAsia"/>
+          <w:sz w:val="22"/>
+          <w:szCs w:val="22"/>
+          <w:lang w:val="en-US"/>
+        </w:rPr>
+      </w:pPr>
+    </w:p>
+    <w:p>
+      <w:pPr>
         <w:spacing w:line="480" w:lineRule="auto"/>
-        <w:contextualSpacing/>
-        <w:jc w:val="center"/>
-        <w:rPr>
-          <w:sz w:val="28"/>
-          <w:lang w:val="en-US"/>
-        </w:rPr>
-      </w:pPr>
-    </w:p>
-    <w:p>
-      <w:pPr>
-        <w:tabs>
-          <w:tab w:val="left" w:pos="7621"/>
-        </w:tabs>
-        <w:spacing w:line="480" w:lineRule="auto"/>
-        <w:contextualSpacing/>
-        <w:jc w:val="center"/>
-        <w:rPr>
-          <w:sz w:val="28"/>
-          <w:lang w:val="en-US"/>
-        </w:rPr>
-      </w:pPr>
-      <w:r>
-        <w:rPr>
+        <w:jc w:val="both"/>
+        <w:rPr>
+          <w:rFonts w:cstheme="minorHAnsi"/>
+          <w:color w:val="FF0000"/>
+          <w:sz w:val="22"/>
+          <w:szCs w:val="22"/>
+          <w:lang w:val="en-US"/>
+        </w:rPr>
+      </w:pPr>
+      <w:r>
+        <w:rPr>
+          <w:rFonts w:cstheme="minorHAnsi"/>
           <w:noProof/>
-          <w:sz w:val="28"/>
+          <w:color w:val="FF0000"/>
+          <w:sz w:val="22"/>
+          <w:szCs w:val="22"/>
           <w:lang w:val="en-US"/>
         </w:rPr>
         <w:lastRenderedPageBreak/>
         <w:drawing>
-          <wp:inline distT="0" distB="0" distL="0" distR="0" wp14:anchorId="3604084E" wp14:editId="2B3F1BAB">
-            <wp:extent cx="4818259" cy="5731158"/>
+          <wp:inline distT="0" distB="0" distL="0" distR="0" wp14:anchorId="0330C057" wp14:editId="45A8DDC7">
+            <wp:extent cx="5731510" cy="5731510"/>
             <wp:effectExtent l="0" t="0" r="0" b="0"/>
-            <wp:docPr id="24" name="Picture 24" descr="A close up of a device&#10;&#10;Description automatically generated"/>
+            <wp:docPr id="3" name="Picture 3" descr="A close up of a map&#10;&#10;Description automatically generated"/>
             <wp:cNvGraphicFramePr>
               <a:graphicFrameLocks xmlns:a="http://schemas.openxmlformats.org/drawingml/2006/main" noChangeAspect="1"/>
             </wp:cNvGraphicFramePr>
@@ -16761,36 +17399,29 @@
               <a:graphicData uri="http://schemas.openxmlformats.org/drawingml/2006/picture">
                 <pic:pic xmlns:pic="http://schemas.openxmlformats.org/drawingml/2006/picture">
                   <pic:nvPicPr>
-                    <pic:cNvPr id="24" name="time_series_pred_yield.png"/>
+                    <pic:cNvPr id="3" name="mort_project.png"/>
                     <pic:cNvPicPr/>
                   </pic:nvPicPr>
-                  <pic:blipFill rotWithShape="1">
-                    <a:blip r:embed="rId29" cstate="print">
+                  <pic:blipFill>
+                    <a:blip r:embed="rId30" cstate="print">
                       <a:extLst>
                         <a:ext uri="{28A0092B-C50C-407E-A947-70E740481C1C}">
                           <a14:useLocalDpi xmlns:a14="http://schemas.microsoft.com/office/drawing/2010/main" val="0"/>
                         </a:ext>
                       </a:extLst>
                     </a:blip>
-                    <a:srcRect l="7171" r="8758"/>
-                    <a:stretch/>
+                    <a:stretch>
+                      <a:fillRect/>
+                    </a:stretch>
                   </pic:blipFill>
-                  <pic:spPr bwMode="auto">
+                  <pic:spPr>
                     <a:xfrm>
                       <a:off x="0" y="0"/>
-                      <a:ext cx="4818555" cy="5731510"/>
+                      <a:ext cx="5731510" cy="5731510"/>
                     </a:xfrm>
                     <a:prstGeom prst="rect">
                       <a:avLst/>
                     </a:prstGeom>
-                    <a:ln>
-                      <a:noFill/>
-                    </a:ln>
-                    <a:extLst>
-                      <a:ext uri="{53640926-AAD7-44D8-BBD7-CCE9431645EC}">
-                        <a14:shadowObscured xmlns:a14="http://schemas.microsoft.com/office/drawing/2010/main"/>
-                      </a:ext>
-                    </a:extLst>
                   </pic:spPr>
                 </pic:pic>
               </a:graphicData>
@@ -16801,19 +17432,21 @@
     </w:p>
     <w:p>
       <w:pPr>
-        <w:pStyle w:val="Caption"/>
         <w:spacing w:line="480" w:lineRule="auto"/>
-        <w:contextualSpacing/>
         <w:jc w:val="both"/>
         <w:rPr>
-          <w:sz w:val="22"/>
-          <w:szCs w:val="22"/>
-          <w:lang w:val="en-US"/>
-        </w:rPr>
-      </w:pPr>
-      <w:commentRangeStart w:id="35"/>
-      <w:r>
-        <w:rPr>
+          <w:rFonts w:cstheme="minorHAnsi"/>
+          <w:color w:val="FF0000"/>
+          <w:sz w:val="22"/>
+          <w:szCs w:val="22"/>
+          <w:lang w:val="en-US"/>
+        </w:rPr>
+      </w:pPr>
+      <w:r>
+        <w:rPr>
+          <w:rFonts w:cstheme="minorHAnsi"/>
+          <w:i/>
+          <w:iCs/>
           <w:sz w:val="22"/>
           <w:szCs w:val="22"/>
           <w:lang w:val="en-US"/>
@@ -16822,6 +17455,9 @@
       </w:r>
       <w:r>
         <w:rPr>
+          <w:rFonts w:cstheme="minorHAnsi"/>
+          <w:i/>
+          <w:iCs/>
           <w:sz w:val="22"/>
           <w:szCs w:val="22"/>
           <w:lang w:val="en-US"/>
@@ -16830,126 +17466,365 @@
       </w:r>
       <w:r>
         <w:rPr>
-          <w:sz w:val="22"/>
-          <w:szCs w:val="22"/>
-          <w:lang w:val="en-US"/>
-        </w:rPr>
-        <w:t>3</w:t>
-      </w:r>
-      <w:r>
-        <w:rPr>
-          <w:sz w:val="22"/>
-          <w:szCs w:val="22"/>
+          <w:rFonts w:cstheme="minorHAnsi"/>
+          <w:i/>
+          <w:iCs/>
+          <w:sz w:val="22"/>
+          <w:szCs w:val="22"/>
+          <w:lang w:val="en-US"/>
+        </w:rPr>
+        <w:t>4</w:t>
+      </w:r>
+      <w:r>
+        <w:rPr>
+          <w:rFonts w:cstheme="minorHAnsi"/>
+          <w:i/>
+          <w:iCs/>
+          <w:sz w:val="22"/>
+          <w:szCs w:val="22"/>
+          <w:lang w:val="en-US"/>
         </w:rPr>
         <w:t>.</w:t>
       </w:r>
       <w:r>
         <w:rPr>
-          <w:sz w:val="22"/>
-          <w:szCs w:val="22"/>
-          <w:lang w:val="en-US"/>
-        </w:rPr>
-        <w:t xml:space="preserve"> </w:t>
-      </w:r>
-      <w:r>
-        <w:rPr>
-          <w:sz w:val="22"/>
-          <w:szCs w:val="22"/>
-          <w:lang w:val="en-US"/>
-        </w:rPr>
-        <w:t>Example of p</w:t>
-      </w:r>
-      <w:r>
-        <w:rPr>
-          <w:sz w:val="22"/>
-          <w:szCs w:val="22"/>
-          <w:lang w:val="en-US"/>
-        </w:rPr>
-        <w:t xml:space="preserve">rojected yield </w:t>
-      </w:r>
-      <w:r>
-        <w:rPr>
-          <w:sz w:val="22"/>
-          <w:szCs w:val="22"/>
-          <w:lang w:val="en-US"/>
-        </w:rPr>
-        <w:t xml:space="preserve">in the time-varying effort and temperature </w:t>
-      </w:r>
-      <w:r>
-        <w:rPr>
-          <w:sz w:val="22"/>
-          <w:szCs w:val="22"/>
-          <w:lang w:val="en-US"/>
-        </w:rPr>
-        <w:t>model</w:t>
-      </w:r>
-      <w:r>
-        <w:rPr>
-          <w:sz w:val="22"/>
-          <w:szCs w:val="22"/>
-          <w:lang w:val="en-US"/>
-        </w:rPr>
-        <w:t xml:space="preserve"> projection</w:t>
-      </w:r>
-      <w:r>
-        <w:rPr>
-          <w:sz w:val="22"/>
-          <w:szCs w:val="22"/>
-          <w:lang w:val="en-US"/>
-        </w:rPr>
-        <w:t xml:space="preserve"> assuming 3 different scenarios</w:t>
-      </w:r>
-      <w:r>
-        <w:rPr>
-          <w:sz w:val="22"/>
-          <w:szCs w:val="22"/>
-          <w:lang w:val="en-US"/>
-        </w:rPr>
-        <w:t xml:space="preserve"> (no temperature increase after 1997, without resource temperature-dependence but with effects on individual physiology and with resource temperature dependence and physiological scaling</w:t>
-      </w:r>
-      <w:r>
-        <w:rPr>
+          <w:rFonts w:cstheme="minorHAnsi"/>
+          <w:i/>
+          <w:iCs/>
+          <w:sz w:val="22"/>
+          <w:szCs w:val="22"/>
+          <w:lang w:val="en-US"/>
+        </w:rPr>
+        <w:t xml:space="preserve">Relative predation mortality (size-spectrum </w:t>
+      </w:r>
+      <w:r>
+        <w:rPr>
+          <w:rFonts w:cstheme="minorHAnsi"/>
+          <w:i/>
+          <w:iCs/>
+          <w:sz w:val="22"/>
+          <w:szCs w:val="22"/>
+          <w:lang w:val="en-US"/>
+        </w:rPr>
+        <w:t>script</w:t>
+      </w:r>
+      <w:r>
+        <w:rPr>
+          <w:rFonts w:cstheme="minorHAnsi"/>
+          <w:i/>
+          <w:iCs/>
+          <w:sz w:val="22"/>
+          <w:szCs w:val="22"/>
+          <w:lang w:val="en-US"/>
+        </w:rPr>
+        <w:t>)</w:t>
+      </w:r>
+    </w:p>
+    <w:p>
+      <w:pPr>
+        <w:spacing w:line="480" w:lineRule="auto"/>
+        <w:jc w:val="both"/>
+        <w:rPr>
+          <w:rFonts w:cstheme="minorHAnsi"/>
+          <w:color w:val="FF0000"/>
+          <w:sz w:val="22"/>
+          <w:szCs w:val="22"/>
+          <w:lang w:val="en-US"/>
+        </w:rPr>
+      </w:pPr>
+    </w:p>
+    <w:p>
+      <w:pPr>
+        <w:spacing w:line="480" w:lineRule="auto"/>
+        <w:jc w:val="both"/>
+        <w:rPr>
+          <w:rFonts w:cstheme="minorHAnsi"/>
+          <w:color w:val="FF0000"/>
+          <w:sz w:val="22"/>
+          <w:szCs w:val="22"/>
+          <w:lang w:val="en-US"/>
+        </w:rPr>
+      </w:pPr>
+    </w:p>
+    <w:p>
+      <w:pPr>
+        <w:spacing w:line="480" w:lineRule="auto"/>
+        <w:jc w:val="both"/>
+        <w:rPr>
+          <w:rFonts w:cstheme="minorHAnsi"/>
+          <w:color w:val="FF0000"/>
+          <w:sz w:val="22"/>
+          <w:szCs w:val="22"/>
+          <w:lang w:val="en-US"/>
+        </w:rPr>
+      </w:pPr>
+    </w:p>
+    <w:p>
+      <w:pPr>
+        <w:spacing w:line="480" w:lineRule="auto"/>
+        <w:jc w:val="both"/>
+        <w:rPr>
+          <w:rFonts w:cstheme="minorHAnsi"/>
+          <w:color w:val="FF0000"/>
+          <w:sz w:val="22"/>
+          <w:szCs w:val="22"/>
+          <w:lang w:val="en-US"/>
+        </w:rPr>
+      </w:pPr>
+    </w:p>
+    <w:p>
+      <w:pPr>
+        <w:spacing w:line="480" w:lineRule="auto"/>
+        <w:jc w:val="both"/>
+        <w:rPr>
+          <w:rFonts w:cstheme="minorHAnsi"/>
+          <w:color w:val="FF0000"/>
+          <w:sz w:val="22"/>
+          <w:szCs w:val="22"/>
+          <w:lang w:val="en-US"/>
+        </w:rPr>
+      </w:pPr>
+    </w:p>
+    <w:p>
+      <w:pPr>
+        <w:spacing w:line="480" w:lineRule="auto"/>
+        <w:jc w:val="both"/>
+        <w:rPr>
+          <w:rFonts w:cstheme="minorHAnsi"/>
+          <w:color w:val="FF0000"/>
+          <w:sz w:val="22"/>
+          <w:szCs w:val="22"/>
+          <w:lang w:val="en-US"/>
+        </w:rPr>
+      </w:pPr>
+    </w:p>
+    <w:p>
+      <w:pPr>
+        <w:spacing w:line="480" w:lineRule="auto"/>
+        <w:jc w:val="both"/>
+        <w:rPr>
+          <w:rFonts w:cstheme="minorHAnsi"/>
+          <w:color w:val="FF0000"/>
+          <w:sz w:val="22"/>
+          <w:szCs w:val="22"/>
+          <w:lang w:val="en-US"/>
+        </w:rPr>
+      </w:pPr>
+    </w:p>
+    <w:p>
+      <w:pPr>
+        <w:spacing w:line="480" w:lineRule="auto"/>
+        <w:jc w:val="both"/>
+        <w:rPr>
+          <w:rFonts w:cstheme="minorHAnsi"/>
+          <w:color w:val="FF0000"/>
+          <w:sz w:val="22"/>
+          <w:szCs w:val="22"/>
+          <w:lang w:val="en-US"/>
+        </w:rPr>
+      </w:pPr>
+    </w:p>
+    <w:p>
+      <w:pPr>
+        <w:spacing w:line="480" w:lineRule="auto"/>
+        <w:jc w:val="both"/>
+        <w:rPr>
+          <w:rFonts w:cstheme="minorHAnsi"/>
+          <w:color w:val="FF0000"/>
+          <w:sz w:val="22"/>
+          <w:szCs w:val="22"/>
+          <w:lang w:val="en-US"/>
+        </w:rPr>
+      </w:pPr>
+      <w:r>
+        <w:rPr>
+          <w:rFonts w:cstheme="minorHAnsi"/>
+          <w:noProof/>
+          <w:color w:val="FF0000"/>
+          <w:sz w:val="22"/>
+          <w:szCs w:val="22"/>
+          <w:lang w:val="en-US"/>
+        </w:rPr>
+        <w:lastRenderedPageBreak/>
+        <w:drawing>
+          <wp:inline distT="0" distB="0" distL="0" distR="0" wp14:anchorId="21EC0122" wp14:editId="71EEF44C">
+            <wp:extent cx="5731510" cy="5731510"/>
+            <wp:effectExtent l="0" t="0" r="0" b="0"/>
+            <wp:docPr id="4" name="Picture 4" descr="A close up of a map&#10;&#10;Description automatically generated"/>
+            <wp:cNvGraphicFramePr>
+              <a:graphicFrameLocks xmlns:a="http://schemas.openxmlformats.org/drawingml/2006/main" noChangeAspect="1"/>
+            </wp:cNvGraphicFramePr>
+            <a:graphic xmlns:a="http://schemas.openxmlformats.org/drawingml/2006/main">
+              <a:graphicData uri="http://schemas.openxmlformats.org/drawingml/2006/picture">
+                <pic:pic xmlns:pic="http://schemas.openxmlformats.org/drawingml/2006/picture">
+                  <pic:nvPicPr>
+                    <pic:cNvPr id="4" name="feedingLevel_project.png"/>
+                    <pic:cNvPicPr/>
+                  </pic:nvPicPr>
+                  <pic:blipFill>
+                    <a:blip r:embed="rId31" cstate="print">
+                      <a:extLst>
+                        <a:ext uri="{28A0092B-C50C-407E-A947-70E740481C1C}">
+                          <a14:useLocalDpi xmlns:a14="http://schemas.microsoft.com/office/drawing/2010/main" val="0"/>
+                        </a:ext>
+                      </a:extLst>
+                    </a:blip>
+                    <a:stretch>
+                      <a:fillRect/>
+                    </a:stretch>
+                  </pic:blipFill>
+                  <pic:spPr>
+                    <a:xfrm>
+                      <a:off x="0" y="0"/>
+                      <a:ext cx="5731510" cy="5731510"/>
+                    </a:xfrm>
+                    <a:prstGeom prst="rect">
+                      <a:avLst/>
+                    </a:prstGeom>
+                  </pic:spPr>
+                </pic:pic>
+              </a:graphicData>
+            </a:graphic>
+          </wp:inline>
+        </w:drawing>
+      </w:r>
+    </w:p>
+    <w:p>
+      <w:pPr>
+        <w:spacing w:line="480" w:lineRule="auto"/>
+        <w:jc w:val="both"/>
+        <w:rPr>
+          <w:rFonts w:cstheme="minorHAnsi"/>
+          <w:color w:val="FF0000"/>
+          <w:sz w:val="22"/>
+          <w:szCs w:val="22"/>
+          <w:lang w:val="en-US"/>
+        </w:rPr>
+      </w:pPr>
+      <w:r>
+        <w:rPr>
+          <w:rFonts w:cstheme="minorHAnsi"/>
+          <w:i/>
+          <w:iCs/>
+          <w:sz w:val="22"/>
+          <w:szCs w:val="22"/>
+          <w:lang w:val="en-US"/>
+        </w:rPr>
+        <w:t xml:space="preserve">Figure </w:t>
+      </w:r>
+      <w:r>
+        <w:rPr>
+          <w:rFonts w:cstheme="minorHAnsi"/>
+          <w:i/>
+          <w:iCs/>
+          <w:sz w:val="22"/>
+          <w:szCs w:val="22"/>
+          <w:lang w:val="en-US"/>
+        </w:rPr>
+        <w:t>S1</w:t>
+      </w:r>
+      <w:r>
+        <w:rPr>
+          <w:rFonts w:cstheme="minorHAnsi"/>
+          <w:i/>
+          <w:iCs/>
+          <w:sz w:val="22"/>
+          <w:szCs w:val="22"/>
+          <w:lang w:val="en-US"/>
+        </w:rPr>
+        <w:t>5</w:t>
+      </w:r>
+      <w:r>
+        <w:rPr>
+          <w:rFonts w:cstheme="minorHAnsi"/>
+          <w:i/>
+          <w:iCs/>
           <w:sz w:val="22"/>
           <w:szCs w:val="22"/>
           <w:lang w:val="en-US"/>
         </w:rPr>
         <w:t>.</w:t>
       </w:r>
-      <w:commentRangeEnd w:id="35"/>
-      <w:r>
-        <w:rPr>
-          <w:rStyle w:val="CommentReference"/>
-          <w:i w:val="0"/>
-          <w:iCs w:val="0"/>
-          <w:color w:val="auto"/>
-        </w:rPr>
-        <w:commentReference w:id="35"/>
-      </w:r>
-    </w:p>
-    <w:p>
-      <w:pPr>
-        <w:tabs>
-          <w:tab w:val="left" w:pos="7621"/>
-        </w:tabs>
+      <w:r>
+        <w:rPr>
+          <w:rFonts w:cstheme="minorHAnsi"/>
+          <w:i/>
+          <w:iCs/>
+          <w:sz w:val="22"/>
+          <w:szCs w:val="22"/>
+          <w:lang w:val="en-US"/>
+        </w:rPr>
+        <w:t xml:space="preserve">Relative </w:t>
+      </w:r>
+      <w:r>
+        <w:rPr>
+          <w:rFonts w:cstheme="minorHAnsi"/>
+          <w:i/>
+          <w:iCs/>
+          <w:sz w:val="22"/>
+          <w:szCs w:val="22"/>
+          <w:lang w:val="en-US"/>
+        </w:rPr>
+        <w:t>feeding level</w:t>
+      </w:r>
+      <w:r>
+        <w:rPr>
+          <w:rFonts w:cstheme="minorHAnsi"/>
+          <w:i/>
+          <w:iCs/>
+          <w:sz w:val="22"/>
+          <w:szCs w:val="22"/>
+          <w:lang w:val="en-US"/>
+        </w:rPr>
+        <w:t xml:space="preserve"> (size-spectrum </w:t>
+      </w:r>
+      <w:bookmarkStart w:id="38" w:name="_GoBack"/>
+      <w:bookmarkEnd w:id="38"/>
+      <w:r>
+        <w:rPr>
+          <w:rFonts w:cstheme="minorHAnsi"/>
+          <w:i/>
+          <w:iCs/>
+          <w:sz w:val="22"/>
+          <w:szCs w:val="22"/>
+          <w:lang w:val="en-US"/>
+        </w:rPr>
+        <w:t>script</w:t>
+      </w:r>
+      <w:r>
+        <w:rPr>
+          <w:rFonts w:cstheme="minorHAnsi"/>
+          <w:i/>
+          <w:iCs/>
+          <w:sz w:val="22"/>
+          <w:szCs w:val="22"/>
+          <w:lang w:val="en-US"/>
+        </w:rPr>
+        <w:t>)</w:t>
+      </w:r>
+    </w:p>
+    <w:p>
+      <w:pPr>
         <w:spacing w:line="480" w:lineRule="auto"/>
-        <w:contextualSpacing/>
-        <w:jc w:val="center"/>
-        <w:rPr>
-          <w:sz w:val="28"/>
-          <w:lang w:val="en-US"/>
-        </w:rPr>
-      </w:pPr>
-    </w:p>
-    <w:p>
-      <w:pPr>
-        <w:tabs>
-          <w:tab w:val="left" w:pos="7621"/>
-        </w:tabs>
+        <w:jc w:val="both"/>
+        <w:rPr>
+          <w:rFonts w:cstheme="minorHAnsi"/>
+          <w:color w:val="FF0000"/>
+          <w:sz w:val="22"/>
+          <w:szCs w:val="22"/>
+          <w:lang w:val="en-US"/>
+        </w:rPr>
+      </w:pPr>
+    </w:p>
+    <w:p>
+      <w:pPr>
         <w:spacing w:line="480" w:lineRule="auto"/>
-        <w:contextualSpacing/>
-        <w:jc w:val="center"/>
-        <w:rPr>
-          <w:sz w:val="28"/>
+        <w:jc w:val="both"/>
+        <w:rPr>
+          <w:rFonts w:cstheme="minorHAnsi"/>
+          <w:color w:val="FF0000"/>
+          <w:sz w:val="22"/>
+          <w:szCs w:val="22"/>
           <w:lang w:val="en-US"/>
         </w:rPr>
       </w:pPr>
@@ -16967,43 +17842,14 @@
           <w:lang w:val="en-US"/>
         </w:rPr>
       </w:pPr>
-    </w:p>
-    <w:p>
-      <w:pPr>
-        <w:tabs>
-          <w:tab w:val="left" w:pos="7621"/>
-        </w:tabs>
-        <w:spacing w:line="480" w:lineRule="auto"/>
-        <w:contextualSpacing/>
-        <w:jc w:val="both"/>
+      <w:r>
         <w:rPr>
           <w:sz w:val="28"/>
           <w:lang w:val="en-US"/>
         </w:rPr>
-      </w:pPr>
-    </w:p>
-    <w:p>
-      <w:pPr>
-        <w:tabs>
-          <w:tab w:val="left" w:pos="7621"/>
-        </w:tabs>
-        <w:spacing w:line="480" w:lineRule="auto"/>
-        <w:contextualSpacing/>
-        <w:jc w:val="both"/>
-        <w:rPr>
-          <w:sz w:val="28"/>
-          <w:lang w:val="en-US"/>
-        </w:rPr>
-      </w:pPr>
-      <w:r>
-        <w:rPr>
-          <w:sz w:val="28"/>
-          <w:lang w:val="en-US"/>
-        </w:rPr>
-        <w:lastRenderedPageBreak/>
         <w:t>References</w:t>
       </w:r>
-      <w:bookmarkEnd w:id="34"/>
+      <w:bookmarkEnd w:id="33"/>
       <w:r>
         <w:rPr>
           <w:sz w:val="28"/>
@@ -17086,6 +17932,7 @@
         <w:rPr>
           <w:rFonts w:ascii="Times New Roman" w:cs="Times New Roman"/>
         </w:rPr>
+        <w:lastRenderedPageBreak/>
         <w:t xml:space="preserve">Blanchard, J.L., Andersen, K.H., Scott, F., Hintzen, N.T., Piet, G. &amp; Jennings, S. (2014). Evaluating targets and trade-offs among fisheries and conservation objectives using a multispecies size spectrum model. </w:t>
       </w:r>
       <w:r>
@@ -17498,9 +18345,9 @@
       </w:r>
     </w:p>
     <w:sectPr>
-      <w:headerReference w:type="even" r:id="rId30"/>
-      <w:headerReference w:type="first" r:id="rId31"/>
-      <w:footerReference w:type="first" r:id="rId32"/>
+      <w:headerReference w:type="even" r:id="rId32"/>
+      <w:headerReference w:type="first" r:id="rId33"/>
+      <w:footerReference w:type="first" r:id="rId34"/>
       <w:pgSz w:w="11906" w:h="16838" w:code="9"/>
       <w:pgMar w:top="1440" w:right="1440" w:bottom="1440" w:left="1440" w:header="851" w:footer="369" w:gutter="0"/>
       <w:lnNumType w:countBy="1" w:restart="continuous"/>
@@ -17514,7 +18361,7 @@
 
 <file path=word/comments.xml><?xml version="1.0" encoding="utf-8"?>
 <w:comments xmlns:wpc="http://schemas.microsoft.com/office/word/2010/wordprocessingCanvas" xmlns:cx="http://schemas.microsoft.com/office/drawing/2014/chartex" xmlns:cx1="http://schemas.microsoft.com/office/drawing/2015/9/8/chartex" xmlns:cx2="http://schemas.microsoft.com/office/drawing/2015/10/21/chartex" xmlns:cx3="http://schemas.microsoft.com/office/drawing/2016/5/9/chartex" xmlns:cx4="http://schemas.microsoft.com/office/drawing/2016/5/10/chartex" xmlns:cx5="http://schemas.microsoft.com/office/drawing/2016/5/11/chartex" xmlns:cx6="http://schemas.microsoft.com/office/drawing/2016/5/12/chartex" xmlns:cx7="http://schemas.microsoft.com/office/drawing/2016/5/13/chartex" xmlns:cx8="http://schemas.microsoft.com/office/drawing/2016/5/14/chartex" xmlns:mc="http://schemas.openxmlformats.org/markup-compatibility/2006" xmlns:aink="http://schemas.microsoft.com/office/drawing/2016/ink" xmlns:am3d="http://schemas.microsoft.com/office/drawing/2017/model3d" xmlns:o="urn:schemas-microsoft-com:office:office" xmlns:r="http://schemas.openxmlformats.org/officeDocument/2006/relationships" xmlns:m="http://schemas.openxmlformats.org/officeDocument/2006/math" xmlns:v="urn:schemas-microsoft-com:vml" xmlns:wp14="http://schemas.microsoft.com/office/word/2010/wordprocessingDrawing" xmlns:wp="http://schemas.openxmlformats.org/drawingml/2006/wordprocessingDrawing" xmlns:w10="urn:schemas-microsoft-com:office:word" xmlns:w="http://schemas.openxmlformats.org/wordprocessingml/2006/main" xmlns:w14="http://schemas.microsoft.com/office/word/2010/wordml" xmlns:w15="http://schemas.microsoft.com/office/word/2012/wordml" xmlns:w16cid="http://schemas.microsoft.com/office/word/2016/wordml/cid" xmlns:w16se="http://schemas.microsoft.com/office/word/2015/wordml/symex" xmlns:wpg="http://schemas.microsoft.com/office/word/2010/wordprocessingGroup" xmlns:wpi="http://schemas.microsoft.com/office/word/2010/wordprocessingInk" xmlns:wne="http://schemas.microsoft.com/office/word/2006/wordml" xmlns:wps="http://schemas.microsoft.com/office/word/2010/wordprocessingShape" mc:Ignorable="w14 w15 w16se w16cid wp14">
-  <w:comment w:id="1" w:author="Max Lindmark" w:date="2019-11-07T16:58:00Z" w:initials="ML">
+  <w:comment w:id="0" w:author="Max Lindmark" w:date="2019-11-07T16:58:00Z" w:initials="ML">
     <w:p>
       <w:pPr>
         <w:pStyle w:val="CommentText"/>
@@ -17543,7 +18390,7 @@
       </w:hyperlink>
     </w:p>
   </w:comment>
-  <w:comment w:id="2" w:author="Asta Audzijonyte" w:date="2019-11-29T14:32:00Z" w:initials="AA">
+  <w:comment w:id="1" w:author="Asta Audzijonyte" w:date="2019-11-29T14:32:00Z" w:initials="AA">
     <w:p>
       <w:pPr>
         <w:pStyle w:val="CommentText"/>
@@ -17567,7 +18414,7 @@
       </w:r>
     </w:p>
   </w:comment>
-  <w:comment w:id="3" w:author="Max Lindmark [2]" w:date="2019-12-30T16:19:00Z" w:initials="ML">
+  <w:comment w:id="2" w:author="Max Lindmark [2]" w:date="2019-12-30T16:19:00Z" w:initials="ML">
     <w:p>
       <w:pPr>
         <w:pStyle w:val="CommentText"/>
@@ -17583,7 +18430,7 @@
       </w:r>
     </w:p>
   </w:comment>
-  <w:comment w:id="4" w:author="Max Lindmark [2]" w:date="2019-11-20T18:35:00Z" w:initials="ML">
+  <w:comment w:id="3" w:author="Max Lindmark [2]" w:date="2019-11-20T18:35:00Z" w:initials="ML">
     <w:p>
       <w:pPr>
         <w:pStyle w:val="CommentText"/>
@@ -17599,7 +18446,7 @@
       </w:r>
     </w:p>
   </w:comment>
-  <w:comment w:id="5" w:author="Asta Audzijonyte" w:date="2019-11-29T14:37:00Z" w:initials="AA">
+  <w:comment w:id="4" w:author="Asta Audzijonyte" w:date="2019-11-29T14:37:00Z" w:initials="AA">
     <w:p>
       <w:pPr>
         <w:pStyle w:val="CommentText"/>
@@ -17631,7 +18478,7 @@
       </w:r>
     </w:p>
   </w:comment>
-  <w:comment w:id="6" w:author="Max Lindmark [2]" w:date="2019-11-08T13:44:00Z" w:initials="ML">
+  <w:comment w:id="5" w:author="Max Lindmark [2]" w:date="2019-11-08T13:44:00Z" w:initials="ML">
     <w:p>
       <w:pPr>
         <w:pStyle w:val="CommentText"/>
@@ -17669,7 +18516,7 @@
       </w:r>
     </w:p>
   </w:comment>
-  <w:comment w:id="7" w:author="Asta Audzijonyte" w:date="2019-11-29T14:43:00Z" w:initials="AA">
+  <w:comment w:id="6" w:author="Asta Audzijonyte" w:date="2019-11-29T14:43:00Z" w:initials="AA">
     <w:p>
       <w:pPr>
         <w:pStyle w:val="CommentText"/>
@@ -17685,7 +18532,7 @@
       </w:r>
     </w:p>
   </w:comment>
-  <w:comment w:id="8" w:author="Max Lindmark [2]" w:date="2019-12-30T18:04:00Z" w:initials="ML">
+  <w:comment w:id="7" w:author="Max Lindmark [2]" w:date="2019-12-30T18:04:00Z" w:initials="ML">
     <w:p>
       <w:pPr>
         <w:pStyle w:val="CommentText"/>
@@ -17701,7 +18548,7 @@
       </w:r>
     </w:p>
   </w:comment>
-  <w:comment w:id="9" w:author="Julia Blanchard" w:date="2019-06-06T22:51:00Z" w:initials="JB">
+  <w:comment w:id="8" w:author="Julia Blanchard" w:date="2019-06-06T22:51:00Z" w:initials="JB">
     <w:p>
       <w:pPr>
         <w:pStyle w:val="CommentText"/>
@@ -17867,7 +18714,7 @@
       </w:pPr>
     </w:p>
   </w:comment>
-  <w:comment w:id="10" w:author="Max Lindmark" w:date="2019-08-02T08:39:00Z" w:initials="ML">
+  <w:comment w:id="9" w:author="Max Lindmark" w:date="2019-08-02T08:39:00Z" w:initials="ML">
     <w:p>
       <w:pPr>
         <w:pStyle w:val="CommentText"/>
@@ -17892,7 +18739,7 @@
       </w:r>
     </w:p>
   </w:comment>
-  <w:comment w:id="11" w:author="Asta Audzijonyte" w:date="2019-11-29T14:45:00Z" w:initials="AA">
+  <w:comment w:id="10" w:author="Asta Audzijonyte" w:date="2019-11-29T14:45:00Z" w:initials="AA">
     <w:p>
       <w:pPr>
         <w:pStyle w:val="CommentText"/>
@@ -17908,7 +18755,7 @@
       </w:r>
     </w:p>
   </w:comment>
-  <w:comment w:id="12" w:author="Max Lindmark [2]" w:date="2019-12-30T16:29:00Z" w:initials="ML">
+  <w:comment w:id="11" w:author="Max Lindmark [2]" w:date="2019-12-30T16:29:00Z" w:initials="ML">
     <w:p>
       <w:pPr>
         <w:pStyle w:val="CommentText"/>
@@ -17924,7 +18771,7 @@
       </w:r>
     </w:p>
   </w:comment>
-  <w:comment w:id="13" w:author="Julia Blanchard" w:date="2019-06-06T22:54:00Z" w:initials="JB">
+  <w:comment w:id="12" w:author="Julia Blanchard" w:date="2019-06-06T22:54:00Z" w:initials="JB">
     <w:p>
       <w:pPr>
         <w:pStyle w:val="CommentText"/>
@@ -17968,7 +18815,7 @@
       </w:r>
     </w:p>
   </w:comment>
-  <w:comment w:id="14" w:author="Max Lindmark" w:date="2019-08-02T08:42:00Z" w:initials="ML">
+  <w:comment w:id="13" w:author="Max Lindmark" w:date="2019-08-02T08:42:00Z" w:initials="ML">
     <w:p>
       <w:pPr>
         <w:pStyle w:val="CommentText"/>
@@ -18069,7 +18916,7 @@
       </w:r>
     </w:p>
   </w:comment>
-  <w:comment w:id="15" w:author="Max Lindmark [2]" w:date="2019-11-11T09:06:00Z" w:initials="ML">
+  <w:comment w:id="14" w:author="Max Lindmark [2]" w:date="2019-11-11T09:06:00Z" w:initials="ML">
     <w:p>
       <w:pPr>
         <w:rPr>
@@ -18106,7 +18953,7 @@
       </w:pPr>
     </w:p>
   </w:comment>
-  <w:comment w:id="16" w:author="Asta Audzijonyte" w:date="2019-11-29T15:03:00Z" w:initials="AA">
+  <w:comment w:id="15" w:author="Asta Audzijonyte" w:date="2019-11-29T15:03:00Z" w:initials="AA">
     <w:p>
       <w:pPr>
         <w:pStyle w:val="CommentText"/>
@@ -18122,7 +18969,7 @@
       </w:r>
     </w:p>
   </w:comment>
-  <w:comment w:id="17" w:author="Max Lindmark [2]" w:date="2019-12-30T16:37:00Z" w:initials="ML">
+  <w:comment w:id="16" w:author="Max Lindmark [2]" w:date="2019-12-30T16:37:00Z" w:initials="ML">
     <w:p>
       <w:pPr>
         <w:pStyle w:val="CommentText"/>
@@ -18163,7 +19010,7 @@
       </w:r>
     </w:p>
   </w:comment>
-  <w:comment w:id="18" w:author="Asta Audzijonyte" w:date="2019-11-29T15:04:00Z" w:initials="AA">
+  <w:comment w:id="17" w:author="Asta Audzijonyte" w:date="2019-11-29T15:04:00Z" w:initials="AA">
     <w:p>
       <w:pPr>
         <w:pStyle w:val="CommentText"/>
@@ -18179,7 +19026,7 @@
       </w:r>
     </w:p>
   </w:comment>
-  <w:comment w:id="19" w:author="Max Lindmark [2]" w:date="2019-12-30T16:52:00Z" w:initials="ML">
+  <w:comment w:id="18" w:author="Max Lindmark [2]" w:date="2019-12-30T16:52:00Z" w:initials="ML">
     <w:p>
       <w:pPr>
         <w:pStyle w:val="CommentText"/>
@@ -18233,7 +19080,7 @@
       </w:r>
     </w:p>
   </w:comment>
-  <w:comment w:id="20" w:author="Asta Audzijonyte" w:date="2019-11-29T15:06:00Z" w:initials="AA">
+  <w:comment w:id="19" w:author="Asta Audzijonyte" w:date="2019-11-29T15:06:00Z" w:initials="AA">
     <w:p>
       <w:pPr>
         <w:pStyle w:val="CommentText"/>
@@ -18249,7 +19096,7 @@
       </w:r>
     </w:p>
   </w:comment>
-  <w:comment w:id="21" w:author="Max Lindmark [2]" w:date="2019-12-30T17:52:00Z" w:initials="ML">
+  <w:comment w:id="20" w:author="Max Lindmark [2]" w:date="2019-12-30T17:52:00Z" w:initials="ML">
     <w:p>
       <w:pPr>
         <w:pStyle w:val="CommentText"/>
@@ -18303,7 +19150,7 @@
       </w:r>
     </w:p>
   </w:comment>
-  <w:comment w:id="22" w:author="Julia Blanchard" w:date="2019-06-06T23:05:00Z" w:initials="JB">
+  <w:comment w:id="21" w:author="Julia Blanchard" w:date="2019-06-06T23:05:00Z" w:initials="JB">
     <w:p>
       <w:pPr>
         <w:pStyle w:val="CommentText"/>
@@ -18331,7 +19178,7 @@
       </w:r>
     </w:p>
   </w:comment>
-  <w:comment w:id="23" w:author="Max Lindmark" w:date="2019-08-02T12:16:00Z" w:initials="ML">
+  <w:comment w:id="22" w:author="Max Lindmark" w:date="2019-08-02T12:16:00Z" w:initials="ML">
     <w:p>
       <w:pPr>
         <w:pStyle w:val="CommentText"/>
@@ -18356,7 +19203,7 @@
       </w:r>
     </w:p>
   </w:comment>
-  <w:comment w:id="24" w:author="Asta Audzijonyte" w:date="2019-11-29T15:09:00Z" w:initials="AA">
+  <w:comment w:id="23" w:author="Asta Audzijonyte" w:date="2019-11-29T15:09:00Z" w:initials="AA">
     <w:p>
       <w:pPr>
         <w:pStyle w:val="CommentText"/>
@@ -18372,7 +19219,7 @@
       </w:r>
     </w:p>
   </w:comment>
-  <w:comment w:id="25" w:author="Max Lindmark [2]" w:date="2019-12-30T17:14:00Z" w:initials="ML">
+  <w:comment w:id="24" w:author="Max Lindmark [2]" w:date="2019-12-30T17:14:00Z" w:initials="ML">
     <w:p>
       <w:pPr>
         <w:pStyle w:val="CommentText"/>
@@ -18529,7 +19376,7 @@
       </w:r>
     </w:p>
   </w:comment>
-  <w:comment w:id="26" w:author="Asta Audzijonyte" w:date="2019-11-29T15:10:00Z" w:initials="AA">
+  <w:comment w:id="25" w:author="Asta Audzijonyte" w:date="2019-11-29T15:10:00Z" w:initials="AA">
     <w:p>
       <w:pPr>
         <w:pStyle w:val="CommentText"/>
@@ -18545,7 +19392,7 @@
       </w:r>
     </w:p>
   </w:comment>
-  <w:comment w:id="27" w:author="Max Lindmark [2]" w:date="2019-12-30T17:34:00Z" w:initials="ML">
+  <w:comment w:id="26" w:author="Max Lindmark [2]" w:date="2019-12-30T17:34:00Z" w:initials="ML">
     <w:p>
       <w:pPr>
         <w:pStyle w:val="CommentText"/>
@@ -18561,7 +19408,7 @@
       </w:r>
     </w:p>
   </w:comment>
-  <w:comment w:id="28" w:author="Asta Audzijonyte" w:date="2019-11-29T15:12:00Z" w:initials="AA">
+  <w:comment w:id="27" w:author="Asta Audzijonyte" w:date="2019-11-29T15:12:00Z" w:initials="AA">
     <w:p>
       <w:pPr>
         <w:pStyle w:val="CommentText"/>
@@ -18577,7 +19424,7 @@
       </w:r>
     </w:p>
   </w:comment>
-  <w:comment w:id="29" w:author="Max Lindmark [2]" w:date="2019-12-30T17:25:00Z" w:initials="ML">
+  <w:comment w:id="28" w:author="Max Lindmark [2]" w:date="2019-12-30T17:25:00Z" w:initials="ML">
     <w:p>
       <w:pPr>
         <w:pStyle w:val="CommentText"/>
@@ -18587,7 +19434,7 @@
       </w:r>
     </w:p>
   </w:comment>
-  <w:comment w:id="30" w:author="Anna Gårdmark" w:date="2019-07-04T11:30:00Z" w:initials="AG">
+  <w:comment w:id="29" w:author="Anna Gårdmark" w:date="2019-07-04T11:30:00Z" w:initials="AG">
     <w:p>
       <w:pPr>
         <w:pStyle w:val="CommentText"/>
@@ -18609,7 +19456,7 @@
       </w:r>
     </w:p>
   </w:comment>
-  <w:comment w:id="31" w:author="Max Lindmark" w:date="2019-08-02T12:34:00Z" w:initials="ML">
+  <w:comment w:id="30" w:author="Max Lindmark" w:date="2019-08-02T12:34:00Z" w:initials="ML">
     <w:p>
       <w:pPr>
         <w:pStyle w:val="CommentText"/>
@@ -18885,7 +19732,7 @@
       </w:pPr>
     </w:p>
   </w:comment>
-  <w:comment w:id="33" w:author="Max Lindmark" w:date="2019-08-02T12:35:00Z" w:initials="ML">
+  <w:comment w:id="31" w:author="Max Lindmark" w:date="2019-08-02T12:35:00Z" w:initials="ML">
     <w:p>
       <w:pPr>
         <w:pStyle w:val="CommentText"/>
@@ -18936,7 +19783,7 @@
       </w:r>
     </w:p>
   </w:comment>
-  <w:comment w:id="35" w:author="Max Lindmark [2]" w:date="2019-12-30T17:22:00Z" w:initials="ML">
+  <w:comment w:id="34" w:author="Max Lindmark [2]" w:date="2020-01-02T15:09:00Z" w:initials="ML">
     <w:p>
       <w:pPr>
         <w:pStyle w:val="CommentText"/>
@@ -18948,7 +19795,111 @@
         <w:annotationRef/>
       </w:r>
       <w:r>
-        <w:t>Different fishing values and warming on top of that?? Put in main analysis? Consider changing axis to get more variability</w:t>
+        <w:t>Should have been 10C but I made I typo. The constant should be 10.11</w:t>
+      </w:r>
+      <w:r>
+        <w:t xml:space="preserve"> instead, will fix!</w:t>
+      </w:r>
+    </w:p>
+  </w:comment>
+  <w:comment w:id="35" w:author="Max Lindmark [2]" w:date="2019-11-20T17:22:00Z" w:initials="ML">
+    <w:p>
+      <w:pPr>
+        <w:pStyle w:val="CommentText"/>
+      </w:pPr>
+      <w:r>
+        <w:rPr>
+          <w:rStyle w:val="CommentReference"/>
+        </w:rPr>
+        <w:annotationRef/>
+      </w:r>
+      <w:r>
+        <w:t xml:space="preserve">To make it more reader friendly I might use 0.9, 1 and 1.1 instead which reduces the number of lines… Happy to take other feedback as well! Se bullet points for what I think one should take from this figure (happy to take feedback on that too </w:t>
+      </w:r>
+      <w:r>
+        <w:sym w:font="Wingdings" w:char="F04A"/>
+      </w:r>
+      <w:r>
+        <w:t xml:space="preserve"> )</w:t>
+      </w:r>
+    </w:p>
+    <w:p>
+      <w:pPr>
+        <w:pStyle w:val="CommentText"/>
+      </w:pPr>
+    </w:p>
+    <w:p>
+      <w:pPr>
+        <w:pStyle w:val="CommentText"/>
+      </w:pPr>
+      <w:r>
+        <w:t>Another option is to remove the fishing alterations completely and just do the pink lines (maybe putting the current figure in the supplement). Instead of having three rows then I can put everything on 1 row and indicate resource scenarios with colors, in the same way as I do in Fig. 3. I think that might be better, because the results I think is most interesting is not the (predictable) effect of fishing but the difference between the resource-scenarios and how that slightly differs from the growth rateresult.</w:t>
+      </w:r>
+    </w:p>
+  </w:comment>
+  <w:comment w:id="36" w:author="Asta Audzijonyte" w:date="2019-11-29T15:28:00Z" w:initials="AA">
+    <w:p>
+      <w:pPr>
+        <w:pStyle w:val="CommentText"/>
+      </w:pPr>
+      <w:r>
+        <w:rPr>
+          <w:rStyle w:val="CommentReference"/>
+        </w:rPr>
+        <w:annotationRef/>
+      </w:r>
+      <w:r>
+        <w:t xml:space="preserve">Ok, so with increased metabolic and intake rates large cod is starving because they can’t feed on resource and don’t benefit from it much and because fish has lower biomass. </w:t>
+      </w:r>
+    </w:p>
+    <w:p>
+      <w:pPr>
+        <w:pStyle w:val="CommentText"/>
+      </w:pPr>
+      <w:r>
+        <w:t xml:space="preserve">Large herring benefits from increased kappa and regeneration (of benthos or plankton?) </w:t>
+      </w:r>
+    </w:p>
+    <w:p>
+      <w:pPr>
+        <w:pStyle w:val="CommentText"/>
+      </w:pPr>
+    </w:p>
+    <w:p>
+      <w:pPr>
+        <w:pStyle w:val="CommentText"/>
+      </w:pPr>
+      <w:r>
+        <w:t xml:space="preserve">Do you know how much of the change in biomass comes from background mortality effect? Background mort can be an important driver if it is high. </w:t>
+      </w:r>
+    </w:p>
+    <w:p>
+      <w:pPr>
+        <w:pStyle w:val="CommentText"/>
+      </w:pPr>
+    </w:p>
+    <w:p>
+      <w:pPr>
+        <w:pStyle w:val="CommentText"/>
+      </w:pPr>
+      <w:r>
+        <w:t xml:space="preserve">Whoa… I just realised that this graph is supposed to show effects of temp scaling and different fishing mortalities at the same time?? So now I don’t follow this anymore… </w:t>
+      </w:r>
+    </w:p>
+  </w:comment>
+  <w:comment w:id="37" w:author="Max Lindmark [2]" w:date="2019-11-20T17:52:00Z" w:initials="ML">
+    <w:p>
+      <w:pPr>
+        <w:pStyle w:val="CommentText"/>
+      </w:pPr>
+      <w:r>
+        <w:rPr>
+          <w:rStyle w:val="CommentReference"/>
+        </w:rPr>
+        <w:annotationRef/>
+      </w:r>
+      <w:r>
+        <w:t>The x-axis title is wrong, this is not from a projection with time-varying temperature, so it’s just a scalar to t_ref. Will fix!</w:t>
       </w:r>
     </w:p>
   </w:comment>
@@ -18990,7 +19941,10 @@
   <w15:commentEx w15:paraId="11CDCF4E" w15:paraIdParent="763D3635" w15:done="0"/>
   <w15:commentEx w15:paraId="7E8077B7" w15:done="0"/>
   <w15:commentEx w15:paraId="6F0ABA3F" w15:paraIdParent="7E8077B7" w15:done="0"/>
-  <w15:commentEx w15:paraId="6AE9DBBC" w15:done="0"/>
+  <w15:commentEx w15:paraId="368F073C" w15:done="0"/>
+  <w15:commentEx w15:paraId="2D61BD67" w15:done="0"/>
+  <w15:commentEx w15:paraId="00F58FAC" w15:done="0"/>
+  <w15:commentEx w15:paraId="526E7EDA" w15:done="0"/>
 </w15:commentsEx>
 </file>
 
@@ -19029,7 +19983,10 @@
   <w16cid:commentId w16cid:paraId="11CDCF4E" w16cid:durableId="216FE6DB"/>
   <w16cid:commentId w16cid:paraId="7E8077B7" w16cid:durableId="216FE6DC"/>
   <w16cid:commentId w16cid:paraId="6F0ABA3F" w16cid:durableId="216FE6DD"/>
-  <w16cid:commentId w16cid:paraId="6AE9DBBC" w16cid:durableId="21B4B0BD"/>
+  <w16cid:commentId w16cid:paraId="368F073C" w16cid:durableId="21B8861C"/>
+  <w16cid:commentId w16cid:paraId="2D61BD67" w16cid:durableId="217FF4D2"/>
+  <w16cid:commentId w16cid:paraId="00F58FAC" w16cid:durableId="218BB782"/>
+  <w16cid:commentId w16cid:paraId="526E7EDA" w16cid:durableId="217FFBEB"/>
 </w16cid:commentsIds>
 </file>
 
@@ -19777,6 +20734,232 @@
     </w:lvl>
   </w:abstractNum>
   <w:abstractNum w:abstractNumId="8" w15:restartNumberingAfterBreak="0">
+    <w:nsid w:val="1A9A4CFA"/>
+    <w:multiLevelType w:val="hybridMultilevel"/>
+    <w:tmpl w:val="9FCE52B6"/>
+    <w:lvl w:ilvl="0" w:tplc="08090005">
+      <w:start w:val="1"/>
+      <w:numFmt w:val="bullet"/>
+      <w:lvlText w:val=""/>
+      <w:lvlJc w:val="left"/>
+      <w:pPr>
+        <w:ind w:left="723" w:hanging="360"/>
+      </w:pPr>
+      <w:rPr>
+        <w:rFonts w:ascii="Wingdings" w:hAnsi="Wingdings" w:hint="default"/>
+      </w:rPr>
+    </w:lvl>
+    <w:lvl w:ilvl="1" w:tplc="08090003">
+      <w:start w:val="1"/>
+      <w:numFmt w:val="bullet"/>
+      <w:lvlText w:val="o"/>
+      <w:lvlJc w:val="left"/>
+      <w:pPr>
+        <w:ind w:left="1443" w:hanging="360"/>
+      </w:pPr>
+      <w:rPr>
+        <w:rFonts w:ascii="Courier New" w:hAnsi="Courier New" w:cs="Courier New" w:hint="default"/>
+      </w:rPr>
+    </w:lvl>
+    <w:lvl w:ilvl="2" w:tplc="08090005">
+      <w:start w:val="1"/>
+      <w:numFmt w:val="bullet"/>
+      <w:lvlText w:val=""/>
+      <w:lvlJc w:val="left"/>
+      <w:pPr>
+        <w:ind w:left="2163" w:hanging="360"/>
+      </w:pPr>
+      <w:rPr>
+        <w:rFonts w:ascii="Wingdings" w:hAnsi="Wingdings" w:hint="default"/>
+      </w:rPr>
+    </w:lvl>
+    <w:lvl w:ilvl="3" w:tplc="08090001" w:tentative="1">
+      <w:start w:val="1"/>
+      <w:numFmt w:val="bullet"/>
+      <w:lvlText w:val=""/>
+      <w:lvlJc w:val="left"/>
+      <w:pPr>
+        <w:ind w:left="2883" w:hanging="360"/>
+      </w:pPr>
+      <w:rPr>
+        <w:rFonts w:ascii="Symbol" w:hAnsi="Symbol" w:hint="default"/>
+      </w:rPr>
+    </w:lvl>
+    <w:lvl w:ilvl="4" w:tplc="08090003" w:tentative="1">
+      <w:start w:val="1"/>
+      <w:numFmt w:val="bullet"/>
+      <w:lvlText w:val="o"/>
+      <w:lvlJc w:val="left"/>
+      <w:pPr>
+        <w:ind w:left="3603" w:hanging="360"/>
+      </w:pPr>
+      <w:rPr>
+        <w:rFonts w:ascii="Courier New" w:hAnsi="Courier New" w:cs="Courier New" w:hint="default"/>
+      </w:rPr>
+    </w:lvl>
+    <w:lvl w:ilvl="5" w:tplc="08090005" w:tentative="1">
+      <w:start w:val="1"/>
+      <w:numFmt w:val="bullet"/>
+      <w:lvlText w:val=""/>
+      <w:lvlJc w:val="left"/>
+      <w:pPr>
+        <w:ind w:left="4323" w:hanging="360"/>
+      </w:pPr>
+      <w:rPr>
+        <w:rFonts w:ascii="Wingdings" w:hAnsi="Wingdings" w:hint="default"/>
+      </w:rPr>
+    </w:lvl>
+    <w:lvl w:ilvl="6" w:tplc="08090001" w:tentative="1">
+      <w:start w:val="1"/>
+      <w:numFmt w:val="bullet"/>
+      <w:lvlText w:val=""/>
+      <w:lvlJc w:val="left"/>
+      <w:pPr>
+        <w:ind w:left="5043" w:hanging="360"/>
+      </w:pPr>
+      <w:rPr>
+        <w:rFonts w:ascii="Symbol" w:hAnsi="Symbol" w:hint="default"/>
+      </w:rPr>
+    </w:lvl>
+    <w:lvl w:ilvl="7" w:tplc="08090003" w:tentative="1">
+      <w:start w:val="1"/>
+      <w:numFmt w:val="bullet"/>
+      <w:lvlText w:val="o"/>
+      <w:lvlJc w:val="left"/>
+      <w:pPr>
+        <w:ind w:left="5763" w:hanging="360"/>
+      </w:pPr>
+      <w:rPr>
+        <w:rFonts w:ascii="Courier New" w:hAnsi="Courier New" w:cs="Courier New" w:hint="default"/>
+      </w:rPr>
+    </w:lvl>
+    <w:lvl w:ilvl="8" w:tplc="08090005" w:tentative="1">
+      <w:start w:val="1"/>
+      <w:numFmt w:val="bullet"/>
+      <w:lvlText w:val=""/>
+      <w:lvlJc w:val="left"/>
+      <w:pPr>
+        <w:ind w:left="6483" w:hanging="360"/>
+      </w:pPr>
+      <w:rPr>
+        <w:rFonts w:ascii="Wingdings" w:hAnsi="Wingdings" w:hint="default"/>
+      </w:rPr>
+    </w:lvl>
+  </w:abstractNum>
+  <w:abstractNum w:abstractNumId="9" w15:restartNumberingAfterBreak="0">
+    <w:nsid w:val="21237D12"/>
+    <w:multiLevelType w:val="hybridMultilevel"/>
+    <w:tmpl w:val="C6CABEC8"/>
+    <w:lvl w:ilvl="0" w:tplc="08090005">
+      <w:start w:val="1"/>
+      <w:numFmt w:val="bullet"/>
+      <w:lvlText w:val=""/>
+      <w:lvlJc w:val="left"/>
+      <w:pPr>
+        <w:ind w:left="720" w:hanging="360"/>
+      </w:pPr>
+      <w:rPr>
+        <w:rFonts w:ascii="Wingdings" w:hAnsi="Wingdings" w:hint="default"/>
+      </w:rPr>
+    </w:lvl>
+    <w:lvl w:ilvl="1" w:tplc="08090003">
+      <w:start w:val="1"/>
+      <w:numFmt w:val="bullet"/>
+      <w:lvlText w:val="o"/>
+      <w:lvlJc w:val="left"/>
+      <w:pPr>
+        <w:ind w:left="1440" w:hanging="360"/>
+      </w:pPr>
+      <w:rPr>
+        <w:rFonts w:ascii="Courier New" w:hAnsi="Courier New" w:cs="Courier New" w:hint="default"/>
+      </w:rPr>
+    </w:lvl>
+    <w:lvl w:ilvl="2" w:tplc="08090005" w:tentative="1">
+      <w:start w:val="1"/>
+      <w:numFmt w:val="bullet"/>
+      <w:lvlText w:val=""/>
+      <w:lvlJc w:val="left"/>
+      <w:pPr>
+        <w:ind w:left="2160" w:hanging="360"/>
+      </w:pPr>
+      <w:rPr>
+        <w:rFonts w:ascii="Wingdings" w:hAnsi="Wingdings" w:hint="default"/>
+      </w:rPr>
+    </w:lvl>
+    <w:lvl w:ilvl="3" w:tplc="08090001" w:tentative="1">
+      <w:start w:val="1"/>
+      <w:numFmt w:val="bullet"/>
+      <w:lvlText w:val=""/>
+      <w:lvlJc w:val="left"/>
+      <w:pPr>
+        <w:ind w:left="2880" w:hanging="360"/>
+      </w:pPr>
+      <w:rPr>
+        <w:rFonts w:ascii="Symbol" w:hAnsi="Symbol" w:hint="default"/>
+      </w:rPr>
+    </w:lvl>
+    <w:lvl w:ilvl="4" w:tplc="08090003" w:tentative="1">
+      <w:start w:val="1"/>
+      <w:numFmt w:val="bullet"/>
+      <w:lvlText w:val="o"/>
+      <w:lvlJc w:val="left"/>
+      <w:pPr>
+        <w:ind w:left="3600" w:hanging="360"/>
+      </w:pPr>
+      <w:rPr>
+        <w:rFonts w:ascii="Courier New" w:hAnsi="Courier New" w:cs="Courier New" w:hint="default"/>
+      </w:rPr>
+    </w:lvl>
+    <w:lvl w:ilvl="5" w:tplc="08090005" w:tentative="1">
+      <w:start w:val="1"/>
+      <w:numFmt w:val="bullet"/>
+      <w:lvlText w:val=""/>
+      <w:lvlJc w:val="left"/>
+      <w:pPr>
+        <w:ind w:left="4320" w:hanging="360"/>
+      </w:pPr>
+      <w:rPr>
+        <w:rFonts w:ascii="Wingdings" w:hAnsi="Wingdings" w:hint="default"/>
+      </w:rPr>
+    </w:lvl>
+    <w:lvl w:ilvl="6" w:tplc="08090001" w:tentative="1">
+      <w:start w:val="1"/>
+      <w:numFmt w:val="bullet"/>
+      <w:lvlText w:val=""/>
+      <w:lvlJc w:val="left"/>
+      <w:pPr>
+        <w:ind w:left="5040" w:hanging="360"/>
+      </w:pPr>
+      <w:rPr>
+        <w:rFonts w:ascii="Symbol" w:hAnsi="Symbol" w:hint="default"/>
+      </w:rPr>
+    </w:lvl>
+    <w:lvl w:ilvl="7" w:tplc="08090003" w:tentative="1">
+      <w:start w:val="1"/>
+      <w:numFmt w:val="bullet"/>
+      <w:lvlText w:val="o"/>
+      <w:lvlJc w:val="left"/>
+      <w:pPr>
+        <w:ind w:left="5760" w:hanging="360"/>
+      </w:pPr>
+      <w:rPr>
+        <w:rFonts w:ascii="Courier New" w:hAnsi="Courier New" w:cs="Courier New" w:hint="default"/>
+      </w:rPr>
+    </w:lvl>
+    <w:lvl w:ilvl="8" w:tplc="08090005" w:tentative="1">
+      <w:start w:val="1"/>
+      <w:numFmt w:val="bullet"/>
+      <w:lvlText w:val=""/>
+      <w:lvlJc w:val="left"/>
+      <w:pPr>
+        <w:ind w:left="6480" w:hanging="360"/>
+      </w:pPr>
+      <w:rPr>
+        <w:rFonts w:ascii="Wingdings" w:hAnsi="Wingdings" w:hint="default"/>
+      </w:rPr>
+    </w:lvl>
+  </w:abstractNum>
+  <w:abstractNum w:abstractNumId="10" w15:restartNumberingAfterBreak="0">
     <w:nsid w:val="2ED439D0"/>
     <w:multiLevelType w:val="hybridMultilevel"/>
     <w:tmpl w:val="4D6EEB88"/>
@@ -19862,7 +21045,7 @@
       </w:pPr>
     </w:lvl>
   </w:abstractNum>
-  <w:abstractNum w:abstractNumId="9" w15:restartNumberingAfterBreak="0">
+  <w:abstractNum w:abstractNumId="11" w15:restartNumberingAfterBreak="0">
     <w:nsid w:val="3281391A"/>
     <w:multiLevelType w:val="hybridMultilevel"/>
     <w:tmpl w:val="8E4C8AC2"/>
@@ -19948,7 +21131,7 @@
       </w:pPr>
     </w:lvl>
   </w:abstractNum>
-  <w:abstractNum w:abstractNumId="10" w15:restartNumberingAfterBreak="0">
+  <w:abstractNum w:abstractNumId="12" w15:restartNumberingAfterBreak="0">
     <w:nsid w:val="39EA78F2"/>
     <w:multiLevelType w:val="hybridMultilevel"/>
     <w:tmpl w:val="A57AD314"/>
@@ -20037,7 +21220,7 @@
       </w:pPr>
     </w:lvl>
   </w:abstractNum>
-  <w:abstractNum w:abstractNumId="11" w15:restartNumberingAfterBreak="0">
+  <w:abstractNum w:abstractNumId="13" w15:restartNumberingAfterBreak="0">
     <w:nsid w:val="3AEE71E0"/>
     <w:multiLevelType w:val="hybridMultilevel"/>
     <w:tmpl w:val="39C828E8"/>
@@ -20150,7 +21333,7 @@
       </w:rPr>
     </w:lvl>
   </w:abstractNum>
-  <w:abstractNum w:abstractNumId="12" w15:restartNumberingAfterBreak="0">
+  <w:abstractNum w:abstractNumId="14" w15:restartNumberingAfterBreak="0">
     <w:nsid w:val="49D70570"/>
     <w:multiLevelType w:val="hybridMultilevel"/>
     <w:tmpl w:val="09B0083A"/>
@@ -20239,7 +21422,7 @@
       </w:pPr>
     </w:lvl>
   </w:abstractNum>
-  <w:abstractNum w:abstractNumId="13" w15:restartNumberingAfterBreak="0">
+  <w:abstractNum w:abstractNumId="15" w15:restartNumberingAfterBreak="0">
     <w:nsid w:val="4D3A7B7A"/>
     <w:multiLevelType w:val="hybridMultilevel"/>
     <w:tmpl w:val="791A487A"/>
@@ -20352,7 +21535,7 @@
       </w:rPr>
     </w:lvl>
   </w:abstractNum>
-  <w:abstractNum w:abstractNumId="14" w15:restartNumberingAfterBreak="0">
+  <w:abstractNum w:abstractNumId="16" w15:restartNumberingAfterBreak="0">
     <w:nsid w:val="56E54CAF"/>
     <w:multiLevelType w:val="hybridMultilevel"/>
     <w:tmpl w:val="81D43092"/>
@@ -20438,7 +21621,7 @@
       </w:pPr>
     </w:lvl>
   </w:abstractNum>
-  <w:abstractNum w:abstractNumId="15" w15:restartNumberingAfterBreak="0">
+  <w:abstractNum w:abstractNumId="17" w15:restartNumberingAfterBreak="0">
     <w:nsid w:val="5BC861BB"/>
     <w:multiLevelType w:val="hybridMultilevel"/>
     <w:tmpl w:val="8A0C94A8"/>
@@ -20524,7 +21707,7 @@
       </w:pPr>
     </w:lvl>
   </w:abstractNum>
-  <w:abstractNum w:abstractNumId="16" w15:restartNumberingAfterBreak="0">
+  <w:abstractNum w:abstractNumId="18" w15:restartNumberingAfterBreak="0">
     <w:nsid w:val="7B110585"/>
     <w:multiLevelType w:val="hybridMultilevel"/>
     <w:tmpl w:val="2BC220EA"/>
@@ -20613,7 +21796,7 @@
       </w:pPr>
     </w:lvl>
   </w:abstractNum>
-  <w:abstractNum w:abstractNumId="17" w15:restartNumberingAfterBreak="0">
+  <w:abstractNum w:abstractNumId="19" w15:restartNumberingAfterBreak="0">
     <w:nsid w:val="7BAD762E"/>
     <w:multiLevelType w:val="hybridMultilevel"/>
     <w:tmpl w:val="21BC9BC8"/>
@@ -20727,10 +21910,10 @@
     </w:lvl>
   </w:abstractNum>
   <w:num w:numId="1">
-    <w:abstractNumId w:val="12"/>
+    <w:abstractNumId w:val="14"/>
   </w:num>
   <w:num w:numId="2">
-    <w:abstractNumId w:val="14"/>
+    <w:abstractNumId w:val="16"/>
   </w:num>
   <w:num w:numId="3">
     <w:abstractNumId w:val="0"/>
@@ -20739,22 +21922,22 @@
     <w:abstractNumId w:val="1"/>
   </w:num>
   <w:num w:numId="5">
-    <w:abstractNumId w:val="13"/>
+    <w:abstractNumId w:val="15"/>
   </w:num>
   <w:num w:numId="6">
     <w:abstractNumId w:val="3"/>
   </w:num>
   <w:num w:numId="7">
+    <w:abstractNumId w:val="12"/>
+  </w:num>
+  <w:num w:numId="8">
     <w:abstractNumId w:val="10"/>
   </w:num>
-  <w:num w:numId="8">
-    <w:abstractNumId w:val="8"/>
-  </w:num>
   <w:num w:numId="9">
-    <w:abstractNumId w:val="16"/>
+    <w:abstractNumId w:val="18"/>
   </w:num>
   <w:num w:numId="10">
-    <w:abstractNumId w:val="15"/>
+    <w:abstractNumId w:val="17"/>
     <w:lvlOverride w:ilvl="0">
       <w:startOverride w:val="1"/>
     </w:lvlOverride>
@@ -20784,7 +21967,7 @@
     </w:lvlOverride>
   </w:num>
   <w:num w:numId="11">
-    <w:abstractNumId w:val="9"/>
+    <w:abstractNumId w:val="11"/>
   </w:num>
   <w:num w:numId="12">
     <w:abstractNumId w:val="2"/>
@@ -20799,13 +21982,19 @@
     <w:abstractNumId w:val="5"/>
   </w:num>
   <w:num w:numId="16">
-    <w:abstractNumId w:val="11"/>
+    <w:abstractNumId w:val="13"/>
   </w:num>
   <w:num w:numId="17">
-    <w:abstractNumId w:val="17"/>
+    <w:abstractNumId w:val="19"/>
   </w:num>
   <w:num w:numId="18">
     <w:abstractNumId w:val="7"/>
+  </w:num>
+  <w:num w:numId="19">
+    <w:abstractNumId w:val="9"/>
+  </w:num>
+  <w:num w:numId="20">
+    <w:abstractNumId w:val="8"/>
   </w:num>
 </w:numbering>
 </file>
@@ -23939,7 +25128,7 @@
 </file>
 
 <file path=customXml/itemProps5.xml><?xml version="1.0" encoding="utf-8"?>
-<ds:datastoreItem xmlns:ds="http://schemas.openxmlformats.org/officeDocument/2006/customXml" ds:itemID="{43F84D20-2ABB-3C4C-87D3-FBE69B7B85A1}">
+<ds:datastoreItem xmlns:ds="http://schemas.openxmlformats.org/officeDocument/2006/customXml" ds:itemID="{940F7CF1-58DB-9343-8935-447EDFC34D9F}">
   <ds:schemaRefs>
     <ds:schemaRef ds:uri="http://schemas.openxmlformats.org/officeDocument/2006/bibliography"/>
   </ds:schemaRefs>

</xml_diff>

<commit_message>
fixed bug with time varying resource & temp dep. Updated accordingly. Still got calibration left to check
</commit_message>
<xml_diff>
--- a/baltic/drafts/BalticSeaAppendixMaxV2.docx
+++ b/baltic/drafts/BalticSeaAppendixMaxV2.docx
@@ -109,7 +109,14 @@
         <w:rPr>
           <w:lang w:val="sv-SE"/>
         </w:rPr>
-        <w:t>, Asta Audzijonyte</w:t>
+        <w:t xml:space="preserve">, Asta </w:t>
+      </w:r>
+      <w:proofErr w:type="spellStart"/>
+      <w:r>
+        <w:rPr>
+          <w:lang w:val="sv-SE"/>
+        </w:rPr>
+        <w:t>Audzijonyte</w:t>
       </w:r>
       <w:r>
         <w:rPr>
@@ -118,11 +125,19 @@
         </w:rPr>
         <w:t>b</w:t>
       </w:r>
+      <w:proofErr w:type="spellEnd"/>
       <w:r>
         <w:rPr>
           <w:lang w:val="sv-SE"/>
         </w:rPr>
-        <w:t>, Julia Blanchard</w:t>
+        <w:t xml:space="preserve">, Julia </w:t>
+      </w:r>
+      <w:proofErr w:type="spellStart"/>
+      <w:r>
+        <w:rPr>
+          <w:lang w:val="sv-SE"/>
+        </w:rPr>
+        <w:t>Blanchard</w:t>
       </w:r>
       <w:r>
         <w:rPr>
@@ -131,11 +146,19 @@
         </w:rPr>
         <w:t>c</w:t>
       </w:r>
+      <w:proofErr w:type="spellEnd"/>
       <w:r>
         <w:rPr>
           <w:lang w:val="sv-SE"/>
         </w:rPr>
-        <w:t>, Anna Gårdmark</w:t>
+        <w:t xml:space="preserve">, Anna </w:t>
+      </w:r>
+      <w:proofErr w:type="spellStart"/>
+      <w:r>
+        <w:rPr>
+          <w:lang w:val="sv-SE"/>
+        </w:rPr>
+        <w:t>Gårdmark</w:t>
       </w:r>
       <w:r>
         <w:rPr>
@@ -144,6 +167,7 @@
         </w:rPr>
         <w:t>d</w:t>
       </w:r>
+      <w:proofErr w:type="spellEnd"/>
       <w:r>
         <w:rPr>
           <w:vertAlign w:val="superscript"/>
@@ -161,6 +185,7 @@
           <w:lang w:val="en-US"/>
         </w:rPr>
       </w:pPr>
+      <w:proofErr w:type="spellStart"/>
       <w:r>
         <w:rPr>
           <w:vertAlign w:val="superscript"/>
@@ -172,13 +197,48 @@
         <w:rPr>
           <w:lang w:val="en-US"/>
         </w:rPr>
-        <w:t>Swedish University of Agricultural Sciences, Depa</w:t>
-      </w:r>
-      <w:r>
-        <w:rPr>
-          <w:lang w:val="en-US"/>
-        </w:rPr>
-        <w:t>rtment of Aquatic Resources, Institute of Coastal Research, Skolgatan 6, Öregrund 742 42, Sweden</w:t>
+        <w:t>Swedish</w:t>
+      </w:r>
+      <w:proofErr w:type="spellEnd"/>
+      <w:r>
+        <w:rPr>
+          <w:lang w:val="en-US"/>
+        </w:rPr>
+        <w:t xml:space="preserve"> University of Agricultural Sciences, Depa</w:t>
+      </w:r>
+      <w:r>
+        <w:rPr>
+          <w:lang w:val="en-US"/>
+        </w:rPr>
+        <w:t xml:space="preserve">rtment of Aquatic Resources, Institute of Coastal Research, </w:t>
+      </w:r>
+      <w:proofErr w:type="spellStart"/>
+      <w:r>
+        <w:rPr>
+          <w:lang w:val="en-US"/>
+        </w:rPr>
+        <w:t>Skolgatan</w:t>
+      </w:r>
+      <w:proofErr w:type="spellEnd"/>
+      <w:r>
+        <w:rPr>
+          <w:lang w:val="en-US"/>
+        </w:rPr>
+        <w:t xml:space="preserve"> 6, </w:t>
+      </w:r>
+      <w:proofErr w:type="spellStart"/>
+      <w:r>
+        <w:rPr>
+          <w:lang w:val="en-US"/>
+        </w:rPr>
+        <w:t>Öregrund</w:t>
+      </w:r>
+      <w:proofErr w:type="spellEnd"/>
+      <w:r>
+        <w:rPr>
+          <w:lang w:val="en-US"/>
+        </w:rPr>
+        <w:t xml:space="preserve"> 742 42, Sweden</w:t>
       </w:r>
     </w:p>
     <w:p>
@@ -190,6 +250,7 @@
           <w:lang w:val="en-US"/>
         </w:rPr>
       </w:pPr>
+      <w:proofErr w:type="spellStart"/>
       <w:r>
         <w:rPr>
           <w:vertAlign w:val="superscript"/>
@@ -201,7 +262,14 @@
         <w:rPr>
           <w:lang w:val="en-US"/>
         </w:rPr>
-        <w:t>Institute for Marine and Antarctic Studies, University of Tasmania, Battery Point, TAS 7001, Australia</w:t>
+        <w:t>Institute</w:t>
+      </w:r>
+      <w:proofErr w:type="spellEnd"/>
+      <w:r>
+        <w:rPr>
+          <w:lang w:val="en-US"/>
+        </w:rPr>
+        <w:t xml:space="preserve"> for Marine and Antarctic Studies, University of Tasmania, Battery Point, TAS 7001, Australia</w:t>
       </w:r>
     </w:p>
     <w:p>
@@ -213,6 +281,7 @@
           <w:lang w:val="en-US"/>
         </w:rPr>
       </w:pPr>
+      <w:proofErr w:type="spellStart"/>
       <w:r>
         <w:rPr>
           <w:vertAlign w:val="superscript"/>
@@ -224,7 +293,28 @@
         <w:rPr>
           <w:lang w:val="en-US"/>
         </w:rPr>
-        <w:t>Institute for Marine and Antarctic Studies and Centre for Marine Socioecology, University of Tasmania, 20 Castray Esplanade, Battery Point, Hobart, TAS 7000, Australia</w:t>
+        <w:t>Institute</w:t>
+      </w:r>
+      <w:proofErr w:type="spellEnd"/>
+      <w:r>
+        <w:rPr>
+          <w:lang w:val="en-US"/>
+        </w:rPr>
+        <w:t xml:space="preserve"> for Marine and Antarctic Studies and Centre for Marine Socioecology, University of Tasmania, 20 </w:t>
+      </w:r>
+      <w:proofErr w:type="spellStart"/>
+      <w:r>
+        <w:rPr>
+          <w:lang w:val="en-US"/>
+        </w:rPr>
+        <w:t>Castray</w:t>
+      </w:r>
+      <w:proofErr w:type="spellEnd"/>
+      <w:r>
+        <w:rPr>
+          <w:lang w:val="en-US"/>
+        </w:rPr>
+        <w:t xml:space="preserve"> Esplanade, Battery Point, Hobart, TAS 7000, Australia</w:t>
       </w:r>
     </w:p>
     <w:p>
@@ -236,6 +326,7 @@
           <w:lang w:val="en-US"/>
         </w:rPr>
       </w:pPr>
+      <w:proofErr w:type="spellStart"/>
       <w:r>
         <w:rPr>
           <w:vertAlign w:val="superscript"/>
@@ -247,7 +338,42 @@
         <w:rPr>
           <w:lang w:val="en-US"/>
         </w:rPr>
-        <w:t xml:space="preserve">Swedish University of Agricultural Sciences, Department of Aquatic Resources, Skolgatan 6, SE-742 42 Öregrund, Sweden </w:t>
+        <w:t>Swedish</w:t>
+      </w:r>
+      <w:proofErr w:type="spellEnd"/>
+      <w:r>
+        <w:rPr>
+          <w:lang w:val="en-US"/>
+        </w:rPr>
+        <w:t xml:space="preserve"> University of Agricultural Sciences, Department of Aquatic Resources, </w:t>
+      </w:r>
+      <w:proofErr w:type="spellStart"/>
+      <w:r>
+        <w:rPr>
+          <w:lang w:val="en-US"/>
+        </w:rPr>
+        <w:t>Skolgatan</w:t>
+      </w:r>
+      <w:proofErr w:type="spellEnd"/>
+      <w:r>
+        <w:rPr>
+          <w:lang w:val="en-US"/>
+        </w:rPr>
+        <w:t xml:space="preserve"> 6, SE-742 42 </w:t>
+      </w:r>
+      <w:proofErr w:type="spellStart"/>
+      <w:r>
+        <w:rPr>
+          <w:lang w:val="en-US"/>
+        </w:rPr>
+        <w:t>Öregrund</w:t>
+      </w:r>
+      <w:proofErr w:type="spellEnd"/>
+      <w:r>
+        <w:rPr>
+          <w:lang w:val="en-US"/>
+        </w:rPr>
+        <w:t xml:space="preserve">, Sweden </w:t>
       </w:r>
     </w:p>
     <w:p>
@@ -578,7 +704,23 @@
           <w:i/>
           <w:lang w:val="en-US"/>
         </w:rPr>
-        <w:t>‘mizer’</w:t>
+        <w:t>‘</w:t>
+      </w:r>
+      <w:proofErr w:type="spellStart"/>
+      <w:r>
+        <w:rPr>
+          <w:i/>
+          <w:lang w:val="en-US"/>
+        </w:rPr>
+        <w:t>mizer</w:t>
+      </w:r>
+      <w:proofErr w:type="spellEnd"/>
+      <w:r>
+        <w:rPr>
+          <w:i/>
+          <w:lang w:val="en-US"/>
+        </w:rPr>
+        <w:t>’</w:t>
       </w:r>
       <w:r>
         <w:rPr>
@@ -754,7 +896,23 @@
           <w:rFonts w:eastAsiaTheme="minorEastAsia"/>
           <w:lang w:val="en-US"/>
         </w:rPr>
-        <w:t xml:space="preserve"> in the Beverton-Holt stock recruitment function (</w:t>
+        <w:t xml:space="preserve"> in the </w:t>
+      </w:r>
+      <w:proofErr w:type="spellStart"/>
+      <w:r>
+        <w:rPr>
+          <w:rFonts w:eastAsiaTheme="minorEastAsia"/>
+          <w:lang w:val="en-US"/>
+        </w:rPr>
+        <w:t>Beverton</w:t>
+      </w:r>
+      <w:proofErr w:type="spellEnd"/>
+      <w:r>
+        <w:rPr>
+          <w:rFonts w:eastAsiaTheme="minorEastAsia"/>
+          <w:lang w:val="en-US"/>
+        </w:rPr>
+        <w:t>-Holt stock recruitment function (</w:t>
       </w:r>
       <m:oMath>
         <m:sSub>
@@ -1438,6 +1596,8 @@
           <w:lang w:val="en-US"/>
         </w:rPr>
       </w:pPr>
+      <w:bookmarkStart w:id="1" w:name="_GoBack"/>
+      <w:bookmarkEnd w:id="1"/>
     </w:p>
     <w:p>
       <w:pPr>
@@ -1450,6 +1610,7 @@
           <w:lang w:val="en-US"/>
         </w:rPr>
       </w:pPr>
+      <w:commentRangeStart w:id="2"/>
       <w:r>
         <w:rPr>
           <w:rFonts w:eastAsiaTheme="minorEastAsia"/>
@@ -1499,6 +1660,13 @@
           </wp:inline>
         </w:drawing>
       </w:r>
+      <w:commentRangeEnd w:id="2"/>
+      <w:r>
+        <w:rPr>
+          <w:rStyle w:val="CommentReference"/>
+        </w:rPr>
+        <w:commentReference w:id="2"/>
+      </w:r>
     </w:p>
     <w:p>
       <w:pPr>
@@ -1678,7 +1846,14 @@
         <w:rPr>
           <w:lang w:val="en-US"/>
         </w:rPr>
-        <w:t>From von Bertalan</w:t>
+        <w:t xml:space="preserve">From von </w:t>
+      </w:r>
+      <w:proofErr w:type="spellStart"/>
+      <w:r>
+        <w:rPr>
+          <w:lang w:val="en-US"/>
+        </w:rPr>
+        <w:t>Bertalan</w:t>
       </w:r>
       <w:r>
         <w:rPr>
@@ -1690,7 +1865,14 @@
         <w:rPr>
           <w:lang w:val="en-US"/>
         </w:rPr>
-        <w:t xml:space="preserve">fy (VBGE) growth parameters and theory linking feeding parameters, </w:t>
+        <w:t>fy</w:t>
+      </w:r>
+      <w:proofErr w:type="spellEnd"/>
+      <w:r>
+        <w:rPr>
+          <w:lang w:val="en-US"/>
+        </w:rPr>
+        <w:t xml:space="preserve"> (VBGE) growth parameters and theory linking feeding parameters, </w:t>
       </w:r>
       <w:r>
         <w:rPr>
@@ -2415,8 +2597,8 @@
         </w:rPr>
         <w:t xml:space="preserve"> is also derived from </w:t>
       </w:r>
-      <w:commentRangeStart w:id="1"/>
-      <w:commentRangeStart w:id="2"/>
+      <w:commentRangeStart w:id="3"/>
+      <w:commentRangeStart w:id="4"/>
       <m:oMath>
         <m:sSub>
           <m:sSubPr>
@@ -2453,19 +2635,19 @@
         </w:rPr>
         <w:t xml:space="preserve"> and is by default 20% </w:t>
       </w:r>
-      <w:commentRangeEnd w:id="1"/>
+      <w:commentRangeEnd w:id="3"/>
       <w:r>
         <w:rPr>
           <w:rStyle w:val="CommentReference"/>
         </w:rPr>
-        <w:commentReference w:id="1"/>
-      </w:r>
-      <w:commentRangeEnd w:id="2"/>
+        <w:commentReference w:id="3"/>
+      </w:r>
+      <w:commentRangeEnd w:id="4"/>
       <w:r>
         <w:rPr>
           <w:rStyle w:val="CommentReference"/>
         </w:rPr>
-        <w:commentReference w:id="2"/>
+        <w:commentReference w:id="4"/>
       </w:r>
       <w:r>
         <w:rPr>
@@ -3158,6 +3340,7 @@
         </w:rPr>
         <w:t>egression (</w:t>
       </w:r>
+      <w:proofErr w:type="spellStart"/>
       <w:r>
         <w:rPr>
           <w:rFonts w:ascii="Courier New" w:hAnsi="Courier New" w:cs="Courier New"/>
@@ -3165,6 +3348,7 @@
         </w:rPr>
         <w:t>nls</w:t>
       </w:r>
+      <w:proofErr w:type="spellEnd"/>
       <w:r>
         <w:rPr>
           <w:lang w:val="en-US"/>
@@ -3233,6 +3417,7 @@
         </w:rPr>
         <w:t xml:space="preserve">d </w:t>
       </w:r>
+      <w:proofErr w:type="spellStart"/>
       <w:r>
         <w:rPr>
           <w:rFonts w:ascii="Courier New" w:hAnsi="Courier New" w:cs="Courier New"/>
@@ -3240,6 +3425,7 @@
         </w:rPr>
         <w:t>FSAdata</w:t>
       </w:r>
+      <w:proofErr w:type="spellEnd"/>
       <w:r>
         <w:rPr>
           <w:lang w:val="en-US"/>
@@ -3558,789 +3744,10 @@
         <w:contextualSpacing/>
         <w:jc w:val="both"/>
         <w:rPr>
-          <w:color w:val="FF0000"/>
-          <w:lang w:val="en-US"/>
-        </w:rPr>
-      </w:pPr>
-    </w:p>
-    <w:p>
-      <w:pPr>
-        <w:spacing w:line="480" w:lineRule="auto"/>
-        <w:contextualSpacing/>
-        <w:rPr>
-          <w:color w:val="FF0000"/>
-        </w:rPr>
-      </w:pPr>
-      <w:commentRangeStart w:id="3"/>
-      <w:r>
-        <w:rPr>
-          <w:color w:val="FF0000"/>
-          <w:lang w:val="en-US"/>
-        </w:rPr>
-        <w:t>Table S2</w:t>
-      </w:r>
-      <w:r>
-        <w:rPr>
-          <w:color w:val="FF0000"/>
-          <w:lang w:val="en-US"/>
-        </w:rPr>
-        <w:t>.</w:t>
-      </w:r>
-      <w:r>
-        <w:rPr>
-          <w:color w:val="FF0000"/>
-          <w:lang w:val="en-US"/>
-        </w:rPr>
-        <w:t xml:space="preserve"> </w:t>
-      </w:r>
-      <w:commentRangeEnd w:id="3"/>
-      <w:r>
-        <w:rPr>
-          <w:rStyle w:val="CommentReference"/>
-          <w:color w:val="FF0000"/>
-        </w:rPr>
-        <w:commentReference w:id="3"/>
-      </w:r>
-      <w:r>
-        <w:rPr>
-          <w:color w:val="FF0000"/>
-          <w:lang w:val="en-US"/>
-        </w:rPr>
-        <w:t xml:space="preserve">Stock Assessment data used </w:t>
-      </w:r>
-      <w:r>
-        <w:rPr>
-          <w:color w:val="FF0000"/>
-          <w:lang w:val="en-US"/>
-        </w:rPr>
-        <w:t>for</w:t>
-      </w:r>
-      <w:r>
-        <w:rPr>
-          <w:color w:val="FF0000"/>
-          <w:lang w:val="en-US"/>
-        </w:rPr>
-        <w:t xml:space="preserve"> calibratio</w:t>
-      </w:r>
-      <w:r>
-        <w:rPr>
-          <w:color w:val="FF0000"/>
-        </w:rPr>
-        <w:t>n</w:t>
-      </w:r>
-    </w:p>
-    <w:tbl>
-      <w:tblPr>
-        <w:tblStyle w:val="GridTable1Light-Accent6"/>
-        <w:tblW w:w="7937" w:type="dxa"/>
-        <w:tblLayout w:type="fixed"/>
-        <w:tblLook w:val="04A0" w:firstRow="1" w:lastRow="0" w:firstColumn="1" w:lastColumn="0" w:noHBand="0" w:noVBand="1"/>
-      </w:tblPr>
-      <w:tblGrid>
-        <w:gridCol w:w="988"/>
-        <w:gridCol w:w="2935"/>
-        <w:gridCol w:w="1404"/>
-        <w:gridCol w:w="870"/>
-        <w:gridCol w:w="1028"/>
-        <w:gridCol w:w="712"/>
-      </w:tblGrid>
-      <w:tr>
-        <w:trPr>
-          <w:cnfStyle w:val="100000000000" w:firstRow="1" w:lastRow="0" w:firstColumn="0" w:lastColumn="0" w:oddVBand="0" w:evenVBand="0" w:oddHBand="0" w:evenHBand="0" w:firstRowFirstColumn="0" w:firstRowLastColumn="0" w:lastRowFirstColumn="0" w:lastRowLastColumn="0"/>
-        </w:trPr>
-        <w:tc>
-          <w:tcPr>
-            <w:cnfStyle w:val="001000000000" w:firstRow="0" w:lastRow="0" w:firstColumn="1" w:lastColumn="0" w:oddVBand="0" w:evenVBand="0" w:oddHBand="0" w:evenHBand="0" w:firstRowFirstColumn="0" w:firstRowLastColumn="0" w:lastRowFirstColumn="0" w:lastRowLastColumn="0"/>
-            <w:tcW w:w="988" w:type="dxa"/>
-          </w:tcPr>
-          <w:p>
-            <w:pPr>
-              <w:spacing w:line="360" w:lineRule="auto"/>
-              <w:contextualSpacing/>
-              <w:jc w:val="both"/>
-              <w:rPr>
-                <w:rFonts w:cstheme="minorHAnsi"/>
-                <w:b w:val="0"/>
-                <w:color w:val="FF0000"/>
-                <w:sz w:val="20"/>
-                <w:szCs w:val="20"/>
-                <w:lang w:val="en-US"/>
-              </w:rPr>
-            </w:pPr>
-            <w:r>
-              <w:rPr>
-                <w:rFonts w:cstheme="minorHAnsi"/>
-                <w:color w:val="FF0000"/>
-                <w:sz w:val="20"/>
-                <w:szCs w:val="20"/>
-                <w:lang w:val="en-US"/>
-              </w:rPr>
-              <w:t>Symbol</w:t>
-            </w:r>
-          </w:p>
-        </w:tc>
-        <w:tc>
-          <w:tcPr>
-            <w:tcW w:w="2935" w:type="dxa"/>
-          </w:tcPr>
-          <w:p>
-            <w:pPr>
-              <w:spacing w:line="360" w:lineRule="auto"/>
-              <w:contextualSpacing/>
-              <w:jc w:val="both"/>
-              <w:cnfStyle w:val="100000000000" w:firstRow="1" w:lastRow="0" w:firstColumn="0" w:lastColumn="0" w:oddVBand="0" w:evenVBand="0" w:oddHBand="0" w:evenHBand="0" w:firstRowFirstColumn="0" w:firstRowLastColumn="0" w:lastRowFirstColumn="0" w:lastRowLastColumn="0"/>
-              <w:rPr>
-                <w:rFonts w:cstheme="minorHAnsi"/>
-                <w:b w:val="0"/>
-                <w:color w:val="FF0000"/>
-                <w:sz w:val="20"/>
-                <w:szCs w:val="20"/>
-                <w:lang w:val="en-US"/>
-              </w:rPr>
-            </w:pPr>
-            <w:r>
-              <w:rPr>
-                <w:rFonts w:cstheme="minorHAnsi"/>
-                <w:color w:val="FF0000"/>
-                <w:sz w:val="20"/>
-                <w:szCs w:val="20"/>
-                <w:lang w:val="en-US"/>
-              </w:rPr>
-              <w:t>Description</w:t>
-            </w:r>
-          </w:p>
-        </w:tc>
-        <w:tc>
-          <w:tcPr>
-            <w:tcW w:w="1404" w:type="dxa"/>
-          </w:tcPr>
-          <w:p>
-            <w:pPr>
-              <w:spacing w:line="360" w:lineRule="auto"/>
-              <w:contextualSpacing/>
-              <w:jc w:val="both"/>
-              <w:cnfStyle w:val="100000000000" w:firstRow="1" w:lastRow="0" w:firstColumn="0" w:lastColumn="0" w:oddVBand="0" w:evenVBand="0" w:oddHBand="0" w:evenHBand="0" w:firstRowFirstColumn="0" w:firstRowLastColumn="0" w:lastRowFirstColumn="0" w:lastRowLastColumn="0"/>
-              <w:rPr>
-                <w:rFonts w:cstheme="minorHAnsi"/>
-                <w:b w:val="0"/>
-                <w:color w:val="FF0000"/>
-                <w:sz w:val="20"/>
-                <w:szCs w:val="20"/>
-                <w:lang w:val="en-US"/>
-              </w:rPr>
-            </w:pPr>
-            <w:r>
-              <w:rPr>
-                <w:rFonts w:cstheme="minorHAnsi"/>
-                <w:color w:val="FF0000"/>
-                <w:sz w:val="20"/>
-                <w:szCs w:val="20"/>
-                <w:lang w:val="en-US"/>
-              </w:rPr>
-              <w:t>Unit</w:t>
-            </w:r>
-          </w:p>
-        </w:tc>
-        <w:tc>
-          <w:tcPr>
-            <w:tcW w:w="870" w:type="dxa"/>
-          </w:tcPr>
-          <w:p>
-            <w:pPr>
-              <w:spacing w:line="360" w:lineRule="auto"/>
-              <w:contextualSpacing/>
-              <w:jc w:val="both"/>
-              <w:cnfStyle w:val="100000000000" w:firstRow="1" w:lastRow="0" w:firstColumn="0" w:lastColumn="0" w:oddVBand="0" w:evenVBand="0" w:oddHBand="0" w:evenHBand="0" w:firstRowFirstColumn="0" w:firstRowLastColumn="0" w:lastRowFirstColumn="0" w:lastRowLastColumn="0"/>
-              <w:rPr>
-                <w:rFonts w:cstheme="minorHAnsi"/>
-                <w:color w:val="FF0000"/>
-                <w:sz w:val="20"/>
-                <w:szCs w:val="20"/>
-                <w:lang w:val="en-US"/>
-              </w:rPr>
-            </w:pPr>
-            <w:r>
-              <w:rPr>
-                <w:rFonts w:cstheme="minorHAnsi"/>
-                <w:color w:val="FF0000"/>
-                <w:sz w:val="20"/>
-                <w:szCs w:val="20"/>
-                <w:lang w:val="en-US"/>
-              </w:rPr>
-              <w:t>Sprat</w:t>
-            </w:r>
-          </w:p>
-        </w:tc>
-        <w:tc>
-          <w:tcPr>
-            <w:tcW w:w="1028" w:type="dxa"/>
-          </w:tcPr>
-          <w:p>
-            <w:pPr>
-              <w:spacing w:line="360" w:lineRule="auto"/>
-              <w:contextualSpacing/>
-              <w:jc w:val="both"/>
-              <w:cnfStyle w:val="100000000000" w:firstRow="1" w:lastRow="0" w:firstColumn="0" w:lastColumn="0" w:oddVBand="0" w:evenVBand="0" w:oddHBand="0" w:evenHBand="0" w:firstRowFirstColumn="0" w:firstRowLastColumn="0" w:lastRowFirstColumn="0" w:lastRowLastColumn="0"/>
-              <w:rPr>
-                <w:rFonts w:cstheme="minorHAnsi"/>
-                <w:color w:val="FF0000"/>
-                <w:sz w:val="20"/>
-                <w:szCs w:val="20"/>
-                <w:lang w:val="en-US"/>
-              </w:rPr>
-            </w:pPr>
-            <w:r>
-              <w:rPr>
-                <w:rFonts w:cstheme="minorHAnsi"/>
-                <w:color w:val="FF0000"/>
-                <w:sz w:val="20"/>
-                <w:szCs w:val="20"/>
-                <w:lang w:val="en-US"/>
-              </w:rPr>
-              <w:t>Herring</w:t>
-            </w:r>
-          </w:p>
-        </w:tc>
-        <w:tc>
-          <w:tcPr>
-            <w:tcW w:w="712" w:type="dxa"/>
-          </w:tcPr>
-          <w:p>
-            <w:pPr>
-              <w:spacing w:line="360" w:lineRule="auto"/>
-              <w:contextualSpacing/>
-              <w:jc w:val="both"/>
-              <w:cnfStyle w:val="100000000000" w:firstRow="1" w:lastRow="0" w:firstColumn="0" w:lastColumn="0" w:oddVBand="0" w:evenVBand="0" w:oddHBand="0" w:evenHBand="0" w:firstRowFirstColumn="0" w:firstRowLastColumn="0" w:lastRowFirstColumn="0" w:lastRowLastColumn="0"/>
-              <w:rPr>
-                <w:rFonts w:cstheme="minorHAnsi"/>
-                <w:b w:val="0"/>
-                <w:color w:val="FF0000"/>
-                <w:sz w:val="20"/>
-                <w:szCs w:val="20"/>
-                <w:lang w:val="en-US"/>
-              </w:rPr>
-            </w:pPr>
-            <w:r>
-              <w:rPr>
-                <w:rFonts w:cstheme="minorHAnsi"/>
-                <w:color w:val="FF0000"/>
-                <w:sz w:val="20"/>
-                <w:szCs w:val="20"/>
-                <w:lang w:val="en-US"/>
-              </w:rPr>
-              <w:t>Cod</w:t>
-            </w:r>
-          </w:p>
-        </w:tc>
-      </w:tr>
-      <w:tr>
-        <w:tc>
-          <w:tcPr>
-            <w:cnfStyle w:val="001000000000" w:firstRow="0" w:lastRow="0" w:firstColumn="1" w:lastColumn="0" w:oddVBand="0" w:evenVBand="0" w:oddHBand="0" w:evenHBand="0" w:firstRowFirstColumn="0" w:firstRowLastColumn="0" w:lastRowFirstColumn="0" w:lastRowLastColumn="0"/>
-            <w:tcW w:w="988" w:type="dxa"/>
-          </w:tcPr>
-          <w:p>
-            <w:pPr>
-              <w:pStyle w:val="Default"/>
-              <w:spacing w:line="360" w:lineRule="auto"/>
-              <w:contextualSpacing/>
-              <w:rPr>
-                <w:rFonts w:asciiTheme="minorHAnsi" w:hAnsiTheme="minorHAnsi" w:cstheme="minorHAnsi"/>
-                <w:b w:val="0"/>
-                <w:i/>
-                <w:iCs/>
-                <w:color w:val="FF0000"/>
-                <w:sz w:val="20"/>
-                <w:szCs w:val="20"/>
-              </w:rPr>
-            </w:pPr>
-            <m:oMathPara>
-              <m:oMathParaPr>
-                <m:jc m:val="left"/>
-              </m:oMathParaPr>
-              <m:oMath>
-                <m:sSub>
-                  <m:sSubPr>
-                    <m:ctrlPr>
-                      <w:rPr>
-                        <w:rFonts w:ascii="Cambria Math" w:eastAsiaTheme="minorEastAsia" w:hAnsi="Cambria Math" w:cstheme="minorHAnsi"/>
-                        <w:b w:val="0"/>
-                        <w:i/>
-                        <w:color w:val="FF0000"/>
-                        <w:sz w:val="20"/>
-                        <w:szCs w:val="20"/>
-                      </w:rPr>
-                    </m:ctrlPr>
-                  </m:sSubPr>
-                  <m:e>
-                    <m:r>
-                      <m:rPr>
-                        <m:sty m:val="bi"/>
-                      </m:rPr>
-                      <w:rPr>
-                        <w:rFonts w:ascii="Cambria Math" w:hAnsi="Cambria Math" w:cstheme="minorHAnsi"/>
-                        <w:color w:val="FF0000"/>
-                        <w:sz w:val="20"/>
-                        <w:szCs w:val="20"/>
-                      </w:rPr>
-                      <m:t>F</m:t>
-                    </m:r>
-                    <m:ctrlPr>
-                      <w:rPr>
-                        <w:rFonts w:ascii="Cambria Math" w:hAnsi="Cambria Math" w:cstheme="minorHAnsi"/>
-                        <w:b w:val="0"/>
-                        <w:i/>
-                        <w:color w:val="FF0000"/>
-                        <w:sz w:val="20"/>
-                        <w:szCs w:val="20"/>
-                      </w:rPr>
-                    </m:ctrlPr>
-                  </m:e>
-                  <m:sub>
-                    <m:r>
-                      <m:rPr>
-                        <m:sty m:val="bi"/>
-                      </m:rPr>
-                      <w:rPr>
-                        <w:rFonts w:ascii="Cambria Math" w:hAnsi="Cambria Math" w:cstheme="minorHAnsi"/>
-                        <w:color w:val="FF0000"/>
-                        <w:sz w:val="20"/>
-                        <w:szCs w:val="20"/>
-                      </w:rPr>
-                      <m:t>c</m:t>
-                    </m:r>
-                  </m:sub>
-                </m:sSub>
-              </m:oMath>
-            </m:oMathPara>
-          </w:p>
-        </w:tc>
-        <w:tc>
-          <w:tcPr>
-            <w:tcW w:w="2935" w:type="dxa"/>
-          </w:tcPr>
-          <w:p>
-            <w:pPr>
-              <w:spacing w:line="360" w:lineRule="auto"/>
-              <w:contextualSpacing/>
-              <w:cnfStyle w:val="000000000000" w:firstRow="0" w:lastRow="0" w:firstColumn="0" w:lastColumn="0" w:oddVBand="0" w:evenVBand="0" w:oddHBand="0" w:evenHBand="0" w:firstRowFirstColumn="0" w:firstRowLastColumn="0" w:lastRowFirstColumn="0" w:lastRowLastColumn="0"/>
-              <w:rPr>
-                <w:rFonts w:cstheme="minorHAnsi"/>
-                <w:color w:val="FF0000"/>
-                <w:sz w:val="20"/>
-                <w:szCs w:val="20"/>
-                <w:lang w:val="en-US"/>
-              </w:rPr>
-            </w:pPr>
-            <w:r>
-              <w:rPr>
-                <w:rFonts w:cstheme="minorHAnsi"/>
-                <w:color w:val="FF0000"/>
-                <w:sz w:val="20"/>
-                <w:szCs w:val="20"/>
-                <w:lang w:val="en-US"/>
-              </w:rPr>
-              <w:t>Average fishing mortality, F, in calibration period (1992-2002)</w:t>
-            </w:r>
-          </w:p>
-        </w:tc>
-        <w:tc>
-          <w:tcPr>
-            <w:tcW w:w="1404" w:type="dxa"/>
-          </w:tcPr>
-          <w:p>
-            <w:pPr>
-              <w:spacing w:line="360" w:lineRule="auto"/>
-              <w:contextualSpacing/>
-              <w:cnfStyle w:val="000000000000" w:firstRow="0" w:lastRow="0" w:firstColumn="0" w:lastColumn="0" w:oddVBand="0" w:evenVBand="0" w:oddHBand="0" w:evenHBand="0" w:firstRowFirstColumn="0" w:firstRowLastColumn="0" w:lastRowFirstColumn="0" w:lastRowLastColumn="0"/>
-              <w:rPr>
-                <w:rFonts w:cstheme="minorHAnsi"/>
-                <w:color w:val="FF0000"/>
-                <w:sz w:val="20"/>
-                <w:szCs w:val="20"/>
-                <w:lang w:val="en-US"/>
-              </w:rPr>
-            </w:pPr>
-            <m:oMathPara>
-              <m:oMathParaPr>
-                <m:jc m:val="left"/>
-              </m:oMathParaPr>
-              <m:oMath>
-                <m:r>
-                  <m:rPr>
-                    <m:sty m:val="p"/>
-                  </m:rPr>
-                  <w:rPr>
-                    <w:rFonts w:ascii="Cambria Math" w:eastAsiaTheme="minorEastAsia" w:hAnsi="Cambria Math" w:cstheme="minorHAnsi"/>
-                    <w:color w:val="FF0000"/>
-                    <w:sz w:val="20"/>
-                    <w:szCs w:val="20"/>
-                  </w:rPr>
-                  <m:t>y</m:t>
-                </m:r>
-                <m:sSup>
-                  <m:sSupPr>
-                    <m:ctrlPr>
-                      <w:rPr>
-                        <w:rFonts w:ascii="Cambria Math" w:eastAsiaTheme="minorEastAsia" w:hAnsi="Cambria Math" w:cstheme="minorHAnsi"/>
-                        <w:iCs/>
-                        <w:color w:val="FF0000"/>
-                        <w:sz w:val="20"/>
-                        <w:szCs w:val="20"/>
-                      </w:rPr>
-                    </m:ctrlPr>
-                  </m:sSupPr>
-                  <m:e>
-                    <m:r>
-                      <m:rPr>
-                        <m:sty m:val="p"/>
-                      </m:rPr>
-                      <w:rPr>
-                        <w:rFonts w:ascii="Cambria Math" w:eastAsiaTheme="minorEastAsia" w:hAnsi="Cambria Math" w:cstheme="minorHAnsi"/>
-                        <w:color w:val="FF0000"/>
-                        <w:sz w:val="20"/>
-                        <w:szCs w:val="20"/>
-                      </w:rPr>
-                      <m:t>r</m:t>
-                    </m:r>
-                  </m:e>
-                  <m:sup>
-                    <m:r>
-                      <m:rPr>
-                        <m:sty m:val="p"/>
-                      </m:rPr>
-                      <w:rPr>
-                        <w:rFonts w:ascii="Cambria Math" w:eastAsiaTheme="minorEastAsia" w:hAnsi="Cambria Math" w:cstheme="minorHAnsi"/>
-                        <w:color w:val="FF0000"/>
-                        <w:sz w:val="20"/>
-                        <w:szCs w:val="20"/>
-                      </w:rPr>
-                      <m:t>-1</m:t>
-                    </m:r>
-                  </m:sup>
-                </m:sSup>
-              </m:oMath>
-            </m:oMathPara>
-          </w:p>
-        </w:tc>
-        <w:tc>
-          <w:tcPr>
-            <w:tcW w:w="870" w:type="dxa"/>
-          </w:tcPr>
-          <w:p>
-            <w:pPr>
-              <w:spacing w:line="360" w:lineRule="auto"/>
-              <w:contextualSpacing/>
-              <w:cnfStyle w:val="000000000000" w:firstRow="0" w:lastRow="0" w:firstColumn="0" w:lastColumn="0" w:oddVBand="0" w:evenVBand="0" w:oddHBand="0" w:evenHBand="0" w:firstRowFirstColumn="0" w:firstRowLastColumn="0" w:lastRowFirstColumn="0" w:lastRowLastColumn="0"/>
-              <w:rPr>
-                <w:rFonts w:cstheme="minorHAnsi"/>
-                <w:color w:val="FF0000"/>
-                <w:sz w:val="20"/>
-                <w:szCs w:val="20"/>
-                <w:lang w:val="en-US"/>
-              </w:rPr>
-            </w:pPr>
-            <w:r>
-              <w:rPr>
-                <w:rFonts w:cstheme="minorHAnsi"/>
-                <w:color w:val="FF0000"/>
-                <w:sz w:val="20"/>
-                <w:szCs w:val="20"/>
-                <w:lang w:val="en-US"/>
-              </w:rPr>
-              <w:t>0.306</w:t>
-            </w:r>
-          </w:p>
-        </w:tc>
-        <w:tc>
-          <w:tcPr>
-            <w:tcW w:w="1028" w:type="dxa"/>
-          </w:tcPr>
-          <w:p>
-            <w:pPr>
-              <w:spacing w:line="360" w:lineRule="auto"/>
-              <w:contextualSpacing/>
-              <w:cnfStyle w:val="000000000000" w:firstRow="0" w:lastRow="0" w:firstColumn="0" w:lastColumn="0" w:oddVBand="0" w:evenVBand="0" w:oddHBand="0" w:evenHBand="0" w:firstRowFirstColumn="0" w:firstRowLastColumn="0" w:lastRowFirstColumn="0" w:lastRowLastColumn="0"/>
-              <w:rPr>
-                <w:rFonts w:cstheme="minorHAnsi"/>
-                <w:color w:val="FF0000"/>
-                <w:sz w:val="20"/>
-                <w:szCs w:val="20"/>
-                <w:lang w:val="en-US"/>
-              </w:rPr>
-            </w:pPr>
-            <w:r>
-              <w:rPr>
-                <w:rFonts w:cstheme="minorHAnsi"/>
-                <w:color w:val="FF0000"/>
-                <w:sz w:val="20"/>
-                <w:szCs w:val="20"/>
-                <w:lang w:val="en-US"/>
-              </w:rPr>
-              <w:t>0.340</w:t>
-            </w:r>
-          </w:p>
-        </w:tc>
-        <w:tc>
-          <w:tcPr>
-            <w:tcW w:w="712" w:type="dxa"/>
-          </w:tcPr>
-          <w:p>
-            <w:pPr>
-              <w:spacing w:line="360" w:lineRule="auto"/>
-              <w:contextualSpacing/>
-              <w:cnfStyle w:val="000000000000" w:firstRow="0" w:lastRow="0" w:firstColumn="0" w:lastColumn="0" w:oddVBand="0" w:evenVBand="0" w:oddHBand="0" w:evenHBand="0" w:firstRowFirstColumn="0" w:firstRowLastColumn="0" w:lastRowFirstColumn="0" w:lastRowLastColumn="0"/>
-              <w:rPr>
-                <w:rFonts w:cstheme="minorHAnsi"/>
-                <w:color w:val="FF0000"/>
-                <w:sz w:val="20"/>
-                <w:szCs w:val="20"/>
-                <w:lang w:val="en-US"/>
-              </w:rPr>
-            </w:pPr>
-            <w:r>
-              <w:rPr>
-                <w:rFonts w:cstheme="minorHAnsi"/>
-                <w:color w:val="FF0000"/>
-                <w:sz w:val="20"/>
-                <w:szCs w:val="20"/>
-                <w:lang w:val="en-US"/>
-              </w:rPr>
-              <w:t>0.899</w:t>
-            </w:r>
-          </w:p>
-        </w:tc>
-      </w:tr>
-      <w:tr>
-        <w:tc>
-          <w:tcPr>
-            <w:cnfStyle w:val="001000000000" w:firstRow="0" w:lastRow="0" w:firstColumn="1" w:lastColumn="0" w:oddVBand="0" w:evenVBand="0" w:oddHBand="0" w:evenHBand="0" w:firstRowFirstColumn="0" w:firstRowLastColumn="0" w:lastRowFirstColumn="0" w:lastRowLastColumn="0"/>
-            <w:tcW w:w="988" w:type="dxa"/>
-          </w:tcPr>
-          <w:p>
-            <w:pPr>
-              <w:pStyle w:val="Default"/>
-              <w:spacing w:line="360" w:lineRule="auto"/>
-              <w:contextualSpacing/>
-              <w:rPr>
-                <w:rFonts w:asciiTheme="minorHAnsi" w:hAnsiTheme="minorHAnsi" w:cstheme="minorHAnsi"/>
-                <w:b w:val="0"/>
-                <w:i/>
-                <w:color w:val="FF0000"/>
-                <w:sz w:val="20"/>
-                <w:szCs w:val="20"/>
-              </w:rPr>
-            </w:pPr>
-            <m:oMathPara>
-              <m:oMathParaPr>
-                <m:jc m:val="left"/>
-              </m:oMathParaPr>
-              <m:oMath>
-                <m:r>
-                  <m:rPr>
-                    <m:sty m:val="bi"/>
-                  </m:rPr>
-                  <w:rPr>
-                    <w:rFonts w:ascii="Cambria Math" w:hAnsi="Cambria Math" w:cstheme="minorHAnsi"/>
-                    <w:color w:val="FF0000"/>
-                    <w:sz w:val="20"/>
-                    <w:szCs w:val="20"/>
-                  </w:rPr>
-                  <m:t>SS</m:t>
-                </m:r>
-                <m:sSub>
-                  <m:sSubPr>
-                    <m:ctrlPr>
-                      <w:rPr>
-                        <w:rFonts w:ascii="Cambria Math" w:hAnsi="Cambria Math" w:cstheme="minorHAnsi"/>
-                        <w:b w:val="0"/>
-                        <w:i/>
-                        <w:color w:val="FF0000"/>
-                        <w:sz w:val="20"/>
-                        <w:szCs w:val="20"/>
-                      </w:rPr>
-                    </m:ctrlPr>
-                  </m:sSubPr>
-                  <m:e>
-                    <m:r>
-                      <m:rPr>
-                        <m:sty m:val="bi"/>
-                      </m:rPr>
-                      <w:rPr>
-                        <w:rFonts w:ascii="Cambria Math" w:hAnsi="Cambria Math" w:cstheme="minorHAnsi"/>
-                        <w:color w:val="FF0000"/>
-                        <w:sz w:val="20"/>
-                        <w:szCs w:val="20"/>
-                      </w:rPr>
-                      <m:t>B</m:t>
-                    </m:r>
-                  </m:e>
-                  <m:sub>
-                    <m:r>
-                      <m:rPr>
-                        <m:sty m:val="bi"/>
-                      </m:rPr>
-                      <w:rPr>
-                        <w:rFonts w:ascii="Cambria Math" w:hAnsi="Cambria Math" w:cstheme="minorHAnsi"/>
-                        <w:color w:val="FF0000"/>
-                        <w:sz w:val="20"/>
-                        <w:szCs w:val="20"/>
-                      </w:rPr>
-                      <m:t>c</m:t>
-                    </m:r>
-                  </m:sub>
-                </m:sSub>
-              </m:oMath>
-            </m:oMathPara>
-          </w:p>
-        </w:tc>
-        <w:tc>
-          <w:tcPr>
-            <w:tcW w:w="2935" w:type="dxa"/>
-          </w:tcPr>
-          <w:p>
-            <w:pPr>
-              <w:spacing w:line="360" w:lineRule="auto"/>
-              <w:contextualSpacing/>
-              <w:cnfStyle w:val="000000000000" w:firstRow="0" w:lastRow="0" w:firstColumn="0" w:lastColumn="0" w:oddVBand="0" w:evenVBand="0" w:oddHBand="0" w:evenHBand="0" w:firstRowFirstColumn="0" w:firstRowLastColumn="0" w:lastRowFirstColumn="0" w:lastRowLastColumn="0"/>
-              <w:rPr>
-                <w:rFonts w:cstheme="minorHAnsi"/>
-                <w:color w:val="FF0000"/>
-                <w:sz w:val="20"/>
-                <w:szCs w:val="20"/>
-                <w:lang w:val="en-US"/>
-              </w:rPr>
-            </w:pPr>
-            <w:r>
-              <w:rPr>
-                <w:rFonts w:cstheme="minorHAnsi"/>
-                <w:color w:val="FF0000"/>
-                <w:sz w:val="20"/>
-                <w:szCs w:val="20"/>
-                <w:lang w:val="en-US"/>
-              </w:rPr>
-              <w:t>Average Spawning Stock Biomass, SSB from stock assessment, in calibration period (1992-2002)</w:t>
-            </w:r>
-          </w:p>
-        </w:tc>
-        <w:tc>
-          <w:tcPr>
-            <w:tcW w:w="1404" w:type="dxa"/>
-          </w:tcPr>
-          <w:p>
-            <w:pPr>
-              <w:spacing w:line="360" w:lineRule="auto"/>
-              <w:contextualSpacing/>
-              <w:cnfStyle w:val="000000000000" w:firstRow="0" w:lastRow="0" w:firstColumn="0" w:lastColumn="0" w:oddVBand="0" w:evenVBand="0" w:oddHBand="0" w:evenHBand="0" w:firstRowFirstColumn="0" w:firstRowLastColumn="0" w:lastRowFirstColumn="0" w:lastRowLastColumn="0"/>
-              <w:rPr>
-                <w:rFonts w:cstheme="minorHAnsi"/>
-                <w:color w:val="FF0000"/>
-                <w:sz w:val="20"/>
-                <w:szCs w:val="20"/>
-                <w:lang w:val="en-US"/>
-              </w:rPr>
-            </w:pPr>
-            <w:r>
-              <w:rPr>
-                <w:rFonts w:eastAsiaTheme="minorEastAsia" w:cstheme="minorHAnsi"/>
-                <w:iCs/>
-                <w:color w:val="FF0000"/>
-                <w:sz w:val="20"/>
-                <w:szCs w:val="20"/>
-              </w:rPr>
-              <w:t>1000 tonnes/Baltic (sub division 25-29+32)</w:t>
-            </w:r>
-          </w:p>
-        </w:tc>
-        <w:tc>
-          <w:tcPr>
-            <w:tcW w:w="870" w:type="dxa"/>
-          </w:tcPr>
-          <w:p>
-            <w:pPr>
-              <w:spacing w:line="360" w:lineRule="auto"/>
-              <w:contextualSpacing/>
-              <w:cnfStyle w:val="000000000000" w:firstRow="0" w:lastRow="0" w:firstColumn="0" w:lastColumn="0" w:oddVBand="0" w:evenVBand="0" w:oddHBand="0" w:evenHBand="0" w:firstRowFirstColumn="0" w:firstRowLastColumn="0" w:lastRowFirstColumn="0" w:lastRowLastColumn="0"/>
-              <w:rPr>
-                <w:rFonts w:cstheme="minorHAnsi"/>
-                <w:color w:val="FF0000"/>
-                <w:sz w:val="20"/>
-                <w:szCs w:val="20"/>
-                <w:lang w:val="en-US"/>
-              </w:rPr>
-            </w:pPr>
-            <w:r>
-              <w:rPr>
-                <w:rFonts w:cstheme="minorHAnsi"/>
-                <w:color w:val="FF0000"/>
-                <w:sz w:val="20"/>
-                <w:szCs w:val="20"/>
-                <w:lang w:val="en-US"/>
-              </w:rPr>
-              <w:t>1401</w:t>
-            </w:r>
-          </w:p>
-        </w:tc>
-        <w:tc>
-          <w:tcPr>
-            <w:tcW w:w="1028" w:type="dxa"/>
-          </w:tcPr>
-          <w:p>
-            <w:pPr>
-              <w:spacing w:line="360" w:lineRule="auto"/>
-              <w:contextualSpacing/>
-              <w:cnfStyle w:val="000000000000" w:firstRow="0" w:lastRow="0" w:firstColumn="0" w:lastColumn="0" w:oddVBand="0" w:evenVBand="0" w:oddHBand="0" w:evenHBand="0" w:firstRowFirstColumn="0" w:firstRowLastColumn="0" w:lastRowFirstColumn="0" w:lastRowLastColumn="0"/>
-              <w:rPr>
-                <w:rFonts w:cstheme="minorHAnsi"/>
-                <w:color w:val="FF0000"/>
-                <w:sz w:val="20"/>
-                <w:szCs w:val="20"/>
-                <w:lang w:val="en-US"/>
-              </w:rPr>
-            </w:pPr>
-            <w:r>
-              <w:rPr>
-                <w:rFonts w:cstheme="minorHAnsi"/>
-                <w:color w:val="FF0000"/>
-                <w:sz w:val="20"/>
-                <w:szCs w:val="20"/>
-                <w:lang w:val="en-US"/>
-              </w:rPr>
-              <w:t>581</w:t>
-            </w:r>
-          </w:p>
-        </w:tc>
-        <w:tc>
-          <w:tcPr>
-            <w:tcW w:w="712" w:type="dxa"/>
-          </w:tcPr>
-          <w:p>
-            <w:pPr>
-              <w:spacing w:line="360" w:lineRule="auto"/>
-              <w:contextualSpacing/>
-              <w:cnfStyle w:val="000000000000" w:firstRow="0" w:lastRow="0" w:firstColumn="0" w:lastColumn="0" w:oddVBand="0" w:evenVBand="0" w:oddHBand="0" w:evenHBand="0" w:firstRowFirstColumn="0" w:firstRowLastColumn="0" w:lastRowFirstColumn="0" w:lastRowLastColumn="0"/>
-              <w:rPr>
-                <w:rFonts w:cstheme="minorHAnsi"/>
-                <w:color w:val="FF0000"/>
-                <w:sz w:val="20"/>
-                <w:szCs w:val="20"/>
-                <w:lang w:val="en-US"/>
-              </w:rPr>
-            </w:pPr>
-            <w:r>
-              <w:rPr>
-                <w:rFonts w:cstheme="minorHAnsi"/>
-                <w:color w:val="FF0000"/>
-                <w:sz w:val="20"/>
-                <w:szCs w:val="20"/>
-                <w:lang w:val="en-US"/>
-              </w:rPr>
-              <w:t>115</w:t>
-            </w:r>
-          </w:p>
-        </w:tc>
-      </w:tr>
-    </w:tbl>
+          <w:lang w:val="en-US"/>
+        </w:rPr>
+      </w:pPr>
+    </w:p>
     <w:p>
       <w:pPr>
         <w:spacing w:line="480" w:lineRule="auto"/>
@@ -4366,9 +3773,64 @@
     <w:p>
       <w:pPr>
         <w:spacing w:line="480" w:lineRule="auto"/>
+        <w:ind w:firstLine="284"/>
         <w:contextualSpacing/>
         <w:jc w:val="both"/>
         <w:rPr>
+          <w:lang w:val="en-US"/>
+        </w:rPr>
+      </w:pPr>
+    </w:p>
+    <w:p>
+      <w:pPr>
+        <w:spacing w:line="480" w:lineRule="auto"/>
+        <w:ind w:firstLine="284"/>
+        <w:contextualSpacing/>
+        <w:jc w:val="both"/>
+        <w:rPr>
+          <w:lang w:val="en-US"/>
+        </w:rPr>
+      </w:pPr>
+    </w:p>
+    <w:p>
+      <w:pPr>
+        <w:spacing w:line="480" w:lineRule="auto"/>
+        <w:ind w:firstLine="284"/>
+        <w:contextualSpacing/>
+        <w:jc w:val="both"/>
+        <w:rPr>
+          <w:lang w:val="en-US"/>
+        </w:rPr>
+      </w:pPr>
+    </w:p>
+    <w:p>
+      <w:pPr>
+        <w:spacing w:line="480" w:lineRule="auto"/>
+        <w:ind w:firstLine="284"/>
+        <w:contextualSpacing/>
+        <w:jc w:val="both"/>
+        <w:rPr>
+          <w:lang w:val="en-US"/>
+        </w:rPr>
+      </w:pPr>
+    </w:p>
+    <w:p>
+      <w:pPr>
+        <w:spacing w:line="480" w:lineRule="auto"/>
+        <w:ind w:firstLine="284"/>
+        <w:contextualSpacing/>
+        <w:jc w:val="both"/>
+        <w:rPr>
+          <w:lang w:val="en-US"/>
+        </w:rPr>
+      </w:pPr>
+    </w:p>
+    <w:p>
+      <w:pPr>
+        <w:spacing w:line="480" w:lineRule="auto"/>
+        <w:contextualSpacing/>
+        <w:jc w:val="both"/>
+        <w:rPr>
           <w:rFonts w:cstheme="minorHAnsi"/>
           <w:lang w:val="en-US"/>
         </w:rPr>
@@ -4392,7 +3854,8 @@
         </w:rPr>
         <w:t xml:space="preserve"> Species-specific</w:t>
       </w:r>
-      <w:commentRangeStart w:id="4"/>
+      <w:commentRangeStart w:id="5"/>
+      <w:commentRangeStart w:id="6"/>
       <w:r>
         <w:rPr>
           <w:lang w:val="en-US"/>
@@ -4405,12 +3868,19 @@
         </w:rPr>
         <w:t>parameters used in model.</w:t>
       </w:r>
-      <w:commentRangeEnd w:id="4"/>
+      <w:commentRangeEnd w:id="5"/>
       <w:r>
         <w:rPr>
           <w:rStyle w:val="CommentReference"/>
         </w:rPr>
-        <w:commentReference w:id="4"/>
+        <w:commentReference w:id="5"/>
+      </w:r>
+      <w:commentRangeEnd w:id="6"/>
+      <w:r>
+        <w:rPr>
+          <w:rStyle w:val="CommentReference"/>
+        </w:rPr>
+        <w:commentReference w:id="6"/>
       </w:r>
       <w:r>
         <w:rPr>
@@ -4577,37 +4047,47 @@
         </w:rPr>
         <w:t xml:space="preserve"> = </w:t>
       </w:r>
-      <w:commentRangeStart w:id="5"/>
-      <w:commentRangeStart w:id="6"/>
       <w:commentRangeStart w:id="7"/>
+      <w:commentRangeStart w:id="8"/>
+      <w:commentRangeStart w:id="9"/>
+      <w:proofErr w:type="spellStart"/>
       <w:r>
         <w:rPr>
           <w:rFonts w:cstheme="minorHAnsi"/>
           <w:color w:val="FF0000"/>
           <w:lang w:val="en-US"/>
         </w:rPr>
-        <w:t>Asta</w:t>
-      </w:r>
-      <w:commentRangeEnd w:id="5"/>
+        <w:t>Ast</w:t>
+      </w:r>
+      <w:proofErr w:type="spellEnd"/>
+      <w:r>
+        <w:rPr>
+          <w:rFonts w:cstheme="minorHAnsi"/>
+          <w:color w:val="FF0000"/>
+          <w:lang w:val="en-US"/>
+        </w:rPr>
+        <w:t>a</w:t>
+      </w:r>
+      <w:commentRangeEnd w:id="7"/>
       <w:r>
         <w:rPr>
           <w:rStyle w:val="CommentReference"/>
         </w:rPr>
-        <w:commentReference w:id="5"/>
-      </w:r>
-      <w:commentRangeEnd w:id="6"/>
+        <w:commentReference w:id="7"/>
+      </w:r>
+      <w:commentRangeEnd w:id="8"/>
       <w:r>
         <w:rPr>
           <w:rStyle w:val="CommentReference"/>
         </w:rPr>
-        <w:commentReference w:id="6"/>
-      </w:r>
-      <w:commentRangeEnd w:id="7"/>
+        <w:commentReference w:id="8"/>
+      </w:r>
+      <w:commentRangeEnd w:id="9"/>
       <w:r>
         <w:rPr>
           <w:rStyle w:val="CommentReference"/>
         </w:rPr>
-        <w:commentReference w:id="7"/>
+        <w:commentReference w:id="9"/>
       </w:r>
       <w:r>
         <w:rPr>
@@ -6149,25 +5629,25 @@
               </w:rPr>
               <w:t>426</w:t>
             </w:r>
-            <w:commentRangeStart w:id="8"/>
-            <w:commentRangeStart w:id="9"/>
-            <w:commentRangeEnd w:id="8"/>
+            <w:commentRangeStart w:id="10"/>
+            <w:commentRangeStart w:id="11"/>
+            <w:commentRangeEnd w:id="10"/>
             <w:r>
               <w:rPr>
                 <w:rStyle w:val="CommentReference"/>
                 <w:sz w:val="20"/>
                 <w:szCs w:val="20"/>
               </w:rPr>
-              <w:commentReference w:id="8"/>
+              <w:commentReference w:id="10"/>
             </w:r>
-            <w:commentRangeEnd w:id="9"/>
+            <w:commentRangeEnd w:id="11"/>
             <w:r>
               <w:rPr>
                 <w:rStyle w:val="CommentReference"/>
                 <w:sz w:val="20"/>
                 <w:szCs w:val="20"/>
               </w:rPr>
-              <w:commentReference w:id="9"/>
+              <w:commentReference w:id="11"/>
             </w:r>
           </w:p>
         </w:tc>
@@ -7208,7 +6688,29 @@
                 <w:szCs w:val="20"/>
                 <w:lang w:val="en-US"/>
               </w:rPr>
-              <w:t>Maximum recruitment in the Beverton-Holt stock recruitment function</w:t>
+              <w:t xml:space="preserve">Maximum recruitment in the </w:t>
+            </w:r>
+            <w:proofErr w:type="spellStart"/>
+            <w:r>
+              <w:rPr>
+                <w:rFonts w:cstheme="minorHAnsi"/>
+                <w:b/>
+                <w:sz w:val="20"/>
+                <w:szCs w:val="20"/>
+                <w:lang w:val="en-US"/>
+              </w:rPr>
+              <w:t>Beverton</w:t>
+            </w:r>
+            <w:proofErr w:type="spellEnd"/>
+            <w:r>
+              <w:rPr>
+                <w:rFonts w:cstheme="minorHAnsi"/>
+                <w:b/>
+                <w:sz w:val="20"/>
+                <w:szCs w:val="20"/>
+                <w:lang w:val="en-US"/>
+              </w:rPr>
+              <w:t>-Holt stock recruitment function</w:t>
             </w:r>
             <w:r>
               <w:rPr>
@@ -9470,8 +8972,8 @@
                 <w:lang w:val="en-US"/>
               </w:rPr>
             </w:pPr>
-            <w:commentRangeStart w:id="10"/>
-            <w:commentRangeStart w:id="11"/>
+            <w:commentRangeStart w:id="12"/>
+            <w:commentRangeStart w:id="13"/>
             <m:oMathPara>
               <m:oMathParaPr>
                 <m:jc m:val="left"/>
@@ -9485,7 +8987,7 @@
                   </w:rPr>
                   <m:t>2/3</m:t>
                 </m:r>
-                <w:commentRangeEnd w:id="10"/>
+                <w:commentRangeEnd w:id="12"/>
                 <m:r>
                   <m:rPr>
                     <m:sty m:val="p"/>
@@ -9493,9 +8995,9 @@
                   <w:rPr>
                     <w:rStyle w:val="CommentReference"/>
                   </w:rPr>
-                  <w:commentReference w:id="10"/>
+                  <w:commentReference w:id="12"/>
                 </m:r>
-                <w:commentRangeEnd w:id="11"/>
+                <w:commentRangeEnd w:id="13"/>
                 <m:r>
                   <m:rPr>
                     <m:sty m:val="p"/>
@@ -9503,7 +9005,7 @@
                   <w:rPr>
                     <w:rStyle w:val="CommentReference"/>
                   </w:rPr>
-                  <w:commentReference w:id="11"/>
+                  <w:commentReference w:id="13"/>
                 </m:r>
               </m:oMath>
             </m:oMathPara>
@@ -10937,9 +10439,9 @@
                   </w:rPr>
                   <m:t>1</m:t>
                 </m:r>
-                <w:commentRangeStart w:id="12"/>
-                <w:commentRangeStart w:id="13"/>
-                <w:commentRangeEnd w:id="12"/>
+                <w:commentRangeStart w:id="14"/>
+                <w:commentRangeStart w:id="15"/>
+                <w:commentRangeEnd w:id="14"/>
                 <m:r>
                   <m:rPr>
                     <m:sty m:val="p"/>
@@ -10950,9 +10452,9 @@
                     <w:sz w:val="20"/>
                     <w:szCs w:val="20"/>
                   </w:rPr>
-                  <w:commentReference w:id="12"/>
+                  <w:commentReference w:id="14"/>
                 </m:r>
-                <w:commentRangeEnd w:id="13"/>
+                <w:commentRangeEnd w:id="15"/>
                 <m:r>
                   <m:rPr>
                     <m:sty m:val="p"/>
@@ -10963,7 +10465,7 @@
                     <w:sz w:val="20"/>
                     <w:szCs w:val="20"/>
                   </w:rPr>
-                  <w:commentReference w:id="13"/>
+                  <w:commentReference w:id="15"/>
                 </m:r>
               </m:oMath>
             </m:oMathPara>
@@ -11465,6 +10967,7 @@
           <w:lang w:val="en-US"/>
         </w:rPr>
       </w:pPr>
+      <w:commentRangeStart w:id="16"/>
       <w:r>
         <w:rPr>
           <w:i/>
@@ -11487,7 +10990,22 @@
           <w:iCs/>
           <w:lang w:val="en-US"/>
         </w:rPr>
-        <w:t xml:space="preserve"> S2. Time-series of </w:t>
+        <w:t xml:space="preserve"> S2</w:t>
+      </w:r>
+      <w:commentRangeEnd w:id="16"/>
+      <w:r>
+        <w:rPr>
+          <w:rStyle w:val="CommentReference"/>
+        </w:rPr>
+        <w:commentReference w:id="16"/>
+      </w:r>
+      <w:r>
+        <w:rPr>
+          <w:i/>
+          <w:iCs/>
+          <w:lang w:val="en-US"/>
+        </w:rPr>
+        <w:t xml:space="preserve">. Time-series of </w:t>
       </w:r>
       <w:r>
         <w:rPr>
@@ -11559,7 +11077,7 @@
           <w:lang w:val="en-US"/>
         </w:rPr>
       </w:pPr>
-      <w:commentRangeStart w:id="14"/>
+      <w:commentRangeStart w:id="17"/>
       <w:r>
         <w:rPr>
           <w:i/>
@@ -11574,12 +11092,12 @@
         </w:rPr>
         <w:t xml:space="preserve"> protocol</w:t>
       </w:r>
-      <w:commentRangeEnd w:id="14"/>
+      <w:commentRangeEnd w:id="17"/>
       <w:r>
         <w:rPr>
           <w:rStyle w:val="CommentReference"/>
         </w:rPr>
-        <w:commentReference w:id="14"/>
+        <w:commentReference w:id="17"/>
       </w:r>
     </w:p>
     <w:p>
@@ -11732,8 +11250,8 @@
         </w:rPr>
         <w:t xml:space="preserve">If growth rates </w:t>
       </w:r>
-      <w:commentRangeStart w:id="15"/>
-      <w:commentRangeStart w:id="16"/>
+      <w:commentRangeStart w:id="18"/>
+      <w:commentRangeStart w:id="19"/>
       <w:r>
         <w:rPr>
           <w:rFonts w:cstheme="minorHAnsi"/>
@@ -11844,7 +11362,23 @@
           <w:rFonts w:cstheme="minorHAnsi"/>
           <w:lang w:val="en-US"/>
         </w:rPr>
-        <w:t xml:space="preserve">fits a von Bertalanffy curve </w:t>
+        <w:t xml:space="preserve">fits a von </w:t>
+      </w:r>
+      <w:proofErr w:type="spellStart"/>
+      <w:r>
+        <w:rPr>
+          <w:rFonts w:cstheme="minorHAnsi"/>
+          <w:lang w:val="en-US"/>
+        </w:rPr>
+        <w:t>Bertalanffy</w:t>
+      </w:r>
+      <w:proofErr w:type="spellEnd"/>
+      <w:r>
+        <w:rPr>
+          <w:rFonts w:cstheme="minorHAnsi"/>
+          <w:lang w:val="en-US"/>
+        </w:rPr>
+        <w:t xml:space="preserve"> curve </w:t>
       </w:r>
       <w:r>
         <w:rPr>
@@ -11963,19 +11497,19 @@
         </w:rPr>
         <w:t>If feedi</w:t>
       </w:r>
-      <w:commentRangeEnd w:id="15"/>
+      <w:commentRangeEnd w:id="18"/>
       <w:r>
         <w:rPr>
           <w:rStyle w:val="CommentReference"/>
         </w:rPr>
-        <w:commentReference w:id="15"/>
-      </w:r>
-      <w:commentRangeEnd w:id="16"/>
+        <w:commentReference w:id="18"/>
+      </w:r>
+      <w:commentRangeEnd w:id="19"/>
       <w:r>
         <w:rPr>
           <w:rStyle w:val="CommentReference"/>
         </w:rPr>
-        <w:commentReference w:id="16"/>
+        <w:commentReference w:id="19"/>
       </w:r>
       <w:r>
         <w:rPr>
@@ -12331,8 +11865,8 @@
           <w:lang w:val="en-US"/>
         </w:rPr>
       </w:pPr>
-      <w:commentRangeStart w:id="17"/>
-      <w:commentRangeStart w:id="18"/>
+      <w:commentRangeStart w:id="20"/>
+      <w:commentRangeStart w:id="21"/>
       <w:r>
         <w:rPr>
           <w:rFonts w:cstheme="minorHAnsi"/>
@@ -12369,19 +11903,19 @@
         </w:rPr>
         <w:t xml:space="preserve">allows for coexistence </w:t>
       </w:r>
-      <w:commentRangeEnd w:id="17"/>
+      <w:commentRangeEnd w:id="20"/>
       <w:r>
         <w:rPr>
           <w:rStyle w:val="CommentReference"/>
         </w:rPr>
-        <w:commentReference w:id="17"/>
-      </w:r>
-      <w:commentRangeEnd w:id="18"/>
+        <w:commentReference w:id="20"/>
+      </w:r>
+      <w:commentRangeEnd w:id="21"/>
       <w:r>
         <w:rPr>
           <w:rStyle w:val="CommentReference"/>
         </w:rPr>
-        <w:commentReference w:id="18"/>
+        <w:commentReference w:id="21"/>
       </w:r>
       <w:r>
         <w:rPr>
@@ -12622,12 +12156,21 @@
         </w:rPr>
         <w:t xml:space="preserve">the ratio of egg production before and after density dependence is added from the </w:t>
       </w:r>
-      <w:r>
-        <w:rPr>
-          <w:rFonts w:cstheme="minorHAnsi"/>
-          <w:lang w:val="en-US"/>
-        </w:rPr>
-        <w:t xml:space="preserve">Beverton-Holt type </w:t>
+      <w:proofErr w:type="spellStart"/>
+      <w:r>
+        <w:rPr>
+          <w:rFonts w:cstheme="minorHAnsi"/>
+          <w:lang w:val="en-US"/>
+        </w:rPr>
+        <w:t>Beverton</w:t>
+      </w:r>
+      <w:proofErr w:type="spellEnd"/>
+      <w:r>
+        <w:rPr>
+          <w:rFonts w:cstheme="minorHAnsi"/>
+          <w:lang w:val="en-US"/>
+        </w:rPr>
+        <w:t xml:space="preserve">-Holt type </w:t>
       </w:r>
       <w:r>
         <w:rPr>
@@ -12820,7 +12363,25 @@
           <w:i/>
           <w:lang w:val="en-US"/>
         </w:rPr>
-        <w:t>‘mizer’</w:t>
+        <w:t>‘</w:t>
+      </w:r>
+      <w:proofErr w:type="spellStart"/>
+      <w:r>
+        <w:rPr>
+          <w:rFonts w:cstheme="minorHAnsi"/>
+          <w:i/>
+          <w:lang w:val="en-US"/>
+        </w:rPr>
+        <w:t>mizer</w:t>
+      </w:r>
+      <w:proofErr w:type="spellEnd"/>
+      <w:r>
+        <w:rPr>
+          <w:rFonts w:cstheme="minorHAnsi"/>
+          <w:i/>
+          <w:lang w:val="en-US"/>
+        </w:rPr>
+        <w:t>’</w:t>
       </w:r>
       <w:r>
         <w:rPr>
@@ -13029,8 +12590,8 @@
         </w:rPr>
         <w:t xml:space="preserve">. </w:t>
       </w:r>
-      <w:commentRangeStart w:id="19"/>
-      <w:commentRangeStart w:id="20"/>
+      <w:commentRangeStart w:id="22"/>
+      <w:commentRangeStart w:id="23"/>
       <w:r>
         <w:rPr>
           <w:rFonts w:cstheme="minorHAnsi"/>
@@ -13122,19 +12683,19 @@
         </w:rPr>
         <w:t>.</w:t>
       </w:r>
-      <w:commentRangeEnd w:id="19"/>
+      <w:commentRangeEnd w:id="22"/>
       <w:r>
         <w:rPr>
           <w:rStyle w:val="CommentReference"/>
         </w:rPr>
-        <w:commentReference w:id="19"/>
-      </w:r>
-      <w:commentRangeEnd w:id="20"/>
+        <w:commentReference w:id="22"/>
+      </w:r>
+      <w:commentRangeEnd w:id="23"/>
       <w:r>
         <w:rPr>
           <w:rStyle w:val="CommentReference"/>
         </w:rPr>
-        <w:commentReference w:id="20"/>
+        <w:commentReference w:id="23"/>
       </w:r>
     </w:p>
     <w:p>
@@ -13308,8 +12869,8 @@
         </w:rPr>
         <w:t xml:space="preserve">match independent </w:t>
       </w:r>
-      <w:commentRangeStart w:id="21"/>
-      <w:commentRangeStart w:id="22"/>
+      <w:commentRangeStart w:id="24"/>
+      <w:commentRangeStart w:id="25"/>
       <w:r>
         <w:rPr>
           <w:rFonts w:cstheme="minorHAnsi"/>
@@ -13317,19 +12878,19 @@
         </w:rPr>
         <w:t>stomach data</w:t>
       </w:r>
-      <w:commentRangeEnd w:id="21"/>
+      <w:commentRangeEnd w:id="24"/>
       <w:r>
         <w:rPr>
           <w:rStyle w:val="CommentReference"/>
         </w:rPr>
-        <w:commentReference w:id="21"/>
-      </w:r>
-      <w:commentRangeEnd w:id="22"/>
+        <w:commentReference w:id="24"/>
+      </w:r>
+      <w:commentRangeEnd w:id="25"/>
       <w:r>
         <w:rPr>
           <w:rStyle w:val="CommentReference"/>
         </w:rPr>
-        <w:commentReference w:id="22"/>
+        <w:commentReference w:id="25"/>
       </w:r>
       <w:r>
         <w:rPr>
@@ -13414,6 +12975,7 @@
         </w:rPr>
         <w:t>, who show that benthos (</w:t>
       </w:r>
+      <w:proofErr w:type="spellStart"/>
       <w:r>
         <w:rPr>
           <w:rFonts w:cstheme="minorHAnsi"/>
@@ -13421,8 +12983,29 @@
           <w:iCs/>
           <w:lang w:val="en-US"/>
         </w:rPr>
-        <w:t>Saduria entomon</w:t>
-      </w:r>
+        <w:t>Saduria</w:t>
+      </w:r>
+      <w:proofErr w:type="spellEnd"/>
+      <w:r>
+        <w:rPr>
+          <w:rFonts w:cstheme="minorHAnsi"/>
+          <w:i/>
+          <w:iCs/>
+          <w:lang w:val="en-US"/>
+        </w:rPr>
+        <w:t xml:space="preserve"> </w:t>
+      </w:r>
+      <w:proofErr w:type="spellStart"/>
+      <w:r>
+        <w:rPr>
+          <w:rFonts w:cstheme="minorHAnsi"/>
+          <w:i/>
+          <w:iCs/>
+          <w:lang w:val="en-US"/>
+        </w:rPr>
+        <w:t>entomon</w:t>
+      </w:r>
+      <w:proofErr w:type="spellEnd"/>
       <w:r>
         <w:rPr>
           <w:rFonts w:cstheme="minorHAnsi"/>
@@ -13449,7 +13032,23 @@
           <w:rFonts w:cstheme="minorHAnsi"/>
           <w:lang w:val="en-US"/>
         </w:rPr>
-        <w:t>e assume they feed mostly on background spectra with only limited piscivory and cannibalism.</w:t>
+        <w:t xml:space="preserve">e assume they feed mostly on background spectra with only limited </w:t>
+      </w:r>
+      <w:proofErr w:type="spellStart"/>
+      <w:r>
+        <w:rPr>
+          <w:rFonts w:cstheme="minorHAnsi"/>
+          <w:lang w:val="en-US"/>
+        </w:rPr>
+        <w:t>piscivory</w:t>
+      </w:r>
+      <w:proofErr w:type="spellEnd"/>
+      <w:r>
+        <w:rPr>
+          <w:rFonts w:cstheme="minorHAnsi"/>
+          <w:lang w:val="en-US"/>
+        </w:rPr>
+        <w:t xml:space="preserve"> and cannibalism.</w:t>
       </w:r>
     </w:p>
     <w:p>
@@ -13695,8 +13294,8 @@
         </w:rPr>
         <w:t xml:space="preserve"> These changes in resulted in ratios of physiological recruitment to actual recruitment (RDI/RDD) of</w:t>
       </w:r>
-      <w:commentRangeStart w:id="23"/>
-      <w:commentRangeStart w:id="24"/>
+      <w:commentRangeStart w:id="26"/>
+      <w:commentRangeStart w:id="27"/>
       <w:r>
         <w:rPr>
           <w:rFonts w:eastAsiaTheme="minorEastAsia" w:cstheme="minorHAnsi"/>
@@ -13746,19 +13345,19 @@
         </w:rPr>
         <w:t xml:space="preserve"> </w:t>
       </w:r>
-      <w:commentRangeEnd w:id="23"/>
+      <w:commentRangeEnd w:id="26"/>
       <w:r>
         <w:rPr>
           <w:rStyle w:val="CommentReference"/>
         </w:rPr>
-        <w:commentReference w:id="23"/>
-      </w:r>
-      <w:commentRangeEnd w:id="24"/>
+        <w:commentReference w:id="26"/>
+      </w:r>
+      <w:commentRangeEnd w:id="27"/>
       <w:r>
         <w:rPr>
           <w:rStyle w:val="CommentReference"/>
         </w:rPr>
-        <w:commentReference w:id="24"/>
+        <w:commentReference w:id="27"/>
       </w:r>
       <w:r>
         <w:rPr>
@@ -13930,6 +13529,7 @@
           <w:lang w:val="en-US"/>
         </w:rPr>
       </w:pPr>
+      <w:commentRangeStart w:id="28"/>
       <w:r>
         <w:rPr>
           <w:sz w:val="22"/>
@@ -13944,7 +13544,25 @@
           <w:szCs w:val="22"/>
           <w:lang w:val="en-US"/>
         </w:rPr>
-        <w:t>S3.</w:t>
+        <w:t>S3</w:t>
+      </w:r>
+      <w:commentRangeEnd w:id="28"/>
+      <w:r>
+        <w:rPr>
+          <w:rStyle w:val="CommentReference"/>
+          <w:i w:val="0"/>
+          <w:iCs w:val="0"/>
+          <w:color w:val="auto"/>
+        </w:rPr>
+        <w:commentReference w:id="28"/>
+      </w:r>
+      <w:r>
+        <w:rPr>
+          <w:sz w:val="22"/>
+          <w:szCs w:val="22"/>
+          <w:lang w:val="en-US"/>
+        </w:rPr>
+        <w:t>.</w:t>
       </w:r>
       <w:r>
         <w:rPr>
@@ -14217,6 +13835,7 @@
           <w:lang w:val="en-US"/>
         </w:rPr>
       </w:pPr>
+      <w:commentRangeStart w:id="29"/>
       <w:r>
         <w:rPr>
           <w:sz w:val="22"/>
@@ -14225,8 +13844,8 @@
         </w:rPr>
         <w:t>Fig</w:t>
       </w:r>
-      <w:commentRangeStart w:id="25"/>
-      <w:commentRangeStart w:id="26"/>
+      <w:commentRangeStart w:id="30"/>
+      <w:commentRangeStart w:id="31"/>
       <w:r>
         <w:rPr>
           <w:sz w:val="22"/>
@@ -14251,23 +13870,7 @@
         </w:rPr>
         <w:t>4</w:t>
       </w:r>
-      <w:r>
-        <w:rPr>
-          <w:sz w:val="22"/>
-          <w:szCs w:val="22"/>
-          <w:lang w:val="en-US"/>
-        </w:rPr>
-        <w:t>.</w:t>
-      </w:r>
-      <w:r>
-        <w:rPr>
-          <w:sz w:val="22"/>
-          <w:szCs w:val="22"/>
-          <w:lang w:val="en-US"/>
-        </w:rPr>
-        <w:t xml:space="preserve"> Growth c</w:t>
-      </w:r>
-      <w:commentRangeEnd w:id="25"/>
+      <w:commentRangeEnd w:id="29"/>
       <w:r>
         <w:rPr>
           <w:rStyle w:val="CommentReference"/>
@@ -14275,9 +13878,25 @@
           <w:iCs w:val="0"/>
           <w:color w:val="auto"/>
         </w:rPr>
-        <w:commentReference w:id="25"/>
-      </w:r>
-      <w:commentRangeEnd w:id="26"/>
+        <w:commentReference w:id="29"/>
+      </w:r>
+      <w:r>
+        <w:rPr>
+          <w:sz w:val="22"/>
+          <w:szCs w:val="22"/>
+          <w:lang w:val="en-US"/>
+        </w:rPr>
+        <w:t>.</w:t>
+      </w:r>
+      <w:r>
+        <w:rPr>
+          <w:sz w:val="22"/>
+          <w:szCs w:val="22"/>
+          <w:lang w:val="en-US"/>
+        </w:rPr>
+        <w:t xml:space="preserve"> Growth c</w:t>
+      </w:r>
+      <w:commentRangeEnd w:id="30"/>
       <w:r>
         <w:rPr>
           <w:rStyle w:val="CommentReference"/>
@@ -14285,7 +13904,17 @@
           <w:iCs w:val="0"/>
           <w:color w:val="auto"/>
         </w:rPr>
-        <w:commentReference w:id="26"/>
+        <w:commentReference w:id="30"/>
+      </w:r>
+      <w:commentRangeEnd w:id="31"/>
+      <w:r>
+        <w:rPr>
+          <w:rStyle w:val="CommentReference"/>
+          <w:i w:val="0"/>
+          <w:iCs w:val="0"/>
+          <w:color w:val="auto"/>
+        </w:rPr>
+        <w:commentReference w:id="31"/>
       </w:r>
       <w:r>
         <w:rPr>
@@ -14349,7 +13978,25 @@
           <w:szCs w:val="22"/>
           <w:lang w:val="en-US"/>
         </w:rPr>
-        <w:t xml:space="preserve">von Bertalanffy growth equation (dashed </w:t>
+        <w:t xml:space="preserve">von </w:t>
+      </w:r>
+      <w:proofErr w:type="spellStart"/>
+      <w:r>
+        <w:rPr>
+          <w:sz w:val="22"/>
+          <w:szCs w:val="22"/>
+          <w:lang w:val="en-US"/>
+        </w:rPr>
+        <w:t>Bertalanffy</w:t>
+      </w:r>
+      <w:proofErr w:type="spellEnd"/>
+      <w:r>
+        <w:rPr>
+          <w:sz w:val="22"/>
+          <w:szCs w:val="22"/>
+          <w:lang w:val="en-US"/>
+        </w:rPr>
+        <w:t xml:space="preserve"> growth equation (dashed </w:t>
       </w:r>
       <w:r>
         <w:rPr>
@@ -14564,6 +14211,7 @@
           <w:lang w:val="en-US"/>
         </w:rPr>
       </w:pPr>
+      <w:commentRangeStart w:id="32"/>
       <w:r>
         <w:rPr>
           <w:sz w:val="22"/>
@@ -14578,7 +14226,25 @@
           <w:szCs w:val="22"/>
           <w:lang w:val="en-US"/>
         </w:rPr>
-        <w:t>S5.</w:t>
+        <w:t>S5</w:t>
+      </w:r>
+      <w:commentRangeEnd w:id="32"/>
+      <w:r>
+        <w:rPr>
+          <w:rStyle w:val="CommentReference"/>
+          <w:i w:val="0"/>
+          <w:iCs w:val="0"/>
+          <w:color w:val="auto"/>
+        </w:rPr>
+        <w:commentReference w:id="32"/>
+      </w:r>
+      <w:r>
+        <w:rPr>
+          <w:sz w:val="22"/>
+          <w:szCs w:val="22"/>
+          <w:lang w:val="en-US"/>
+        </w:rPr>
+        <w:t>.</w:t>
       </w:r>
       <w:r>
         <w:rPr>
@@ -14682,7 +14348,25 @@
           <w:szCs w:val="22"/>
           <w:lang w:val="en-US"/>
         </w:rPr>
-        <w:t xml:space="preserve"> (last 20 time steps of projection)</w:t>
+        <w:t xml:space="preserve"> (last </w:t>
+      </w:r>
+      <w:proofErr w:type="gramStart"/>
+      <w:r>
+        <w:rPr>
+          <w:sz w:val="22"/>
+          <w:szCs w:val="22"/>
+          <w:lang w:val="en-US"/>
+        </w:rPr>
+        <w:t>20 time</w:t>
+      </w:r>
+      <w:proofErr w:type="gramEnd"/>
+      <w:r>
+        <w:rPr>
+          <w:sz w:val="22"/>
+          <w:szCs w:val="22"/>
+          <w:lang w:val="en-US"/>
+        </w:rPr>
+        <w:t xml:space="preserve"> steps of projection)</w:t>
       </w:r>
       <w:r>
         <w:rPr>
@@ -14808,6 +14492,7 @@
           <w:lang w:val="en-US"/>
         </w:rPr>
       </w:pPr>
+      <w:commentRangeStart w:id="33"/>
       <w:r>
         <w:rPr>
           <w:sz w:val="22"/>
@@ -14840,25 +14525,7 @@
         </w:rPr>
         <w:t xml:space="preserve">. </w:t>
       </w:r>
-      <w:r>
-        <w:rPr>
-          <w:sz w:val="22"/>
-          <w:szCs w:val="22"/>
-          <w:lang w:val="en-US"/>
-        </w:rPr>
-        <w:t>Proportion of diet by mass as a function of preda</w:t>
-      </w:r>
-      <w:commentRangeStart w:id="27"/>
-      <w:commentRangeStart w:id="28"/>
-      <w:r>
-        <w:rPr>
-          <w:sz w:val="22"/>
-          <w:szCs w:val="22"/>
-          <w:lang w:val="en-US"/>
-        </w:rPr>
-        <w:t xml:space="preserve">tor body mass </w:t>
-      </w:r>
-      <w:commentRangeEnd w:id="27"/>
+      <w:commentRangeEnd w:id="33"/>
       <w:r>
         <w:rPr>
           <w:rStyle w:val="CommentReference"/>
@@ -14866,9 +14533,27 @@
           <w:iCs w:val="0"/>
           <w:color w:val="auto"/>
         </w:rPr>
-        <w:commentReference w:id="27"/>
-      </w:r>
-      <w:commentRangeEnd w:id="28"/>
+        <w:commentReference w:id="33"/>
+      </w:r>
+      <w:r>
+        <w:rPr>
+          <w:sz w:val="22"/>
+          <w:szCs w:val="22"/>
+          <w:lang w:val="en-US"/>
+        </w:rPr>
+        <w:t>Proportion of diet by mass as a function of preda</w:t>
+      </w:r>
+      <w:commentRangeStart w:id="34"/>
+      <w:commentRangeStart w:id="35"/>
+      <w:r>
+        <w:rPr>
+          <w:sz w:val="22"/>
+          <w:szCs w:val="22"/>
+          <w:lang w:val="en-US"/>
+        </w:rPr>
+        <w:t xml:space="preserve">tor body mass </w:t>
+      </w:r>
+      <w:commentRangeEnd w:id="34"/>
       <w:r>
         <w:rPr>
           <w:rStyle w:val="CommentReference"/>
@@ -14876,7 +14561,17 @@
           <w:iCs w:val="0"/>
           <w:color w:val="auto"/>
         </w:rPr>
-        <w:commentReference w:id="28"/>
+        <w:commentReference w:id="34"/>
+      </w:r>
+      <w:commentRangeEnd w:id="35"/>
+      <w:r>
+        <w:rPr>
+          <w:rStyle w:val="CommentReference"/>
+          <w:i w:val="0"/>
+          <w:iCs w:val="0"/>
+          <w:color w:val="auto"/>
+        </w:rPr>
+        <w:commentReference w:id="35"/>
       </w:r>
       <w:r>
         <w:rPr>
@@ -15046,6 +14741,7 @@
           <w:lang w:val="en-US"/>
         </w:rPr>
       </w:pPr>
+      <w:commentRangeStart w:id="36"/>
       <w:r>
         <w:rPr>
           <w:sz w:val="22"/>
@@ -15068,6 +14764,16 @@
           <w:szCs w:val="22"/>
         </w:rPr>
         <w:t>7</w:t>
+      </w:r>
+      <w:commentRangeEnd w:id="36"/>
+      <w:r>
+        <w:rPr>
+          <w:rStyle w:val="CommentReference"/>
+          <w:i w:val="0"/>
+          <w:iCs w:val="0"/>
+          <w:color w:val="auto"/>
+        </w:rPr>
+        <w:commentReference w:id="36"/>
       </w:r>
       <w:r>
         <w:rPr>
@@ -15332,6 +15038,7 @@
           <w:lang w:val="en-US"/>
         </w:rPr>
       </w:pPr>
+      <w:commentRangeStart w:id="37"/>
       <w:r>
         <w:rPr>
           <w:sz w:val="22"/>
@@ -15371,6 +15078,16 @@
         </w:rPr>
         <w:t xml:space="preserve"> </w:t>
       </w:r>
+      <w:commentRangeEnd w:id="37"/>
+      <w:r>
+        <w:rPr>
+          <w:rStyle w:val="CommentReference"/>
+          <w:i w:val="0"/>
+          <w:iCs w:val="0"/>
+          <w:color w:val="auto"/>
+        </w:rPr>
+        <w:commentReference w:id="37"/>
+      </w:r>
       <w:r>
         <w:rPr>
           <w:sz w:val="22"/>
@@ -15510,6 +15227,7 @@
         </w:rPr>
         <w:t xml:space="preserve"> to allow a </w:t>
       </w:r>
+      <w:proofErr w:type="gramStart"/>
       <w:r>
         <w:rPr>
           <w:sz w:val="22"/>
@@ -15524,7 +15242,16 @@
           <w:szCs w:val="22"/>
           <w:lang w:val="en-US"/>
         </w:rPr>
-        <w:t>0 year burn-in period</w:t>
+        <w:t>0 year</w:t>
+      </w:r>
+      <w:proofErr w:type="gramEnd"/>
+      <w:r>
+        <w:rPr>
+          <w:sz w:val="22"/>
+          <w:szCs w:val="22"/>
+          <w:lang w:val="en-US"/>
+        </w:rPr>
+        <w:t xml:space="preserve"> burn-in period</w:t>
       </w:r>
       <w:r>
         <w:rPr>
@@ -15706,9 +15433,9 @@
           <w:lang w:val="en-US"/>
         </w:rPr>
       </w:pPr>
-      <w:commentRangeStart w:id="29"/>
-      <w:commentRangeStart w:id="30"/>
-      <w:commentRangeEnd w:id="29"/>
+      <w:commentRangeStart w:id="38"/>
+      <w:commentRangeStart w:id="39"/>
+      <w:commentRangeEnd w:id="38"/>
       <w:r>
         <w:rPr>
           <w:rStyle w:val="CommentReference"/>
@@ -15719,9 +15446,9 @@
           <w:szCs w:val="22"/>
         </w:rPr>
         <w:lastRenderedPageBreak/>
-        <w:commentReference w:id="29"/>
-      </w:r>
-      <w:commentRangeEnd w:id="30"/>
+        <w:commentReference w:id="38"/>
+      </w:r>
+      <w:commentRangeEnd w:id="39"/>
       <w:r>
         <w:rPr>
           <w:rStyle w:val="CommentReference"/>
@@ -15731,23 +15458,23 @@
           <w:sz w:val="22"/>
           <w:szCs w:val="22"/>
         </w:rPr>
-        <w:commentReference w:id="30"/>
-      </w:r>
-      <w:commentRangeStart w:id="31"/>
-      <w:commentRangeStart w:id="32"/>
-      <w:commentRangeEnd w:id="32"/>
+        <w:commentReference w:id="39"/>
+      </w:r>
+      <w:commentRangeStart w:id="40"/>
+      <w:commentRangeStart w:id="41"/>
+      <w:commentRangeEnd w:id="40"/>
       <w:r>
         <w:rPr>
           <w:rStyle w:val="CommentReference"/>
         </w:rPr>
-        <w:commentReference w:id="32"/>
-      </w:r>
-      <w:commentRangeEnd w:id="31"/>
+        <w:commentReference w:id="40"/>
+      </w:r>
+      <w:commentRangeEnd w:id="41"/>
       <w:r>
         <w:rPr>
           <w:rStyle w:val="CommentReference"/>
         </w:rPr>
-        <w:commentReference w:id="31"/>
+        <w:commentReference w:id="41"/>
       </w:r>
       <w:r>
         <w:rPr>
@@ -15817,6 +15544,7 @@
           <w:lang w:val="en-US"/>
         </w:rPr>
       </w:pPr>
+      <w:commentRangeStart w:id="42"/>
       <w:r>
         <w:rPr>
           <w:sz w:val="22"/>
@@ -15855,6 +15583,16 @@
           <w:lang w:val="en-US"/>
         </w:rPr>
         <w:t xml:space="preserve"> </w:t>
+      </w:r>
+      <w:commentRangeEnd w:id="42"/>
+      <w:r>
+        <w:rPr>
+          <w:rStyle w:val="CommentReference"/>
+          <w:i w:val="0"/>
+          <w:iCs w:val="0"/>
+          <w:color w:val="auto"/>
+        </w:rPr>
+        <w:commentReference w:id="42"/>
       </w:r>
       <w:r>
         <w:rPr>
@@ -16101,6 +15839,7 @@
           <w:lang w:val="en-US"/>
         </w:rPr>
       </w:pPr>
+      <w:commentRangeStart w:id="43"/>
       <w:r>
         <w:rPr>
           <w:sz w:val="22"/>
@@ -16116,6 +15855,16 @@
           <w:lang w:val="en-US"/>
         </w:rPr>
         <w:t>S10</w:t>
+      </w:r>
+      <w:commentRangeEnd w:id="43"/>
+      <w:r>
+        <w:rPr>
+          <w:rStyle w:val="CommentReference"/>
+          <w:i w:val="0"/>
+          <w:iCs w:val="0"/>
+          <w:color w:val="auto"/>
+        </w:rPr>
+        <w:commentReference w:id="43"/>
       </w:r>
       <w:r>
         <w:rPr>
@@ -16230,7 +15979,8 @@
           <w:lang w:val="en-US"/>
         </w:rPr>
       </w:pPr>
-      <w:bookmarkStart w:id="33" w:name="_Toc2601248"/>
+      <w:bookmarkStart w:id="44" w:name="_Toc2601248"/>
+      <w:commentRangeStart w:id="45"/>
       <w:r>
         <w:rPr>
           <w:sz w:val="22"/>
@@ -16269,6 +16019,16 @@
           <w:lang w:val="en-US"/>
         </w:rPr>
         <w:t xml:space="preserve"> </w:t>
+      </w:r>
+      <w:commentRangeEnd w:id="45"/>
+      <w:r>
+        <w:rPr>
+          <w:rStyle w:val="CommentReference"/>
+          <w:i w:val="0"/>
+          <w:iCs w:val="0"/>
+          <w:color w:val="auto"/>
+        </w:rPr>
+        <w:commentReference w:id="45"/>
       </w:r>
       <w:r>
         <w:rPr>
@@ -16374,7 +16134,7 @@
         </w:rPr>
         <w:t xml:space="preserve">to set the mean temperature in the calibration period to </w:t>
       </w:r>
-      <w:commentRangeStart w:id="34"/>
+      <w:commentRangeStart w:id="46"/>
       <w:r>
         <w:rPr>
           <w:rFonts w:ascii="Times" w:hAnsi="Times" w:cs="Times New Roman"/>
@@ -16396,7 +16156,7 @@
           </w:rPr>
           <m:t>℃</m:t>
         </m:r>
-        <w:commentRangeEnd w:id="34"/>
+        <w:commentRangeEnd w:id="46"/>
         <m:r>
           <m:rPr>
             <m:sty m:val="p"/>
@@ -16407,7 +16167,7 @@
             <w:iCs w:val="0"/>
             <w:color w:val="auto"/>
           </w:rPr>
-          <w:commentReference w:id="34"/>
+          <w:commentReference w:id="46"/>
         </m:r>
       </m:oMath>
       <w:r>
@@ -16638,10 +16398,10 @@
         </w:rPr>
         <w:lastRenderedPageBreak/>
         <w:drawing>
-          <wp:inline distT="0" distB="0" distL="0" distR="0" wp14:anchorId="43D99BDF" wp14:editId="0E3D877E">
+          <wp:inline distT="0" distB="0" distL="0" distR="0" wp14:anchorId="5F9B60DA" wp14:editId="1A9C9F6E">
             <wp:extent cx="5731510" cy="5731510"/>
             <wp:effectExtent l="0" t="0" r="0" b="0"/>
-            <wp:docPr id="9" name="Picture 9" descr="A close up of a map&#10;&#10;Description automatically generated"/>
+            <wp:docPr id="6" name="Picture 6" descr="A close up of a map&#10;&#10;Description automatically generated"/>
             <wp:cNvGraphicFramePr>
               <a:graphicFrameLocks xmlns:a="http://schemas.openxmlformats.org/drawingml/2006/main" noChangeAspect="1"/>
             </wp:cNvGraphicFramePr>
@@ -16649,7 +16409,7 @@
               <a:graphicData uri="http://schemas.openxmlformats.org/drawingml/2006/picture">
                 <pic:pic xmlns:pic="http://schemas.openxmlformats.org/drawingml/2006/picture">
                   <pic:nvPicPr>
-                    <pic:cNvPr id="9" name="spectra_project.png"/>
+                    <pic:cNvPr id="6" name="spectra_FM_project.png"/>
                     <pic:cNvPicPr/>
                   </pic:nvPicPr>
                   <pic:blipFill>
@@ -16688,85 +16448,55 @@
           <w:rFonts w:ascii="Times New Roman" w:hAnsi="Times New Roman" w:cs="Times New Roman"/>
           <w:i/>
           <w:iCs/>
-          <w:sz w:val="22"/>
-          <w:szCs w:val="22"/>
-          <w:lang w:val="en-US"/>
-        </w:rPr>
-      </w:pPr>
-      <w:commentRangeStart w:id="35"/>
+          <w:color w:val="FF0000"/>
+          <w:sz w:val="22"/>
+          <w:szCs w:val="22"/>
+          <w:lang w:val="en-US"/>
+        </w:rPr>
+      </w:pPr>
+      <w:commentRangeStart w:id="47"/>
       <w:r>
         <w:rPr>
           <w:rFonts w:cstheme="minorHAnsi"/>
           <w:i/>
           <w:iCs/>
+          <w:color w:val="FF0000"/>
           <w:sz w:val="22"/>
           <w:szCs w:val="22"/>
           <w:lang w:val="en-US"/>
         </w:rPr>
         <w:t xml:space="preserve">Figure </w:t>
-      </w:r>
-      <w:commentRangeEnd w:id="35"/>
-      <w:r>
-        <w:rPr>
-          <w:rStyle w:val="CommentReference"/>
-          <w:sz w:val="22"/>
-          <w:szCs w:val="22"/>
-        </w:rPr>
-        <w:commentReference w:id="35"/>
       </w:r>
       <w:r>
         <w:rPr>
           <w:rFonts w:cstheme="minorHAnsi"/>
           <w:i/>
           <w:iCs/>
+          <w:color w:val="FF0000"/>
           <w:sz w:val="22"/>
           <w:szCs w:val="22"/>
           <w:lang w:val="en-US"/>
         </w:rPr>
         <w:t>S12</w:t>
+      </w:r>
+      <w:commentRangeEnd w:id="47"/>
+      <w:r>
+        <w:rPr>
+          <w:rStyle w:val="CommentReference"/>
+        </w:rPr>
+        <w:commentReference w:id="47"/>
       </w:r>
       <w:r>
         <w:rPr>
           <w:rFonts w:cstheme="minorHAnsi"/>
           <w:i/>
           <w:iCs/>
-          <w:sz w:val="22"/>
-          <w:szCs w:val="22"/>
-          <w:lang w:val="en-US"/>
-        </w:rPr>
-        <w:t xml:space="preserve">. Abundance-at-size (abundance spectrum) of sprat, </w:t>
-      </w:r>
-      <w:commentRangeStart w:id="36"/>
-      <w:r>
-        <w:rPr>
-          <w:rFonts w:cstheme="minorHAnsi"/>
-          <w:i/>
-          <w:iCs/>
-          <w:sz w:val="22"/>
-          <w:szCs w:val="22"/>
-          <w:lang w:val="en-US"/>
-        </w:rPr>
-        <w:t>herring</w:t>
-      </w:r>
-      <w:commentRangeEnd w:id="36"/>
-      <w:r>
-        <w:rPr>
-          <w:rStyle w:val="CommentReference"/>
-          <w:sz w:val="22"/>
-          <w:szCs w:val="22"/>
-        </w:rPr>
-        <w:commentReference w:id="36"/>
-      </w:r>
-      <w:r>
-        <w:rPr>
-          <w:rFonts w:cstheme="minorHAnsi"/>
-          <w:i/>
-          <w:iCs/>
-          <w:sz w:val="22"/>
-          <w:szCs w:val="22"/>
-          <w:lang w:val="en-US"/>
-        </w:rPr>
-        <w:t xml:space="preserve"> and cod in 2050 relative to projection with constant temperature after 2007 (see Figure S10) assuming different fishing mortalities, here implemented as scalars to average FMSY from stock assessments and size-spectrum models. The top row corresponds to no temperature increase, hence the pink line which shows the average FMSY scenario is at y=1. The middle and bottom rows show scenarios without and with temperature depended resource dynamics, respectively.</w:t>
+          <w:color w:val="FF0000"/>
+          <w:sz w:val="22"/>
+          <w:szCs w:val="22"/>
+          <w:lang w:val="en-US"/>
+        </w:rPr>
+        <w:t>. Abundance-at-size (abundance spectrum) of sprat, herring and cod in 2050 relative to projection with constant temperature after 2007 (see Figure S10) assuming different fishing mortalities, here implemented as scalars to average FMSY from stock assessments and size-spectrum models. The top row corresponds to no temperature increase, hence the pink line which shows the average FMSY scenario is at y=1. The middle and bottom rows show scenarios without and with temperature depended resource dynamics, respectively.</w:t>
       </w:r>
     </w:p>
     <w:p>
@@ -16957,15 +16687,15 @@
           <w:lang w:val="en-US"/>
         </w:rPr>
       </w:pPr>
-      <w:commentRangeStart w:id="37"/>
-      <w:commentRangeEnd w:id="37"/>
+      <w:commentRangeStart w:id="48"/>
+      <w:commentRangeEnd w:id="48"/>
       <w:r>
         <w:rPr>
           <w:rStyle w:val="CommentReference"/>
           <w:sz w:val="22"/>
           <w:szCs w:val="22"/>
         </w:rPr>
-        <w:commentReference w:id="37"/>
+        <w:commentReference w:id="48"/>
       </w:r>
       <w:r>
         <w:rPr>
@@ -17242,7 +16972,27 @@
           <w:lang w:val="en-US"/>
         </w:rPr>
         <w:lastRenderedPageBreak/>
-        <w:t xml:space="preserve">Remember how I used the overall average FMSY in the projections? (See comment on Figure 1). That is not very good I think because cod SSM-FMSY is below the assessment-FMSY, but the other two are above. So the difference between species here is likely due to the scalar putting the species away from their SSM-FMSY in slightly different directions. </w:t>
+        <w:t xml:space="preserve">Remember how I used the overall average FMSY in the projections? (See comment on Figure 1). That is not very good I think because cod SSM-FMSY is below the assessment-FMSY, but the other two are above. </w:t>
+      </w:r>
+      <w:proofErr w:type="gramStart"/>
+      <w:r>
+        <w:rPr>
+          <w:rFonts w:eastAsiaTheme="minorEastAsia"/>
+          <w:sz w:val="22"/>
+          <w:szCs w:val="22"/>
+          <w:lang w:val="en-US"/>
+        </w:rPr>
+        <w:t>So</w:t>
+      </w:r>
+      <w:proofErr w:type="gramEnd"/>
+      <w:r>
+        <w:rPr>
+          <w:rFonts w:eastAsiaTheme="minorEastAsia"/>
+          <w:sz w:val="22"/>
+          <w:szCs w:val="22"/>
+          <w:lang w:val="en-US"/>
+        </w:rPr>
+        <w:t xml:space="preserve"> the difference between species here is likely due to the scalar putting the species away from their SSM-FMSY in slightly different directions. </w:t>
       </w:r>
     </w:p>
     <w:p>
@@ -17338,7 +17088,27 @@
           <w:szCs w:val="22"/>
           <w:lang w:val="en-US"/>
         </w:rPr>
-        <w:t>Note also that there might be some variation between the time-varying temperature and effort scenarios and the constant ones. I’m not entirely sure yet but will look into it more. Guessing it has something to do with starting values. Anyway, I don’t think I’m comfortable comparing this too much with Figures 3-4 (which are from time-varying projections), because of this. So I will maybe redo this figure based on time-varying projections.</w:t>
+        <w:t xml:space="preserve">Note also that there might be some variation between the time-varying temperature and effort scenarios and the constant ones. I’m not entirely sure yet but will look into it more. Guessing it has something to do with starting values. Anyway, I don’t think I’m comfortable comparing this too much with Figures 3-4 (which are from time-varying projections), because of this. </w:t>
+      </w:r>
+      <w:proofErr w:type="gramStart"/>
+      <w:r>
+        <w:rPr>
+          <w:rFonts w:eastAsiaTheme="minorEastAsia"/>
+          <w:sz w:val="22"/>
+          <w:szCs w:val="22"/>
+          <w:lang w:val="en-US"/>
+        </w:rPr>
+        <w:t>So</w:t>
+      </w:r>
+      <w:proofErr w:type="gramEnd"/>
+      <w:r>
+        <w:rPr>
+          <w:rFonts w:eastAsiaTheme="minorEastAsia"/>
+          <w:sz w:val="22"/>
+          <w:szCs w:val="22"/>
+          <w:lang w:val="en-US"/>
+        </w:rPr>
+        <w:t xml:space="preserve"> I will maybe redo this figure based on time-varying projections.</w:t>
       </w:r>
     </w:p>
     <w:p>
@@ -17388,10 +17158,10 @@
         </w:rPr>
         <w:lastRenderedPageBreak/>
         <w:drawing>
-          <wp:inline distT="0" distB="0" distL="0" distR="0" wp14:anchorId="0330C057" wp14:editId="45A8DDC7">
+          <wp:inline distT="0" distB="0" distL="0" distR="0" wp14:anchorId="5318847B" wp14:editId="531F04DD">
             <wp:extent cx="5731510" cy="5731510"/>
             <wp:effectExtent l="0" t="0" r="0" b="0"/>
-            <wp:docPr id="3" name="Picture 3" descr="A close up of a map&#10;&#10;Description automatically generated"/>
+            <wp:docPr id="7" name="Picture 7" descr="A picture containing text, map&#10;&#10;Description automatically generated"/>
             <wp:cNvGraphicFramePr>
               <a:graphicFrameLocks xmlns:a="http://schemas.openxmlformats.org/drawingml/2006/main" noChangeAspect="1"/>
             </wp:cNvGraphicFramePr>
@@ -17399,7 +17169,7 @@
               <a:graphicData uri="http://schemas.openxmlformats.org/drawingml/2006/picture">
                 <pic:pic xmlns:pic="http://schemas.openxmlformats.org/drawingml/2006/picture">
                   <pic:nvPicPr>
-                    <pic:cNvPr id="3" name="mort_project.png"/>
+                    <pic:cNvPr id="7" name="mort_project.png"/>
                     <pic:cNvPicPr/>
                   </pic:nvPicPr>
                   <pic:blipFill>
@@ -17462,7 +17232,7 @@
           <w:szCs w:val="22"/>
           <w:lang w:val="en-US"/>
         </w:rPr>
-        <w:t>S1</w:t>
+        <w:t>S14</w:t>
       </w:r>
       <w:r>
         <w:rPr>
@@ -17473,7 +17243,7 @@
           <w:szCs w:val="22"/>
           <w:lang w:val="en-US"/>
         </w:rPr>
-        <w:t>4</w:t>
+        <w:t>.</w:t>
       </w:r>
       <w:r>
         <w:rPr>
@@ -17484,7 +17254,7 @@
           <w:szCs w:val="22"/>
           <w:lang w:val="en-US"/>
         </w:rPr>
-        <w:t>.</w:t>
+        <w:t xml:space="preserve"> P</w:t>
       </w:r>
       <w:r>
         <w:rPr>
@@ -17495,7 +17265,7 @@
           <w:szCs w:val="22"/>
           <w:lang w:val="en-US"/>
         </w:rPr>
-        <w:t xml:space="preserve">Relative predation mortality (size-spectrum </w:t>
+        <w:t xml:space="preserve">redation mortality </w:t>
       </w:r>
       <w:r>
         <w:rPr>
@@ -17506,7 +17276,7 @@
           <w:szCs w:val="22"/>
           <w:lang w:val="en-US"/>
         </w:rPr>
-        <w:t>script</w:t>
+        <w:t>in 20</w:t>
       </w:r>
       <w:r>
         <w:rPr>
@@ -17517,7 +17287,29 @@
           <w:szCs w:val="22"/>
           <w:lang w:val="en-US"/>
         </w:rPr>
-        <w:t>)</w:t>
+        <w:t>50</w:t>
+      </w:r>
+      <w:r>
+        <w:rPr>
+          <w:rFonts w:cstheme="minorHAnsi"/>
+          <w:i/>
+          <w:iCs/>
+          <w:sz w:val="22"/>
+          <w:szCs w:val="22"/>
+          <w:lang w:val="en-US"/>
+        </w:rPr>
+        <w:t xml:space="preserve"> with warming relative to no warming (horizontal dotted line)</w:t>
+      </w:r>
+      <w:r>
+        <w:rPr>
+          <w:rFonts w:cstheme="minorHAnsi"/>
+          <w:i/>
+          <w:iCs/>
+          <w:sz w:val="22"/>
+          <w:szCs w:val="22"/>
+          <w:lang w:val="en-US"/>
+        </w:rPr>
+        <w:t>.</w:t>
       </w:r>
     </w:p>
     <w:p>
@@ -17647,10 +17439,10 @@
         </w:rPr>
         <w:lastRenderedPageBreak/>
         <w:drawing>
-          <wp:inline distT="0" distB="0" distL="0" distR="0" wp14:anchorId="21EC0122" wp14:editId="71EEF44C">
+          <wp:inline distT="0" distB="0" distL="0" distR="0" wp14:anchorId="79FABF65" wp14:editId="12033040">
             <wp:extent cx="5731510" cy="5731510"/>
             <wp:effectExtent l="0" t="0" r="0" b="0"/>
-            <wp:docPr id="4" name="Picture 4" descr="A close up of a map&#10;&#10;Description automatically generated"/>
+            <wp:docPr id="10" name="Picture 10" descr="A close up of a map&#10;&#10;Description automatically generated"/>
             <wp:cNvGraphicFramePr>
               <a:graphicFrameLocks xmlns:a="http://schemas.openxmlformats.org/drawingml/2006/main" noChangeAspect="1"/>
             </wp:cNvGraphicFramePr>
@@ -17658,7 +17450,7 @@
               <a:graphicData uri="http://schemas.openxmlformats.org/drawingml/2006/picture">
                 <pic:pic xmlns:pic="http://schemas.openxmlformats.org/drawingml/2006/picture">
                   <pic:nvPicPr>
-                    <pic:cNvPr id="4" name="feedingLevel_project.png"/>
+                    <pic:cNvPr id="10" name="feedingLevel_project.png"/>
                     <pic:cNvPicPr/>
                   </pic:nvPicPr>
                   <pic:blipFill>
@@ -17754,7 +17546,7 @@
           <w:szCs w:val="22"/>
           <w:lang w:val="en-US"/>
         </w:rPr>
-        <w:t xml:space="preserve">Relative </w:t>
+        <w:t xml:space="preserve"> F</w:t>
       </w:r>
       <w:r>
         <w:rPr>
@@ -17765,7 +17557,7 @@
           <w:szCs w:val="22"/>
           <w:lang w:val="en-US"/>
         </w:rPr>
-        <w:t>feeding level</w:t>
+        <w:t>eeding level</w:t>
       </w:r>
       <w:r>
         <w:rPr>
@@ -17776,10 +17568,8 @@
           <w:szCs w:val="22"/>
           <w:lang w:val="en-US"/>
         </w:rPr>
-        <w:t xml:space="preserve"> (size-spectrum </w:t>
-      </w:r>
-      <w:bookmarkStart w:id="38" w:name="_GoBack"/>
-      <w:bookmarkEnd w:id="38"/>
+        <w:t xml:space="preserve"> </w:t>
+      </w:r>
       <w:r>
         <w:rPr>
           <w:rFonts w:cstheme="minorHAnsi"/>
@@ -17789,18 +17579,7 @@
           <w:szCs w:val="22"/>
           <w:lang w:val="en-US"/>
         </w:rPr>
-        <w:t>script</w:t>
-      </w:r>
-      <w:r>
-        <w:rPr>
-          <w:rFonts w:cstheme="minorHAnsi"/>
-          <w:i/>
-          <w:iCs/>
-          <w:sz w:val="22"/>
-          <w:szCs w:val="22"/>
-          <w:lang w:val="en-US"/>
-        </w:rPr>
-        <w:t>)</w:t>
+        <w:t>in 2050 with warming relative to no warming (horizontal dotted line).</w:t>
       </w:r>
     </w:p>
     <w:p>
@@ -17849,7 +17628,7 @@
         </w:rPr>
         <w:t>References</w:t>
       </w:r>
-      <w:bookmarkEnd w:id="33"/>
+      <w:bookmarkEnd w:id="44"/>
       <w:r>
         <w:rPr>
           <w:sz w:val="28"/>
@@ -18390,63 +18169,7 @@
       </w:hyperlink>
     </w:p>
   </w:comment>
-  <w:comment w:id="1" w:author="Asta Audzijonyte" w:date="2019-11-29T14:32:00Z" w:initials="AA">
-    <w:p>
-      <w:pPr>
-        <w:pStyle w:val="CommentText"/>
-      </w:pPr>
-      <w:r>
-        <w:rPr>
-          <w:rStyle w:val="CommentReference"/>
-        </w:rPr>
-        <w:annotationRef/>
-      </w:r>
-      <w:r>
-        <w:t>are you sure it is 20%? I think the current default is 0.12, and 0.2 was a mistake. Assuming critical feeding level is 0.2h and assimilation efficiency is 0.6, ks = alfa*0.2*h = 0.12*h</w:t>
-      </w:r>
-    </w:p>
-    <w:p>
-      <w:pPr>
-        <w:pStyle w:val="CommentText"/>
-      </w:pPr>
-      <w:r>
-        <w:t>I think this was changed in the new mizer, check how it is done in your code</w:t>
-      </w:r>
-    </w:p>
-  </w:comment>
-  <w:comment w:id="2" w:author="Max Lindmark [2]" w:date="2019-12-30T16:19:00Z" w:initials="ML">
-    <w:p>
-      <w:pPr>
-        <w:pStyle w:val="CommentText"/>
-      </w:pPr>
-      <w:r>
-        <w:rPr>
-          <w:rStyle w:val="CommentReference"/>
-        </w:rPr>
-        <w:annotationRef/>
-      </w:r>
-      <w:r>
-        <w:t>Huh, did not know that! I have used 0.2 all the time actually, and it was still 0.2 in the version I forked from you in October. But, funny enough, with the manual tuning of h that I describe in the calibration I get a ks = 0.13h, i.e. close to the correct one. Growth rates would likely not have been so off from the start – will check this soon!</w:t>
-      </w:r>
-    </w:p>
-  </w:comment>
-  <w:comment w:id="3" w:author="Max Lindmark [2]" w:date="2019-11-20T18:35:00Z" w:initials="ML">
-    <w:p>
-      <w:pPr>
-        <w:pStyle w:val="CommentText"/>
-      </w:pPr>
-      <w:r>
-        <w:rPr>
-          <w:rStyle w:val="CommentReference"/>
-        </w:rPr>
-        <w:annotationRef/>
-      </w:r>
-      <w:r>
-        <w:t>Will likely remove this and put the information in Fig. S2!!</w:t>
-      </w:r>
-    </w:p>
-  </w:comment>
-  <w:comment w:id="4" w:author="Asta Audzijonyte" w:date="2019-11-29T14:37:00Z" w:initials="AA">
+  <w:comment w:id="2" w:author="Max Lindmark [2]" w:date="2020-01-03T16:24:00Z" w:initials="ML">
     <w:p>
       <w:pPr>
         <w:pStyle w:val="CommentText"/>
@@ -18461,11 +18184,180 @@
         </w:rPr>
         <w:annotationRef/>
       </w:r>
-      <w:r>
-        <w:rPr>
+      <w:proofErr w:type="spellStart"/>
+      <w:r>
+        <w:rPr>
+          <w:rStyle w:val="CommentReference"/>
           <w:color w:val="FF0000"/>
         </w:rPr>
-        <w:t xml:space="preserve">Does it make sense to include the actual h and ks and gamma values? I always like to see these values and their units, because it helps to understand how the model works. And it helps other people to see what we assume. E.g. for gamma values you actually see them as a area or volume of water searched per day per unit body weight. And ks values should in theory be comparable to the metabolic rate estimates from physiology (if we can convert them properly). Also other models give these values (e.g. Jorgensen and Fiksen 2010), so it is good to know how similar are your maintenance costs and their maintenance costs (e.g. in Audzij&amp;Richards 2018 paper we assumed Baltic cod to have maintenance costs of </w:t>
+        <w:t>Upådate</w:t>
+      </w:r>
+      <w:proofErr w:type="spellEnd"/>
+      <w:r>
+        <w:rPr>
+          <w:rStyle w:val="CommentReference"/>
+          <w:color w:val="FF0000"/>
+        </w:rPr>
+        <w:t>???</w:t>
+      </w:r>
+    </w:p>
+  </w:comment>
+  <w:comment w:id="3" w:author="Asta Audzijonyte" w:date="2019-11-29T14:32:00Z" w:initials="AA">
+    <w:p>
+      <w:pPr>
+        <w:pStyle w:val="CommentText"/>
+      </w:pPr>
+      <w:r>
+        <w:rPr>
+          <w:rStyle w:val="CommentReference"/>
+        </w:rPr>
+        <w:annotationRef/>
+      </w:r>
+      <w:r>
+        <w:t xml:space="preserve">are you sure it is 20%? I think the current default is 0.12, and 0.2 was a mistake. Assuming critical feeding level is 0.2h and assimilation efficiency is 0.6, </w:t>
+      </w:r>
+      <w:proofErr w:type="spellStart"/>
+      <w:r>
+        <w:t>ks</w:t>
+      </w:r>
+      <w:proofErr w:type="spellEnd"/>
+      <w:r>
+        <w:t xml:space="preserve"> = alfa*0.2*h = 0.12*h</w:t>
+      </w:r>
+    </w:p>
+    <w:p>
+      <w:pPr>
+        <w:pStyle w:val="CommentText"/>
+      </w:pPr>
+      <w:r>
+        <w:t xml:space="preserve">I think this was changed in the new </w:t>
+      </w:r>
+      <w:proofErr w:type="spellStart"/>
+      <w:r>
+        <w:t>mizer</w:t>
+      </w:r>
+      <w:proofErr w:type="spellEnd"/>
+      <w:r>
+        <w:t>, check how it is done in your code</w:t>
+      </w:r>
+    </w:p>
+  </w:comment>
+  <w:comment w:id="4" w:author="Max Lindmark [2]" w:date="2019-12-30T16:19:00Z" w:initials="ML">
+    <w:p>
+      <w:pPr>
+        <w:pStyle w:val="CommentText"/>
+      </w:pPr>
+      <w:r>
+        <w:rPr>
+          <w:rStyle w:val="CommentReference"/>
+        </w:rPr>
+        <w:annotationRef/>
+      </w:r>
+      <w:r>
+        <w:t xml:space="preserve">Huh, did not know that! I have used 0.2 all the time actually, and it was still 0.2 in the version I forked from you in October. But, funny enough, with the manual tuning of h that I describe in the calibration I get a </w:t>
+      </w:r>
+      <w:proofErr w:type="spellStart"/>
+      <w:r>
+        <w:t>ks</w:t>
+      </w:r>
+      <w:proofErr w:type="spellEnd"/>
+      <w:r>
+        <w:t xml:space="preserve"> = 0.13h, i.e. close to the correct one. Growth rates would likely not have been so off from the start – will check this soon!</w:t>
+      </w:r>
+    </w:p>
+  </w:comment>
+  <w:comment w:id="5" w:author="Asta Audzijonyte" w:date="2019-11-29T14:37:00Z" w:initials="AA">
+    <w:p>
+      <w:pPr>
+        <w:pStyle w:val="CommentText"/>
+        <w:rPr>
+          <w:color w:val="FF0000"/>
+        </w:rPr>
+      </w:pPr>
+      <w:r>
+        <w:rPr>
+          <w:rStyle w:val="CommentReference"/>
+          <w:color w:val="FF0000"/>
+        </w:rPr>
+        <w:annotationRef/>
+      </w:r>
+      <w:r>
+        <w:rPr>
+          <w:color w:val="FF0000"/>
+        </w:rPr>
+        <w:t xml:space="preserve">Does it make sense to include the actual h and </w:t>
+      </w:r>
+      <w:proofErr w:type="spellStart"/>
+      <w:r>
+        <w:rPr>
+          <w:color w:val="FF0000"/>
+        </w:rPr>
+        <w:t>ks</w:t>
+      </w:r>
+      <w:proofErr w:type="spellEnd"/>
+      <w:r>
+        <w:rPr>
+          <w:color w:val="FF0000"/>
+        </w:rPr>
+        <w:t xml:space="preserve"> and gamma values? I always like to see these values and their units, because it helps to understand how the model works. And it helps other people to see what we assume. E.g. for gamma values you actually see them as </w:t>
+      </w:r>
+      <w:proofErr w:type="spellStart"/>
+      <w:proofErr w:type="gramStart"/>
+      <w:r>
+        <w:rPr>
+          <w:color w:val="FF0000"/>
+        </w:rPr>
+        <w:t>a</w:t>
+      </w:r>
+      <w:proofErr w:type="spellEnd"/>
+      <w:proofErr w:type="gramEnd"/>
+      <w:r>
+        <w:rPr>
+          <w:color w:val="FF0000"/>
+        </w:rPr>
+        <w:t xml:space="preserve"> area or volume of water searched per day per unit body weight. And </w:t>
+      </w:r>
+      <w:proofErr w:type="spellStart"/>
+      <w:r>
+        <w:rPr>
+          <w:color w:val="FF0000"/>
+        </w:rPr>
+        <w:t>ks</w:t>
+      </w:r>
+      <w:proofErr w:type="spellEnd"/>
+      <w:r>
+        <w:rPr>
+          <w:color w:val="FF0000"/>
+        </w:rPr>
+        <w:t xml:space="preserve"> values should in theory be comparable to the metabolic rate estimates from physiology (if we can convert them properly). Also other models give these values (e.g. Jorgensen and </w:t>
+      </w:r>
+      <w:proofErr w:type="spellStart"/>
+      <w:r>
+        <w:rPr>
+          <w:color w:val="FF0000"/>
+        </w:rPr>
+        <w:t>Fiksen</w:t>
+      </w:r>
+      <w:proofErr w:type="spellEnd"/>
+      <w:r>
+        <w:rPr>
+          <w:color w:val="FF0000"/>
+        </w:rPr>
+        <w:t xml:space="preserve"> 2010), so it is good to know how similar are your maintenance costs and their maintenance costs (e.g. in </w:t>
+      </w:r>
+      <w:proofErr w:type="spellStart"/>
+      <w:r>
+        <w:rPr>
+          <w:color w:val="FF0000"/>
+        </w:rPr>
+        <w:t>Audzij&amp;Richards</w:t>
+      </w:r>
+      <w:proofErr w:type="spellEnd"/>
+      <w:r>
+        <w:rPr>
+          <w:color w:val="FF0000"/>
+        </w:rPr>
+        <w:t xml:space="preserve"> 2018 paper we assumed Baltic cod to have maintenance costs of </w:t>
       </w:r>
       <w:r>
         <w:rPr>
@@ -18478,7 +18370,7 @@
       </w:r>
     </w:p>
   </w:comment>
-  <w:comment w:id="5" w:author="Max Lindmark [2]" w:date="2019-11-08T13:44:00Z" w:initials="ML">
+  <w:comment w:id="6" w:author="Max Lindmark [2]" w:date="2020-01-03T15:54:00Z" w:initials="ML">
     <w:p>
       <w:pPr>
         <w:pStyle w:val="CommentText"/>
@@ -18490,10 +18382,42 @@
         <w:annotationRef/>
       </w:r>
       <w:r>
+        <w:t xml:space="preserve">Agree! I forgot about them when I just put in the necessary (for </w:t>
+      </w:r>
+      <w:proofErr w:type="spellStart"/>
+      <w:r>
+        <w:t>mizer</w:t>
+      </w:r>
+      <w:proofErr w:type="spellEnd"/>
+      <w:r>
+        <w:t>) parameters here</w:t>
+      </w:r>
+    </w:p>
+  </w:comment>
+  <w:comment w:id="7" w:author="Max Lindmark [2]" w:date="2019-11-08T13:44:00Z" w:initials="ML">
+    <w:p>
+      <w:pPr>
+        <w:pStyle w:val="CommentText"/>
+      </w:pPr>
+      <w:r>
+        <w:rPr>
+          <w:rStyle w:val="CommentReference"/>
+        </w:rPr>
+        <w:annotationRef/>
+      </w:r>
+      <w:r>
         <w:t xml:space="preserve">I’ve been using the following </w:t>
       </w:r>
       <w:r>
-        <w:t>function since the workshop in Tasmania, but actually don’t know where it comes from! Can you help me here Asta?</w:t>
+        <w:t xml:space="preserve">function since the workshop in Tasmania, but actually don’t know where it comes from! Can you help me here </w:t>
+      </w:r>
+      <w:proofErr w:type="spellStart"/>
+      <w:r>
+        <w:t>Asta</w:t>
+      </w:r>
+      <w:proofErr w:type="spellEnd"/>
+      <w:r>
+        <w:t>?</w:t>
       </w:r>
     </w:p>
     <w:p>
@@ -18506,8 +18430,13 @@
         <w:pStyle w:val="CommentText"/>
       </w:pPr>
       <w:r>
-        <w:t>0.05 * w_inf</w:t>
-      </w:r>
+        <w:t xml:space="preserve">0.05 * </w:t>
+      </w:r>
+      <w:proofErr w:type="spellStart"/>
+      <w:r>
+        <w:t>w_inf</w:t>
+      </w:r>
+      <w:proofErr w:type="spellEnd"/>
       <w:r>
         <w:t xml:space="preserve"> </w:t>
       </w:r>
@@ -18516,7 +18445,7 @@
       </w:r>
     </w:p>
   </w:comment>
-  <w:comment w:id="6" w:author="Asta Audzijonyte" w:date="2019-11-29T14:43:00Z" w:initials="AA">
+  <w:comment w:id="8" w:author="Asta Audzijonyte" w:date="2019-11-29T14:43:00Z" w:initials="AA">
     <w:p>
       <w:pPr>
         <w:pStyle w:val="CommentText"/>
@@ -18528,11 +18457,27 @@
         <w:annotationRef/>
       </w:r>
       <w:r>
-        <w:t>I think I just came up with it… aiming to have exponentially decreasing erepro with size and values around 0.01 for small species. But you calibrate them in the end? So it does not matter so much I imagine as long as initial values are in the right ball park</w:t>
+        <w:t xml:space="preserve">I think I just came up with it… aiming to have exponentially decreasing </w:t>
+      </w:r>
+      <w:proofErr w:type="spellStart"/>
+      <w:r>
+        <w:t>erepro</w:t>
+      </w:r>
+      <w:proofErr w:type="spellEnd"/>
+      <w:r>
+        <w:t xml:space="preserve"> with size and values around 0.01 for small species. But you calibrate them in the end? </w:t>
+      </w:r>
+      <w:proofErr w:type="gramStart"/>
+      <w:r>
+        <w:t>So</w:t>
+      </w:r>
+      <w:proofErr w:type="gramEnd"/>
+      <w:r>
+        <w:t xml:space="preserve"> it does not matter so much I imagine as long as initial values are in the right ball park</w:t>
       </w:r>
     </w:p>
   </w:comment>
-  <w:comment w:id="7" w:author="Max Lindmark [2]" w:date="2019-12-30T18:04:00Z" w:initials="ML">
+  <w:comment w:id="9" w:author="Max Lindmark [2]" w:date="2019-12-30T18:04:00Z" w:initials="ML">
     <w:p>
       <w:pPr>
         <w:pStyle w:val="CommentText"/>
@@ -18544,11 +18489,19 @@
         <w:annotationRef/>
       </w:r>
       <w:r>
-        <w:t>Ah, I see. No they are actually not calibrated here, I just alternate between constant vs allometric. See my longer comment on that below!</w:t>
+        <w:t xml:space="preserve">Ah, I see. </w:t>
+      </w:r>
+      <w:proofErr w:type="gramStart"/>
+      <w:r>
+        <w:t>No</w:t>
+      </w:r>
+      <w:proofErr w:type="gramEnd"/>
+      <w:r>
+        <w:t xml:space="preserve"> they are actually not calibrated here, I just alternate between constant vs allometric. See my longer comment on that below!</w:t>
       </w:r>
     </w:p>
   </w:comment>
-  <w:comment w:id="8" w:author="Julia Blanchard" w:date="2019-06-06T22:51:00Z" w:initials="JB">
+  <w:comment w:id="10" w:author="Julia Blanchard" w:date="2019-06-06T22:51:00Z" w:initials="JB">
     <w:p>
       <w:pPr>
         <w:pStyle w:val="CommentText"/>
@@ -18568,7 +18521,23 @@
           <w:rStyle w:val="CommentReference"/>
           <w:lang w:val="en-US"/>
         </w:rPr>
-        <w:t>I am surprised by  this for cod – are you going with the values form the supp mat of my 2014 paper?</w:t>
+        <w:t xml:space="preserve">I am surprised </w:t>
+      </w:r>
+      <w:proofErr w:type="gramStart"/>
+      <w:r>
+        <w:rPr>
+          <w:rStyle w:val="CommentReference"/>
+          <w:lang w:val="en-US"/>
+        </w:rPr>
+        <w:t>by  this</w:t>
+      </w:r>
+      <w:proofErr w:type="gramEnd"/>
+      <w:r>
+        <w:rPr>
+          <w:rStyle w:val="CommentReference"/>
+          <w:lang w:val="en-US"/>
+        </w:rPr>
+        <w:t xml:space="preserve"> for cod – are you going with the values form the supp mat of my 2014 paper?</w:t>
       </w:r>
     </w:p>
     <w:p>
@@ -18714,7 +18683,7 @@
       </w:pPr>
     </w:p>
   </w:comment>
-  <w:comment w:id="9" w:author="Max Lindmark" w:date="2019-08-02T08:39:00Z" w:initials="ML">
+  <w:comment w:id="11" w:author="Max Lindmark" w:date="2019-08-02T08:39:00Z" w:initials="ML">
     <w:p>
       <w:pPr>
         <w:pStyle w:val="CommentText"/>
@@ -18735,11 +18704,25 @@
         <w:rPr>
           <w:rStyle w:val="CommentReference"/>
         </w:rPr>
-        <w:t>s has been updated since the last round. I now use Baltic sea values for cod and 1000 and 1 for beta and sigma for sprat and herring, based on Reum.</w:t>
+        <w:t xml:space="preserve">s has been updated since the last round. I now use Baltic sea values for cod and 1000 and 1 for beta and sigma for sprat and herring, based on </w:t>
+      </w:r>
+      <w:proofErr w:type="spellStart"/>
+      <w:r>
+        <w:rPr>
+          <w:rStyle w:val="CommentReference"/>
+        </w:rPr>
+        <w:t>Reum</w:t>
+      </w:r>
+      <w:proofErr w:type="spellEnd"/>
+      <w:r>
+        <w:rPr>
+          <w:rStyle w:val="CommentReference"/>
+        </w:rPr>
+        <w:t>.</w:t>
       </w:r>
     </w:p>
   </w:comment>
-  <w:comment w:id="10" w:author="Asta Audzijonyte" w:date="2019-11-29T14:45:00Z" w:initials="AA">
+  <w:comment w:id="12" w:author="Asta Audzijonyte" w:date="2019-11-29T14:45:00Z" w:initials="AA">
     <w:p>
       <w:pPr>
         <w:pStyle w:val="CommentText"/>
@@ -18751,11 +18734,19 @@
         <w:annotationRef/>
       </w:r>
       <w:r>
-        <w:t xml:space="preserve">Do you really have 0.66666666666666 in mizer or do you have 0.67? </w:t>
+        <w:t xml:space="preserve">Do you really have 0.66666666666666 in </w:t>
+      </w:r>
+      <w:proofErr w:type="spellStart"/>
+      <w:r>
+        <w:t>mizer</w:t>
+      </w:r>
+      <w:proofErr w:type="spellEnd"/>
+      <w:r>
+        <w:t xml:space="preserve"> or do you have 0.67? </w:t>
       </w:r>
     </w:p>
   </w:comment>
-  <w:comment w:id="11" w:author="Max Lindmark [2]" w:date="2019-12-30T16:29:00Z" w:initials="ML">
+  <w:comment w:id="13" w:author="Max Lindmark [2]" w:date="2019-12-30T16:29:00Z" w:initials="ML">
     <w:p>
       <w:pPr>
         <w:pStyle w:val="CommentText"/>
@@ -18771,7 +18762,7 @@
       </w:r>
     </w:p>
   </w:comment>
-  <w:comment w:id="12" w:author="Julia Blanchard" w:date="2019-06-06T22:54:00Z" w:initials="JB">
+  <w:comment w:id="14" w:author="Julia Blanchard" w:date="2019-06-06T22:54:00Z" w:initials="JB">
     <w:p>
       <w:pPr>
         <w:pStyle w:val="CommentText"/>
@@ -18815,7 +18806,7 @@
       </w:r>
     </w:p>
   </w:comment>
-  <w:comment w:id="13" w:author="Max Lindmark" w:date="2019-08-02T08:42:00Z" w:initials="ML">
+  <w:comment w:id="15" w:author="Max Lindmark" w:date="2019-08-02T08:42:00Z" w:initials="ML">
     <w:p>
       <w:pPr>
         <w:pStyle w:val="CommentText"/>
@@ -18829,7 +18820,21 @@
         <w:rPr>
           <w:lang w:val="en-US"/>
         </w:rPr>
-        <w:t xml:space="preserve">The w_bb cutoff I based </w:t>
+        <w:t xml:space="preserve">The </w:t>
+      </w:r>
+      <w:proofErr w:type="spellStart"/>
+      <w:r>
+        <w:rPr>
+          <w:lang w:val="en-US"/>
+        </w:rPr>
+        <w:t>w_bb</w:t>
+      </w:r>
+      <w:proofErr w:type="spellEnd"/>
+      <w:r>
+        <w:rPr>
+          <w:lang w:val="en-US"/>
+        </w:rPr>
+        <w:t xml:space="preserve"> cutoff I based </w:t>
       </w:r>
       <w:r>
         <w:rPr>
@@ -18843,13 +18848,59 @@
         </w:rPr>
         <w:t xml:space="preserve">on </w:t>
       </w:r>
-      <w:r>
-        <w:rPr>
-          <w:sz w:val="22"/>
-          <w:szCs w:val="22"/>
-          <w:lang w:val="en-US"/>
-        </w:rPr>
-        <w:t>Gobiidae, which I assume is the largest family in this spectra and make up 25% of the diet of cod between 6-20 cm (Msc thesis at our department, in prep). The species black goby and round goby can grow to about 70g, but I doubt they grow that big in the Baltic. 20 is also in line with Jacobsen et al 2018, Fish and Fisheries.</w:t>
+      <w:proofErr w:type="spellStart"/>
+      <w:r>
+        <w:rPr>
+          <w:sz w:val="22"/>
+          <w:szCs w:val="22"/>
+          <w:lang w:val="en-US"/>
+        </w:rPr>
+        <w:t>Gobiidae</w:t>
+      </w:r>
+      <w:proofErr w:type="spellEnd"/>
+      <w:r>
+        <w:rPr>
+          <w:sz w:val="22"/>
+          <w:szCs w:val="22"/>
+          <w:lang w:val="en-US"/>
+        </w:rPr>
+        <w:t xml:space="preserve">, which I assume is the largest family in </w:t>
+      </w:r>
+      <w:proofErr w:type="gramStart"/>
+      <w:r>
+        <w:rPr>
+          <w:sz w:val="22"/>
+          <w:szCs w:val="22"/>
+          <w:lang w:val="en-US"/>
+        </w:rPr>
+        <w:t>this spectra</w:t>
+      </w:r>
+      <w:proofErr w:type="gramEnd"/>
+      <w:r>
+        <w:rPr>
+          <w:sz w:val="22"/>
+          <w:szCs w:val="22"/>
+          <w:lang w:val="en-US"/>
+        </w:rPr>
+        <w:t xml:space="preserve"> and make up 25% of the diet of cod between 6-20 cm (</w:t>
+      </w:r>
+      <w:proofErr w:type="spellStart"/>
+      <w:r>
+        <w:rPr>
+          <w:sz w:val="22"/>
+          <w:szCs w:val="22"/>
+          <w:lang w:val="en-US"/>
+        </w:rPr>
+        <w:t>Msc</w:t>
+      </w:r>
+      <w:proofErr w:type="spellEnd"/>
+      <w:r>
+        <w:rPr>
+          <w:sz w:val="22"/>
+          <w:szCs w:val="22"/>
+          <w:lang w:val="en-US"/>
+        </w:rPr>
+        <w:t xml:space="preserve"> thesis at our department, in prep). The species black goby and round goby can grow to about 70g, but I doubt they grow that big in the Baltic. 20 is also in line with Jacobsen et al 2018, Fish and Fisheries.</w:t>
       </w:r>
     </w:p>
     <w:p>
@@ -18871,14 +18922,72 @@
         <w:rPr>
           <w:lang w:val="en-US"/>
         </w:rPr>
-        <w:t xml:space="preserve">The w_pp cutoff is based on settlement size of young cod (~3 monts), which I assume is representative of other fishes not accounted for. Based on a study using back-calculation, this size can range between 0.5g-1.3g (Rehberg-Haas et al 2012 ICES), so I chose 1 because it’s nice and even, and also default in </w:t>
+        <w:t xml:space="preserve">The </w:t>
+      </w:r>
+      <w:proofErr w:type="spellStart"/>
+      <w:r>
+        <w:rPr>
+          <w:lang w:val="en-US"/>
+        </w:rPr>
+        <w:t>w_pp</w:t>
+      </w:r>
+      <w:proofErr w:type="spellEnd"/>
+      <w:r>
+        <w:rPr>
+          <w:lang w:val="en-US"/>
+        </w:rPr>
+        <w:t xml:space="preserve"> cutoff is based on settlement size of young cod (~3 </w:t>
+      </w:r>
+      <w:proofErr w:type="spellStart"/>
+      <w:r>
+        <w:rPr>
+          <w:lang w:val="en-US"/>
+        </w:rPr>
+        <w:t>monts</w:t>
+      </w:r>
+      <w:proofErr w:type="spellEnd"/>
+      <w:r>
+        <w:rPr>
+          <w:lang w:val="en-US"/>
+        </w:rPr>
+        <w:t>), which I assume is representative of other fishes not accounted for. Based on a study using back-calculation, this size can range between 0.5g-1.3g (</w:t>
+      </w:r>
+      <w:proofErr w:type="spellStart"/>
+      <w:r>
+        <w:rPr>
+          <w:lang w:val="en-US"/>
+        </w:rPr>
+        <w:t>Rehberg</w:t>
+      </w:r>
+      <w:proofErr w:type="spellEnd"/>
+      <w:r>
+        <w:rPr>
+          <w:lang w:val="en-US"/>
+        </w:rPr>
+        <w:t xml:space="preserve">-Haas et al 2012 ICES), so I chose 1 because it’s nice and even, and also default in </w:t>
       </w:r>
       <w:r>
         <w:rPr>
           <w:i/>
           <w:lang w:val="en-US"/>
         </w:rPr>
-        <w:t>‘mizer’</w:t>
+        <w:t>‘</w:t>
+      </w:r>
+      <w:proofErr w:type="spellStart"/>
+      <w:r>
+        <w:rPr>
+          <w:i/>
+          <w:lang w:val="en-US"/>
+        </w:rPr>
+        <w:t>mizer</w:t>
+      </w:r>
+      <w:proofErr w:type="spellEnd"/>
+      <w:r>
+        <w:rPr>
+          <w:i/>
+          <w:lang w:val="en-US"/>
+        </w:rPr>
+        <w:t>’</w:t>
       </w:r>
       <w:r>
         <w:rPr>
@@ -18916,7 +19025,27 @@
       </w:r>
     </w:p>
   </w:comment>
-  <w:comment w:id="14" w:author="Max Lindmark [2]" w:date="2019-11-11T09:06:00Z" w:initials="ML">
+  <w:comment w:id="16" w:author="Max Lindmark [2]" w:date="2020-01-03T16:24:00Z" w:initials="ML">
+    <w:p>
+      <w:pPr>
+        <w:pStyle w:val="CommentText"/>
+      </w:pPr>
+      <w:r>
+        <w:rPr>
+          <w:rStyle w:val="CommentReference"/>
+          <w:color w:val="FF0000"/>
+        </w:rPr>
+        <w:annotationRef/>
+      </w:r>
+      <w:r>
+        <w:rPr>
+          <w:color w:val="FF0000"/>
+        </w:rPr>
+        <w:t>UPDATE?????</w:t>
+      </w:r>
+    </w:p>
+  </w:comment>
+  <w:comment w:id="17" w:author="Max Lindmark [2]" w:date="2019-11-11T09:06:00Z" w:initials="ML">
     <w:p>
       <w:pPr>
         <w:rPr>
@@ -18953,7 +19082,7 @@
       </w:pPr>
     </w:p>
   </w:comment>
-  <w:comment w:id="15" w:author="Asta Audzijonyte" w:date="2019-11-29T15:03:00Z" w:initials="AA">
+  <w:comment w:id="18" w:author="Asta Audzijonyte" w:date="2019-11-29T15:03:00Z" w:initials="AA">
     <w:p>
       <w:pPr>
         <w:pStyle w:val="CommentText"/>
@@ -18969,7 +19098,7 @@
       </w:r>
     </w:p>
   </w:comment>
-  <w:comment w:id="16" w:author="Max Lindmark [2]" w:date="2019-12-30T16:37:00Z" w:initials="ML">
+  <w:comment w:id="19" w:author="Max Lindmark [2]" w:date="2019-12-30T16:37:00Z" w:initials="ML">
     <w:p>
       <w:pPr>
         <w:pStyle w:val="CommentText"/>
@@ -19002,15 +19131,37 @@
       <w:pPr>
         <w:pStyle w:val="CommentText"/>
       </w:pPr>
+      <w:proofErr w:type="gramStart"/>
       <w:r>
         <w:rPr>
           <w:rStyle w:val="CommentReference"/>
         </w:rPr>
-        <w:t>So what we know is that at 0.2 they don’t grow, at 1 they are not food limited, and with a constant feeding level of 0.6 it roughly fits a VBGE curve in the mizer vignette example. I added a few sentences here to clarify how this was evaluated.</w:t>
+        <w:t>So</w:t>
+      </w:r>
+      <w:proofErr w:type="gramEnd"/>
+      <w:r>
+        <w:rPr>
+          <w:rStyle w:val="CommentReference"/>
+        </w:rPr>
+        <w:t xml:space="preserve"> what we know is that at 0.2 they don’t grow, at 1 they are not food limited, and with a constant feeding level of 0.6 it roughly fits a VBGE curve in the </w:t>
+      </w:r>
+      <w:proofErr w:type="spellStart"/>
+      <w:r>
+        <w:rPr>
+          <w:rStyle w:val="CommentReference"/>
+        </w:rPr>
+        <w:t>mizer</w:t>
+      </w:r>
+      <w:proofErr w:type="spellEnd"/>
+      <w:r>
+        <w:rPr>
+          <w:rStyle w:val="CommentReference"/>
+        </w:rPr>
+        <w:t xml:space="preserve"> vignette example. I added a few sentences here to clarify how this was evaluated.</w:t>
       </w:r>
     </w:p>
   </w:comment>
-  <w:comment w:id="17" w:author="Asta Audzijonyte" w:date="2019-11-29T15:04:00Z" w:initials="AA">
+  <w:comment w:id="20" w:author="Asta Audzijonyte" w:date="2019-11-29T15:04:00Z" w:initials="AA">
     <w:p>
       <w:pPr>
         <w:pStyle w:val="CommentText"/>
@@ -19022,17 +19173,49 @@
         <w:annotationRef/>
       </w:r>
       <w:r>
-        <w:t xml:space="preserve">I don’t want to mess up too much with your model, but wouldn’t you be able to know at least approximate values of kappa from plankton models, chla estimates and similar? How much do you change kappa during the calibration? Do you change both kappas or only one? What are the starting values? </w:t>
+        <w:t xml:space="preserve">I don’t want to mess up too much with your model, but wouldn’t you be able to know at least approximate values of kappa from plankton models, </w:t>
+      </w:r>
+      <w:proofErr w:type="spellStart"/>
+      <w:r>
+        <w:t>chla</w:t>
+      </w:r>
+      <w:proofErr w:type="spellEnd"/>
+      <w:r>
+        <w:t xml:space="preserve"> estimates and similar? How much do you change kappa during the calibration? Do you change both </w:t>
+      </w:r>
+      <w:proofErr w:type="spellStart"/>
+      <w:r>
+        <w:t>kappas</w:t>
+      </w:r>
+      <w:proofErr w:type="spellEnd"/>
+      <w:r>
+        <w:t xml:space="preserve"> </w:t>
+      </w:r>
+      <w:proofErr w:type="gramStart"/>
+      <w:r>
+        <w:t>or</w:t>
+      </w:r>
+      <w:proofErr w:type="gramEnd"/>
+      <w:r>
+        <w:t xml:space="preserve"> only one? What are the starting values? </w:t>
       </w:r>
     </w:p>
   </w:comment>
-  <w:comment w:id="18" w:author="Max Lindmark [2]" w:date="2019-12-30T16:52:00Z" w:initials="ML">
+  <w:comment w:id="21" w:author="Max Lindmark [2]" w:date="2019-12-30T16:52:00Z" w:initials="ML">
     <w:p>
       <w:pPr>
         <w:pStyle w:val="CommentText"/>
       </w:pPr>
       <w:r>
-        <w:t xml:space="preserve">Yes, that’s doable and possibly something we can consider, at least for the plankton spectra (see comment further down for empirically informed size-spectra). I however went for tuning/calibrating kappa as in most other non-temperature mizers I know of. </w:t>
+        <w:t xml:space="preserve">Yes, that’s doable and possibly something we can consider, at least for the plankton spectra (see comment further down for empirically informed size-spectra). I however went for tuning/calibrating kappa as in most other non-temperature </w:t>
+      </w:r>
+      <w:proofErr w:type="spellStart"/>
+      <w:r>
+        <w:t>mizers</w:t>
+      </w:r>
+      <w:proofErr w:type="spellEnd"/>
+      <w:r>
+        <w:t xml:space="preserve"> I know of. </w:t>
       </w:r>
     </w:p>
     <w:p>
@@ -19054,7 +19237,21 @@
         <w:rPr>
           <w:rFonts w:eastAsiaTheme="minorEastAsia"/>
         </w:rPr>
-        <w:t>I figured I did not need an optimization procedure to achieve that (the target of getting within an order of magnitude, as in Jacobsen et al 2017). For r_max however I want to get as small residual error as possible so there I do use an optimization procedure.</w:t>
+        <w:t xml:space="preserve">I figured I did not need an optimization procedure to achieve that (the target of getting within an order of magnitude, as in Jacobsen et al 2017). For </w:t>
+      </w:r>
+      <w:proofErr w:type="spellStart"/>
+      <w:r>
+        <w:rPr>
+          <w:rFonts w:eastAsiaTheme="minorEastAsia"/>
+        </w:rPr>
+        <w:t>r_max</w:t>
+      </w:r>
+      <w:proofErr w:type="spellEnd"/>
+      <w:r>
+        <w:rPr>
+          <w:rFonts w:eastAsiaTheme="minorEastAsia"/>
+        </w:rPr>
+        <w:t xml:space="preserve"> however I want to get as small residual error as possible so there I do use an optimization procedure.</w:t>
       </w:r>
     </w:p>
     <w:p>
@@ -19080,7 +19277,7 @@
       </w:r>
     </w:p>
   </w:comment>
-  <w:comment w:id="19" w:author="Asta Audzijonyte" w:date="2019-11-29T15:06:00Z" w:initials="AA">
+  <w:comment w:id="22" w:author="Asta Audzijonyte" w:date="2019-11-29T15:06:00Z" w:initials="AA">
     <w:p>
       <w:pPr>
         <w:pStyle w:val="CommentText"/>
@@ -19092,11 +19289,19 @@
         <w:annotationRef/>
       </w:r>
       <w:r>
-        <w:t>Have you done that? How would you consider this? This would be a big change of the model, I imagine and would lead to different dynamics. It’s a separate study in my view</w:t>
+        <w:t xml:space="preserve">Have you done that? How would you consider this? This would be a big change of the </w:t>
+      </w:r>
+      <w:proofErr w:type="gramStart"/>
+      <w:r>
+        <w:t>model,</w:t>
+      </w:r>
+      <w:proofErr w:type="gramEnd"/>
+      <w:r>
+        <w:t xml:space="preserve"> I imagine and would lead to different dynamics. It’s a separate study in my view</w:t>
       </w:r>
     </w:p>
   </w:comment>
-  <w:comment w:id="20" w:author="Max Lindmark [2]" w:date="2019-12-30T17:52:00Z" w:initials="ML">
+  <w:comment w:id="23" w:author="Max Lindmark [2]" w:date="2019-12-30T17:52:00Z" w:initials="ML">
     <w:p>
       <w:pPr>
         <w:pStyle w:val="CommentText"/>
@@ -19108,7 +19313,31 @@
         <w:annotationRef/>
       </w:r>
       <w:r>
-        <w:t xml:space="preserve">I actually likely misunderstood this here. Large species will have a larger ratio. So what I thought is that this could be “corrected” by having species-specific erepro, e.g. allometrically related to W_inf. This would make sure artificial density dependence is not too large. However, I reread Andersen &amp; Beyer (2015) and they say that large fish </w:t>
+        <w:t xml:space="preserve">I actually likely misunderstood this here. Large species will have a larger ratio. </w:t>
+      </w:r>
+      <w:proofErr w:type="gramStart"/>
+      <w:r>
+        <w:t>So</w:t>
+      </w:r>
+      <w:proofErr w:type="gramEnd"/>
+      <w:r>
+        <w:t xml:space="preserve"> what I thought is that this could be “corrected” by having species-specific </w:t>
+      </w:r>
+      <w:proofErr w:type="spellStart"/>
+      <w:r>
+        <w:t>erepro</w:t>
+      </w:r>
+      <w:proofErr w:type="spellEnd"/>
+      <w:r>
+        <w:t xml:space="preserve">, e.g. allometrically related to </w:t>
+      </w:r>
+      <w:proofErr w:type="spellStart"/>
+      <w:r>
+        <w:t>W_inf</w:t>
+      </w:r>
+      <w:proofErr w:type="spellEnd"/>
+      <w:r>
+        <w:t xml:space="preserve">. This would make sure artificial density dependence is not too large. However, I reread Andersen &amp; Beyer (2015) and they say that large fish </w:t>
       </w:r>
       <w:r>
         <w:rPr>
@@ -19120,7 +19349,15 @@
         <w:t>should</w:t>
       </w:r>
       <w:r>
-        <w:t xml:space="preserve"> have more constant recruitment (much higher ratio), so that RDI/RDD ratio is not really an argument for having allometric erepro.</w:t>
+        <w:t xml:space="preserve"> have more constant recruitment (much higher ratio), so that RDI/RDD ratio is not really an argument for having allometric </w:t>
+      </w:r>
+      <w:proofErr w:type="spellStart"/>
+      <w:r>
+        <w:t>erepro</w:t>
+      </w:r>
+      <w:proofErr w:type="spellEnd"/>
+      <w:r>
+        <w:t>.</w:t>
       </w:r>
     </w:p>
     <w:p>
@@ -19133,7 +19370,31 @@
         <w:pStyle w:val="CommentText"/>
       </w:pPr>
       <w:r>
-        <w:t>I’ve been alternating between the allometric and constant erepro and overall found the allometric to be more easy to deal with in terms of calibration, so I just went with that not thinking too much about it. I looked more at the RDI/RDD ratios. I think this is ok for now, because we still have the feature that the RDI/RDD ratio increase with W_inf, as Andersen &amp; Beyer predict… but will look into it!!</w:t>
+        <w:t xml:space="preserve">I’ve been alternating between the allometric and constant </w:t>
+      </w:r>
+      <w:proofErr w:type="spellStart"/>
+      <w:r>
+        <w:t>erepro</w:t>
+      </w:r>
+      <w:proofErr w:type="spellEnd"/>
+      <w:r>
+        <w:t xml:space="preserve"> and overall found the allometric to be </w:t>
+      </w:r>
+      <w:proofErr w:type="gramStart"/>
+      <w:r>
+        <w:t>more easy</w:t>
+      </w:r>
+      <w:proofErr w:type="gramEnd"/>
+      <w:r>
+        <w:t xml:space="preserve"> to deal with in terms of calibration, so I just went with that not thinking too much about it. I looked more at the RDI/RDD ratios. I think this is ok for now, because we still have the feature that the RDI/RDD ratio increase with </w:t>
+      </w:r>
+      <w:proofErr w:type="spellStart"/>
+      <w:r>
+        <w:t>W_inf</w:t>
+      </w:r>
+      <w:proofErr w:type="spellEnd"/>
+      <w:r>
+        <w:t>, as Andersen &amp; Beyer predict… but will look into it!!</w:t>
       </w:r>
     </w:p>
     <w:p>
@@ -19146,11 +19407,19 @@
         <w:pStyle w:val="CommentText"/>
       </w:pPr>
       <w:r>
-        <w:t>For the thesis, I can perhaps remove this and say I just chose an allometric erepro so that the smallest species (sprat) equals 0.01, as I don’t want to change too much right now!</w:t>
+        <w:t xml:space="preserve">For the thesis, I can perhaps remove this and say I just chose an allometric </w:t>
+      </w:r>
+      <w:proofErr w:type="spellStart"/>
+      <w:r>
+        <w:t>erepro</w:t>
+      </w:r>
+      <w:proofErr w:type="spellEnd"/>
+      <w:r>
+        <w:t xml:space="preserve"> so that the smallest species (sprat) equals 0.01, as I don’t want to change too much right now!</w:t>
       </w:r>
     </w:p>
   </w:comment>
-  <w:comment w:id="21" w:author="Julia Blanchard" w:date="2019-06-06T23:05:00Z" w:initials="JB">
+  <w:comment w:id="24" w:author="Julia Blanchard" w:date="2019-06-06T23:05:00Z" w:initials="JB">
     <w:p>
       <w:pPr>
         <w:pStyle w:val="CommentText"/>
@@ -19178,7 +19447,7 @@
       </w:r>
     </w:p>
   </w:comment>
-  <w:comment w:id="22" w:author="Max Lindmark" w:date="2019-08-02T12:16:00Z" w:initials="ML">
+  <w:comment w:id="25" w:author="Max Lindmark" w:date="2019-08-02T12:16:00Z" w:initials="ML">
     <w:p>
       <w:pPr>
         <w:pStyle w:val="CommentText"/>
@@ -19203,7 +19472,7 @@
       </w:r>
     </w:p>
   </w:comment>
-  <w:comment w:id="23" w:author="Asta Audzijonyte" w:date="2019-11-29T15:09:00Z" w:initials="AA">
+  <w:comment w:id="26" w:author="Asta Audzijonyte" w:date="2019-11-29T15:09:00Z" w:initials="AA">
     <w:p>
       <w:pPr>
         <w:pStyle w:val="CommentText"/>
@@ -19219,7 +19488,7 @@
       </w:r>
     </w:p>
   </w:comment>
-  <w:comment w:id="24" w:author="Max Lindmark [2]" w:date="2019-12-30T17:14:00Z" w:initials="ML">
+  <w:comment w:id="27" w:author="Max Lindmark [2]" w:date="2019-12-30T17:14:00Z" w:initials="ML">
     <w:p>
       <w:pPr>
         <w:pStyle w:val="CommentText"/>
@@ -19292,20 +19561,30 @@
         </w:rPr>
         <w:t xml:space="preserve"> for a species with </w:t>
       </w:r>
+      <w:proofErr w:type="spellStart"/>
       <w:r>
         <w:rPr>
           <w:rFonts w:ascii="Calibri" w:hAnsi="Calibri" w:cs="Calibri"/>
           <w:sz w:val="22"/>
           <w:szCs w:val="22"/>
         </w:rPr>
-        <w:t>W_inf = 1500</w:t>
-      </w:r>
+        <w:t>W_inf</w:t>
+      </w:r>
+      <w:proofErr w:type="spellEnd"/>
       <w:r>
         <w:rPr>
           <w:rFonts w:ascii="Calibri" w:hAnsi="Calibri" w:cs="Calibri"/>
           <w:sz w:val="22"/>
           <w:szCs w:val="22"/>
         </w:rPr>
+        <w:t xml:space="preserve"> = 1500</w:t>
+      </w:r>
+      <w:r>
+        <w:rPr>
+          <w:rFonts w:ascii="Calibri" w:hAnsi="Calibri" w:cs="Calibri"/>
+          <w:sz w:val="22"/>
+          <w:szCs w:val="22"/>
+        </w:rPr>
         <w:t>, but depending on asymptotic size and fishing mortality, see 90 Andersen and Beyer (2015)).</w:t>
       </w:r>
       <w:r>
@@ -19376,7 +19655,7 @@
       </w:r>
     </w:p>
   </w:comment>
-  <w:comment w:id="25" w:author="Asta Audzijonyte" w:date="2019-11-29T15:10:00Z" w:initials="AA">
+  <w:comment w:id="28" w:author="Max Lindmark [2]" w:date="2020-01-03T16:24:00Z" w:initials="ML">
     <w:p>
       <w:pPr>
         <w:pStyle w:val="CommentText"/>
@@ -19384,15 +19663,20 @@
       <w:r>
         <w:rPr>
           <w:rStyle w:val="CommentReference"/>
+          <w:color w:val="FF0000"/>
         </w:rPr>
         <w:annotationRef/>
       </w:r>
       <w:r>
-        <w:t xml:space="preserve">I know mizer gives growth curves at same age typically, but it seems a little odd to have sprat and cod living to the same 15 years. Is sprat really that long lived? You could cut off values above the expected age </w:t>
+        <w:rPr>
+          <w:rStyle w:val="CommentReference"/>
+          <w:color w:val="FF0000"/>
+        </w:rPr>
+        <w:t>UPDATE???</w:t>
       </w:r>
     </w:p>
   </w:comment>
-  <w:comment w:id="26" w:author="Max Lindmark [2]" w:date="2019-12-30T17:34:00Z" w:initials="ML">
+  <w:comment w:id="29" w:author="Max Lindmark [2]" w:date="2020-01-03T16:23:00Z" w:initials="ML">
     <w:p>
       <w:pPr>
         <w:pStyle w:val="CommentText"/>
@@ -19400,15 +19684,19 @@
       <w:r>
         <w:rPr>
           <w:rStyle w:val="CommentReference"/>
+          <w:color w:val="FF0000"/>
         </w:rPr>
         <w:annotationRef/>
       </w:r>
       <w:r>
-        <w:t>I could cut the sprat projection, that’s true. Although they are older than I expected (12 yrs according to data points, grey)</w:t>
+        <w:rPr>
+          <w:color w:val="FF0000"/>
+        </w:rPr>
+        <w:t>UPDATE???</w:t>
       </w:r>
     </w:p>
   </w:comment>
-  <w:comment w:id="27" w:author="Asta Audzijonyte" w:date="2019-11-29T15:12:00Z" w:initials="AA">
+  <w:comment w:id="30" w:author="Asta Audzijonyte" w:date="2019-11-29T15:10:00Z" w:initials="AA">
     <w:p>
       <w:pPr>
         <w:pStyle w:val="CommentText"/>
@@ -19420,43 +19708,63 @@
         <w:annotationRef/>
       </w:r>
       <w:r>
-        <w:t xml:space="preserve">Do herring eat benthos? I always assumed they are planktivores (mostly eating mysids and copepods, etc)? </w:t>
+        <w:t xml:space="preserve">I know </w:t>
+      </w:r>
+      <w:proofErr w:type="spellStart"/>
+      <w:r>
+        <w:t>mizer</w:t>
+      </w:r>
+      <w:proofErr w:type="spellEnd"/>
+      <w:r>
+        <w:t xml:space="preserve"> gives growth curves at same age typically, but it seems a little odd to have sprat and cod living to the same 15 years. Is sprat really that long lived? You could cut off values above the expected age </w:t>
       </w:r>
     </w:p>
   </w:comment>
-  <w:comment w:id="28" w:author="Max Lindmark [2]" w:date="2019-12-30T17:25:00Z" w:initials="ML">
+  <w:comment w:id="31" w:author="Max Lindmark [2]" w:date="2019-12-30T17:34:00Z" w:initials="ML">
     <w:p>
       <w:pPr>
         <w:pStyle w:val="CommentText"/>
       </w:pPr>
       <w:r>
-        <w:t xml:space="preserve">This was based on Casini et al (2004) ICES, who found that herring feed a lot on nektobenthos (especially during winter), such as amphipods, mysis and polychaetes. I’m no expert but they do migrate in the water column so they are probably not strictly benthic. However, sprat in contrast do not feed on nektobenthos so this is also to capture the niche separation there which helps with coexistence. </w:t>
+        <w:rPr>
+          <w:rStyle w:val="CommentReference"/>
+        </w:rPr>
+        <w:annotationRef/>
+      </w:r>
+      <w:r>
+        <w:t xml:space="preserve">I could cut the sprat projection, that’s true. Although they are older than I expected (12 </w:t>
+      </w:r>
+      <w:proofErr w:type="spellStart"/>
+      <w:r>
+        <w:t>yrs</w:t>
+      </w:r>
+      <w:proofErr w:type="spellEnd"/>
+      <w:r>
+        <w:t xml:space="preserve"> according to data points, grey)</w:t>
       </w:r>
     </w:p>
   </w:comment>
-  <w:comment w:id="29" w:author="Anna Gårdmark" w:date="2019-07-04T11:30:00Z" w:initials="AG">
+  <w:comment w:id="32" w:author="Max Lindmark [2]" w:date="2020-01-03T16:23:00Z" w:initials="ML">
     <w:p>
       <w:pPr>
         <w:pStyle w:val="CommentText"/>
-        <w:rPr>
-          <w:lang w:val="en-US"/>
-        </w:rPr>
       </w:pPr>
       <w:r>
         <w:rPr>
           <w:rStyle w:val="CommentReference"/>
+          <w:color w:val="FF0000"/>
         </w:rPr>
         <w:annotationRef/>
       </w:r>
       <w:r>
         <w:rPr>
-          <w:lang w:val="en-US"/>
-        </w:rPr>
-        <w:t>thinking it would also be interesting to see the size-spectra (predicted vs observed); esp if we want to be able to discuss why your predicting a two fold higher increase in cod SSB when your predictions on sprat (and partly herring) is much better</w:t>
+          <w:color w:val="FF0000"/>
+        </w:rPr>
+        <w:t>UPDATE?????</w:t>
       </w:r>
     </w:p>
   </w:comment>
-  <w:comment w:id="30" w:author="Max Lindmark" w:date="2019-08-02T12:34:00Z" w:initials="ML">
+  <w:comment w:id="33" w:author="Max Lindmark [2]" w:date="2020-01-03T16:23:00Z" w:initials="ML">
     <w:p>
       <w:pPr>
         <w:pStyle w:val="CommentText"/>
@@ -19464,18 +19772,193 @@
       <w:r>
         <w:rPr>
           <w:rStyle w:val="CommentReference"/>
+          <w:color w:val="FF0000"/>
         </w:rPr>
         <w:annotationRef/>
       </w:r>
       <w:r>
         <w:rPr>
+          <w:color w:val="FF0000"/>
+        </w:rPr>
+        <w:t>UPDATE????????</w:t>
+      </w:r>
+    </w:p>
+  </w:comment>
+  <w:comment w:id="34" w:author="Asta Audzijonyte" w:date="2019-11-29T15:12:00Z" w:initials="AA">
+    <w:p>
+      <w:pPr>
+        <w:pStyle w:val="CommentText"/>
+      </w:pPr>
+      <w:r>
+        <w:rPr>
           <w:rStyle w:val="CommentReference"/>
         </w:rPr>
+        <w:annotationRef/>
+      </w:r>
+      <w:r>
+        <w:t xml:space="preserve">Do herring eat benthos? I always assumed they are </w:t>
+      </w:r>
+      <w:proofErr w:type="spellStart"/>
+      <w:r>
+        <w:t>planktivores</w:t>
+      </w:r>
+      <w:proofErr w:type="spellEnd"/>
+      <w:r>
+        <w:t xml:space="preserve"> (mostly eating mysids and copepods, etc)? </w:t>
+      </w:r>
+    </w:p>
+  </w:comment>
+  <w:comment w:id="35" w:author="Max Lindmark [2]" w:date="2019-12-30T17:25:00Z" w:initials="ML">
+    <w:p>
+      <w:pPr>
+        <w:pStyle w:val="CommentText"/>
+      </w:pPr>
+      <w:r>
+        <w:t xml:space="preserve">This was based on </w:t>
+      </w:r>
+      <w:proofErr w:type="spellStart"/>
+      <w:r>
+        <w:t>Casini</w:t>
+      </w:r>
+      <w:proofErr w:type="spellEnd"/>
+      <w:r>
+        <w:t xml:space="preserve"> et al (2004) ICES, who found that herring feed a lot on nektobenthos (especially during winter), such as amphipods, </w:t>
+      </w:r>
+      <w:proofErr w:type="spellStart"/>
+      <w:r>
+        <w:t>mysis</w:t>
+      </w:r>
+      <w:proofErr w:type="spellEnd"/>
+      <w:r>
+        <w:t xml:space="preserve"> and polychaetes. I’m no expert but they do migrate in the water </w:t>
+      </w:r>
+      <w:proofErr w:type="gramStart"/>
+      <w:r>
+        <w:t>column</w:t>
+      </w:r>
+      <w:proofErr w:type="gramEnd"/>
+      <w:r>
+        <w:t xml:space="preserve"> so they are probably not strictly benthic. However, sprat in contrast do not feed on nektobenthos so this is also to capture the niche separation there which helps with coexistence. </w:t>
+      </w:r>
+    </w:p>
+  </w:comment>
+  <w:comment w:id="36" w:author="Max Lindmark [2]" w:date="2020-01-03T16:23:00Z" w:initials="ML">
+    <w:p>
+      <w:pPr>
+        <w:pStyle w:val="CommentText"/>
+      </w:pPr>
+      <w:r>
+        <w:rPr>
+          <w:rStyle w:val="CommentReference"/>
+          <w:color w:val="FF0000"/>
+        </w:rPr>
+        <w:annotationRef/>
+      </w:r>
+      <w:r>
+        <w:rPr>
+          <w:rStyle w:val="CommentReference"/>
+          <w:color w:val="FF0000"/>
+        </w:rPr>
+        <w:t>UPDATE??????</w:t>
+      </w:r>
+    </w:p>
+  </w:comment>
+  <w:comment w:id="37" w:author="Max Lindmark [2]" w:date="2020-01-03T16:22:00Z" w:initials="ML">
+    <w:p>
+      <w:pPr>
+        <w:pStyle w:val="CommentText"/>
+        <w:rPr>
+          <w:color w:val="FF0000"/>
+        </w:rPr>
+      </w:pPr>
+      <w:r>
+        <w:rPr>
+          <w:rStyle w:val="CommentReference"/>
+          <w:color w:val="FF0000"/>
+        </w:rPr>
+        <w:annotationRef/>
+      </w:r>
+      <w:r>
+        <w:rPr>
+          <w:rStyle w:val="CommentReference"/>
+          <w:color w:val="FF0000"/>
+        </w:rPr>
+        <w:t>UPDATE</w:t>
+      </w:r>
+    </w:p>
+  </w:comment>
+  <w:comment w:id="38" w:author="Anna Gårdmark" w:date="2019-07-04T11:30:00Z" w:initials="AG">
+    <w:p>
+      <w:pPr>
+        <w:pStyle w:val="CommentText"/>
+        <w:rPr>
+          <w:lang w:val="en-US"/>
+        </w:rPr>
+      </w:pPr>
+      <w:r>
+        <w:rPr>
+          <w:rStyle w:val="CommentReference"/>
+        </w:rPr>
+        <w:annotationRef/>
+      </w:r>
+      <w:r>
+        <w:rPr>
+          <w:lang w:val="en-US"/>
+        </w:rPr>
+        <w:t xml:space="preserve">thinking it would also be interesting to see the size-spectra (predicted vs observed); </w:t>
+      </w:r>
+      <w:proofErr w:type="spellStart"/>
+      <w:r>
+        <w:rPr>
+          <w:lang w:val="en-US"/>
+        </w:rPr>
+        <w:t>esp</w:t>
+      </w:r>
+      <w:proofErr w:type="spellEnd"/>
+      <w:r>
+        <w:rPr>
+          <w:lang w:val="en-US"/>
+        </w:rPr>
+        <w:t xml:space="preserve"> if we want to be able to discuss why your predicting a </w:t>
+      </w:r>
+      <w:proofErr w:type="spellStart"/>
+      <w:proofErr w:type="gramStart"/>
+      <w:r>
+        <w:rPr>
+          <w:lang w:val="en-US"/>
+        </w:rPr>
+        <w:t>two fold</w:t>
+      </w:r>
+      <w:proofErr w:type="spellEnd"/>
+      <w:proofErr w:type="gramEnd"/>
+      <w:r>
+        <w:rPr>
+          <w:lang w:val="en-US"/>
+        </w:rPr>
+        <w:t xml:space="preserve"> higher increase in cod SSB when your predictions on sprat (and partly herring) is much better</w:t>
+      </w:r>
+    </w:p>
+  </w:comment>
+  <w:comment w:id="39" w:author="Max Lindmark" w:date="2019-08-02T12:34:00Z" w:initials="ML">
+    <w:p>
+      <w:pPr>
+        <w:pStyle w:val="CommentText"/>
+      </w:pPr>
+      <w:r>
+        <w:rPr>
+          <w:rStyle w:val="CommentReference"/>
+        </w:rPr>
+        <w:annotationRef/>
+      </w:r>
+      <w:r>
+        <w:rPr>
+          <w:rStyle w:val="CommentReference"/>
+        </w:rPr>
         <w:t>I want to do this! Haven’t fiddled with size-spectra from the raw data so can’t show that just now though…</w:t>
       </w:r>
     </w:p>
   </w:comment>
-  <w:comment w:id="32" w:author="Julia Blanchard" w:date="2019-06-06T23:16:00Z" w:initials="JB">
+  <w:comment w:id="40" w:author="Julia Blanchard" w:date="2019-06-06T23:16:00Z" w:initials="JB">
     <w:p>
       <w:pPr>
         <w:pStyle w:val="CommentText"/>
@@ -19489,11 +19972,19 @@
         </w:rPr>
         <w:annotationRef/>
       </w:r>
-      <w:r>
-        <w:rPr>
-          <w:lang w:val="en-US"/>
-        </w:rPr>
-        <w:t xml:space="preserve">Basically what this means is that by changing fishing alone through time you are not capture regime shifts </w:t>
+      <w:proofErr w:type="gramStart"/>
+      <w:r>
+        <w:rPr>
+          <w:lang w:val="en-US"/>
+        </w:rPr>
+        <w:t>Basically</w:t>
+      </w:r>
+      <w:proofErr w:type="gramEnd"/>
+      <w:r>
+        <w:rPr>
+          <w:lang w:val="en-US"/>
+        </w:rPr>
+        <w:t xml:space="preserve"> what this means is that by changing fishing alone through time you are not capture regime shifts </w:t>
       </w:r>
     </w:p>
     <w:p>
@@ -19519,11 +20010,33 @@
           <w:lang w:val="en-US"/>
         </w:rPr>
       </w:pPr>
-      <w:r>
-        <w:rPr>
-          <w:lang w:val="en-US"/>
-        </w:rPr>
-        <w:t xml:space="preserve">( right? Or are you changing temperature – it would be good to see a llt of what it is you are changing </w:t>
+      <w:proofErr w:type="gramStart"/>
+      <w:r>
+        <w:rPr>
+          <w:lang w:val="en-US"/>
+        </w:rPr>
+        <w:t>( right</w:t>
+      </w:r>
+      <w:proofErr w:type="gramEnd"/>
+      <w:r>
+        <w:rPr>
+          <w:lang w:val="en-US"/>
+        </w:rPr>
+        <w:t xml:space="preserve">? Or are you changing temperature – it would be good to see a </w:t>
+      </w:r>
+      <w:proofErr w:type="spellStart"/>
+      <w:r>
+        <w:rPr>
+          <w:lang w:val="en-US"/>
+        </w:rPr>
+        <w:t>llt</w:t>
+      </w:r>
+      <w:proofErr w:type="spellEnd"/>
+      <w:r>
+        <w:rPr>
+          <w:lang w:val="en-US"/>
+        </w:rPr>
+        <w:t xml:space="preserve"> of what it is you are changing </w:t>
       </w:r>
       <w:r>
         <w:sym w:font="Wingdings" w:char="F04A"/>
@@ -19562,8 +20075,30 @@
         <w:rPr>
           <w:lang w:val="en-US"/>
         </w:rPr>
-        <w:t>However, the regime shifts as I understand it are environmental ( plus fishing interacts of course) so not too surpising</w:t>
-      </w:r>
+        <w:t xml:space="preserve">However, the regime shifts as I understand it are environmental </w:t>
+      </w:r>
+      <w:proofErr w:type="gramStart"/>
+      <w:r>
+        <w:rPr>
+          <w:lang w:val="en-US"/>
+        </w:rPr>
+        <w:t>( plus</w:t>
+      </w:r>
+      <w:proofErr w:type="gramEnd"/>
+      <w:r>
+        <w:rPr>
+          <w:lang w:val="en-US"/>
+        </w:rPr>
+        <w:t xml:space="preserve"> fishing interacts of course) so not too </w:t>
+      </w:r>
+      <w:proofErr w:type="spellStart"/>
+      <w:r>
+        <w:rPr>
+          <w:lang w:val="en-US"/>
+        </w:rPr>
+        <w:t>surpising</w:t>
+      </w:r>
+      <w:proofErr w:type="spellEnd"/>
     </w:p>
     <w:p>
       <w:pPr>
@@ -19592,7 +20127,21 @@
         <w:rPr>
           <w:lang w:val="en-US"/>
         </w:rPr>
-        <w:t>So you could systematically add the effects of temperature and plankton ( size spectrum slope and intercept changing through time)</w:t>
+        <w:t xml:space="preserve">So you could systematically add the effects of temperature and plankton </w:t>
+      </w:r>
+      <w:proofErr w:type="gramStart"/>
+      <w:r>
+        <w:rPr>
+          <w:lang w:val="en-US"/>
+        </w:rPr>
+        <w:t>( size</w:t>
+      </w:r>
+      <w:proofErr w:type="gramEnd"/>
+      <w:r>
+        <w:rPr>
+          <w:lang w:val="en-US"/>
+        </w:rPr>
+        <w:t xml:space="preserve"> spectrum slope and intercept changing through time)</w:t>
       </w:r>
     </w:p>
     <w:p>
@@ -19622,7 +20171,21 @@
         <w:rPr>
           <w:lang w:val="en-US"/>
         </w:rPr>
-        <w:t>There are a number of ways to get the intercepts  and slopes of plankton through time</w:t>
+        <w:t xml:space="preserve">There are a number of ways to get the </w:t>
+      </w:r>
+      <w:proofErr w:type="gramStart"/>
+      <w:r>
+        <w:rPr>
+          <w:lang w:val="en-US"/>
+        </w:rPr>
+        <w:t>intercepts  and</w:t>
+      </w:r>
+      <w:proofErr w:type="gramEnd"/>
+      <w:r>
+        <w:rPr>
+          <w:lang w:val="en-US"/>
+        </w:rPr>
+        <w:t xml:space="preserve"> slopes of plankton through time</w:t>
       </w:r>
     </w:p>
     <w:p>
@@ -19634,8 +20197,13 @@
         </w:numPr>
         <w:spacing w:line="276" w:lineRule="auto"/>
       </w:pPr>
-      <w:r>
-        <w:t>Obs of plankton size spectra</w:t>
+      <w:proofErr w:type="spellStart"/>
+      <w:r>
+        <w:t>Obs</w:t>
+      </w:r>
+      <w:proofErr w:type="spellEnd"/>
+      <w:r>
+        <w:t xml:space="preserve"> of plankton size spectra</w:t>
       </w:r>
     </w:p>
     <w:p>
@@ -19667,7 +20235,15 @@
         <w:spacing w:line="276" w:lineRule="auto"/>
       </w:pPr>
       <w:r>
-        <w:t>Satellite inputs (chla concentration)</w:t>
+        <w:t>Satellite inputs (</w:t>
+      </w:r>
+      <w:proofErr w:type="spellStart"/>
+      <w:r>
+        <w:t>chla</w:t>
+      </w:r>
+      <w:proofErr w:type="spellEnd"/>
+      <w:r>
+        <w:t xml:space="preserve"> concentration)</w:t>
       </w:r>
     </w:p>
     <w:p>
@@ -19692,11 +20268,33 @@
           <w:lang w:val="en-US"/>
         </w:rPr>
       </w:pPr>
-      <w:r>
-        <w:rPr>
-          <w:lang w:val="en-US"/>
-        </w:rPr>
-        <w:t>iF you need to do these runs relative the calibrated values of kappa you could look at changes relative to your baseline period ( same way you are doing the  fishing I assume)</w:t>
+      <w:proofErr w:type="spellStart"/>
+      <w:r>
+        <w:rPr>
+          <w:lang w:val="en-US"/>
+        </w:rPr>
+        <w:t>iF</w:t>
+      </w:r>
+      <w:proofErr w:type="spellEnd"/>
+      <w:r>
+        <w:rPr>
+          <w:lang w:val="en-US"/>
+        </w:rPr>
+        <w:t xml:space="preserve"> you need to do these runs relative the calibrated values of kappa you could look at changes relative to your baseline period </w:t>
+      </w:r>
+      <w:proofErr w:type="gramStart"/>
+      <w:r>
+        <w:rPr>
+          <w:lang w:val="en-US"/>
+        </w:rPr>
+        <w:t>( same</w:t>
+      </w:r>
+      <w:proofErr w:type="gramEnd"/>
+      <w:r>
+        <w:rPr>
+          <w:lang w:val="en-US"/>
+        </w:rPr>
+        <w:t xml:space="preserve"> way you are doing the  fishing I assume)</w:t>
       </w:r>
     </w:p>
     <w:p>
@@ -19732,7 +20330,7 @@
       </w:pPr>
     </w:p>
   </w:comment>
-  <w:comment w:id="31" w:author="Max Lindmark" w:date="2019-08-02T12:35:00Z" w:initials="ML">
+  <w:comment w:id="41" w:author="Max Lindmark" w:date="2019-08-02T12:35:00Z" w:initials="ML">
     <w:p>
       <w:pPr>
         <w:pStyle w:val="CommentText"/>
@@ -19741,6 +20339,7 @@
           <w:lang w:val="en-US"/>
         </w:rPr>
       </w:pPr>
+      <w:proofErr w:type="gramStart"/>
       <w:r>
         <w:rPr>
           <w:rFonts w:cstheme="minorHAnsi"/>
@@ -19748,6 +20347,7 @@
         </w:rPr>
         <w:t>Yes</w:t>
       </w:r>
+      <w:proofErr w:type="gramEnd"/>
       <w:r>
         <w:rPr>
           <w:rFonts w:cstheme="minorHAnsi"/>
@@ -19779,11 +20379,59 @@
           <w:rFonts w:cstheme="minorHAnsi"/>
           <w:lang w:val="en-US"/>
         </w:rPr>
-        <w:t>Currently I do not have an empirical implementation of plankton size-spectrum intercept and slope, or their changes through time. It might lead to better fits however. I decided to start with MTE-scaling as we discussed earlier, but we could discuss this as an additional scenario maybe? So the MTE-type of scaling here could be used to identify the effects of resources in a more controlled way, and then we can compare that with the empirically informed intercepts and slopes.</w:t>
+        <w:t xml:space="preserve">Currently I do not have an empirical implementation of plankton size-spectrum intercept and slope, or their changes through time. It might lead to better </w:t>
+      </w:r>
+      <w:proofErr w:type="gramStart"/>
+      <w:r>
+        <w:rPr>
+          <w:rFonts w:cstheme="minorHAnsi"/>
+          <w:lang w:val="en-US"/>
+        </w:rPr>
+        <w:t>fits</w:t>
+      </w:r>
+      <w:proofErr w:type="gramEnd"/>
+      <w:r>
+        <w:rPr>
+          <w:rFonts w:cstheme="minorHAnsi"/>
+          <w:lang w:val="en-US"/>
+        </w:rPr>
+        <w:t xml:space="preserve"> however. I decided to start with MTE-scaling as we discussed earlier, but we could discuss this as an additional scenario </w:t>
+      </w:r>
+      <w:proofErr w:type="gramStart"/>
+      <w:r>
+        <w:rPr>
+          <w:rFonts w:cstheme="minorHAnsi"/>
+          <w:lang w:val="en-US"/>
+        </w:rPr>
+        <w:t>maybe?</w:t>
+      </w:r>
+      <w:proofErr w:type="gramEnd"/>
+      <w:r>
+        <w:rPr>
+          <w:rFonts w:cstheme="minorHAnsi"/>
+          <w:lang w:val="en-US"/>
+        </w:rPr>
+        <w:t xml:space="preserve"> </w:t>
+      </w:r>
+      <w:proofErr w:type="gramStart"/>
+      <w:r>
+        <w:rPr>
+          <w:rFonts w:cstheme="minorHAnsi"/>
+          <w:lang w:val="en-US"/>
+        </w:rPr>
+        <w:t>So</w:t>
+      </w:r>
+      <w:proofErr w:type="gramEnd"/>
+      <w:r>
+        <w:rPr>
+          <w:rFonts w:cstheme="minorHAnsi"/>
+          <w:lang w:val="en-US"/>
+        </w:rPr>
+        <w:t xml:space="preserve"> the MTE-type of scaling here could be used to identify the effects of resources in a more controlled way, and then we can compare that with the empirically informed intercepts and slopes.</w:t>
       </w:r>
     </w:p>
   </w:comment>
-  <w:comment w:id="34" w:author="Max Lindmark [2]" w:date="2020-01-02T15:09:00Z" w:initials="ML">
+  <w:comment w:id="42" w:author="Max Lindmark [2]" w:date="2020-01-03T16:22:00Z" w:initials="ML">
     <w:p>
       <w:pPr>
         <w:pStyle w:val="CommentText"/>
@@ -19791,10 +20439,62 @@
       <w:r>
         <w:rPr>
           <w:rStyle w:val="CommentReference"/>
+          <w:color w:val="FF0000"/>
         </w:rPr>
         <w:annotationRef/>
       </w:r>
       <w:r>
+        <w:rPr>
+          <w:color w:val="FF0000"/>
+        </w:rPr>
+        <w:t>UPDATE</w:t>
+      </w:r>
+    </w:p>
+  </w:comment>
+  <w:comment w:id="43" w:author="Max Lindmark [2]" w:date="2020-01-03T16:22:00Z" w:initials="ML">
+    <w:p>
+      <w:pPr>
+        <w:pStyle w:val="CommentText"/>
+      </w:pPr>
+      <w:r>
+        <w:rPr>
+          <w:rStyle w:val="CommentReference"/>
+        </w:rPr>
+        <w:annotationRef/>
+      </w:r>
+      <w:r>
+        <w:t>FIGURE: OK</w:t>
+      </w:r>
+    </w:p>
+  </w:comment>
+  <w:comment w:id="45" w:author="Max Lindmark [2]" w:date="2020-01-03T16:22:00Z" w:initials="ML">
+    <w:p>
+      <w:pPr>
+        <w:pStyle w:val="CommentText"/>
+      </w:pPr>
+      <w:r>
+        <w:rPr>
+          <w:rStyle w:val="CommentReference"/>
+        </w:rPr>
+        <w:annotationRef/>
+      </w:r>
+      <w:r>
+        <w:t>FIGURE: OK</w:t>
+      </w:r>
+    </w:p>
+  </w:comment>
+  <w:comment w:id="46" w:author="Max Lindmark [2]" w:date="2020-01-02T15:09:00Z" w:initials="ML">
+    <w:p>
+      <w:pPr>
+        <w:pStyle w:val="CommentText"/>
+      </w:pPr>
+      <w:r>
+        <w:rPr>
+          <w:rStyle w:val="CommentReference"/>
+        </w:rPr>
+        <w:annotationRef/>
+      </w:r>
+      <w:r>
         <w:t>Should have been 10C but I made I typo. The constant should be 10.11</w:t>
       </w:r>
       <w:r>
@@ -19802,7 +20502,7 @@
       </w:r>
     </w:p>
   </w:comment>
-  <w:comment w:id="35" w:author="Max Lindmark [2]" w:date="2019-11-20T17:22:00Z" w:initials="ML">
+  <w:comment w:id="47" w:author="Max Lindmark [2]" w:date="2020-01-03T16:22:00Z" w:initials="ML">
     <w:p>
       <w:pPr>
         <w:pStyle w:val="CommentText"/>
@@ -19814,92 +20514,66 @@
         <w:annotationRef/>
       </w:r>
       <w:r>
-        <w:t xml:space="preserve">To make it more reader friendly I might use 0.9, 1 and 1.1 instead which reduces the number of lines… Happy to take other feedback as well! Se bullet points for what I think one should take from this figure (happy to take feedback on that too </w:t>
-      </w:r>
-      <w:r>
-        <w:sym w:font="Wingdings" w:char="F04A"/>
-      </w:r>
-      <w:r>
-        <w:t xml:space="preserve"> )</w:t>
-      </w:r>
-    </w:p>
+        <w:t xml:space="preserve">FIGURE: OK </w:t>
+      </w:r>
+    </w:p>
+  </w:comment>
+  <w:comment w:id="48" w:author="Max Lindmark [2]" w:date="2019-11-20T17:52:00Z" w:initials="ML">
     <w:p>
       <w:pPr>
         <w:pStyle w:val="CommentText"/>
-      </w:pPr>
+        <w:rPr>
+          <w:color w:val="FF0000"/>
+        </w:rPr>
+      </w:pPr>
+      <w:r>
+        <w:rPr>
+          <w:color w:val="FF0000"/>
+        </w:rPr>
+        <w:t>MERGE INTO ON FIGURE</w:t>
+      </w:r>
     </w:p>
     <w:p>
       <w:pPr>
         <w:pStyle w:val="CommentText"/>
-      </w:pPr>
-      <w:r>
-        <w:t>Another option is to remove the fishing alterations completely and just do the pink lines (maybe putting the current figure in the supplement). Instead of having three rows then I can put everything on 1 row and indicate resource scenarios with colors, in the same way as I do in Fig. 3. I think that might be better, because the results I think is most interesting is not the (predictable) effect of fishing but the difference between the resource-scenarios and how that slightly differs from the growth rateresult.</w:t>
-      </w:r>
-    </w:p>
-  </w:comment>
-  <w:comment w:id="36" w:author="Asta Audzijonyte" w:date="2019-11-29T15:28:00Z" w:initials="AA">
+        <w:rPr>
+          <w:color w:val="FF0000"/>
+        </w:rPr>
+      </w:pPr>
+    </w:p>
     <w:p>
       <w:pPr>
         <w:pStyle w:val="CommentText"/>
+        <w:rPr>
+          <w:color w:val="FF0000"/>
+        </w:rPr>
       </w:pPr>
       <w:r>
         <w:rPr>
           <w:rStyle w:val="CommentReference"/>
+          <w:color w:val="FF0000"/>
         </w:rPr>
         <w:annotationRef/>
       </w:r>
       <w:r>
-        <w:t xml:space="preserve">Ok, so with increased metabolic and intake rates large cod is starving because they can’t feed on resource and don’t benefit from it much and because fish has lower biomass. </w:t>
-      </w:r>
-    </w:p>
-    <w:p>
-      <w:pPr>
-        <w:pStyle w:val="CommentText"/>
-      </w:pPr>
-      <w:r>
-        <w:t xml:space="preserve">Large herring benefits from increased kappa and regeneration (of benthos or plankton?) </w:t>
-      </w:r>
-    </w:p>
-    <w:p>
-      <w:pPr>
-        <w:pStyle w:val="CommentText"/>
-      </w:pPr>
-    </w:p>
-    <w:p>
-      <w:pPr>
-        <w:pStyle w:val="CommentText"/>
-      </w:pPr>
-      <w:r>
-        <w:t xml:space="preserve">Do you know how much of the change in biomass comes from background mortality effect? Background mort can be an important driver if it is high. </w:t>
-      </w:r>
-    </w:p>
-    <w:p>
-      <w:pPr>
-        <w:pStyle w:val="CommentText"/>
-      </w:pPr>
-    </w:p>
-    <w:p>
-      <w:pPr>
-        <w:pStyle w:val="CommentText"/>
-      </w:pPr>
-      <w:r>
-        <w:t xml:space="preserve">Whoa… I just realised that this graph is supposed to show effects of temp scaling and different fishing mortalities at the same time?? So now I don’t follow this anymore… </w:t>
-      </w:r>
-    </w:p>
-  </w:comment>
-  <w:comment w:id="37" w:author="Max Lindmark [2]" w:date="2019-11-20T17:52:00Z" w:initials="ML">
-    <w:p>
-      <w:pPr>
-        <w:pStyle w:val="CommentText"/>
-      </w:pPr>
-      <w:r>
-        <w:rPr>
-          <w:rStyle w:val="CommentReference"/>
-        </w:rPr>
-        <w:annotationRef/>
-      </w:r>
-      <w:r>
-        <w:t>The x-axis title is wrong, this is not from a projection with time-varying temperature, so it’s just a scalar to t_ref. Will fix!</w:t>
+        <w:rPr>
+          <w:color w:val="FF0000"/>
+        </w:rPr>
+        <w:t xml:space="preserve">The x-axis title is wrong, this is not from a projection with time-varying temperature, so it’s just a scalar to </w:t>
+      </w:r>
+      <w:proofErr w:type="spellStart"/>
+      <w:r>
+        <w:rPr>
+          <w:color w:val="FF0000"/>
+        </w:rPr>
+        <w:t>t_ref</w:t>
+      </w:r>
+      <w:proofErr w:type="spellEnd"/>
+      <w:r>
+        <w:rPr>
+          <w:color w:val="FF0000"/>
+        </w:rPr>
+        <w:t>. Will fix!</w:t>
       </w:r>
     </w:p>
   </w:comment>
@@ -19909,10 +20583,11 @@
 <file path=word/commentsExtended.xml><?xml version="1.0" encoding="utf-8"?>
 <w15:commentsEx xmlns:wpc="http://schemas.microsoft.com/office/word/2010/wordprocessingCanvas" xmlns:cx="http://schemas.microsoft.com/office/drawing/2014/chartex" xmlns:cx1="http://schemas.microsoft.com/office/drawing/2015/9/8/chartex" xmlns:cx2="http://schemas.microsoft.com/office/drawing/2015/10/21/chartex" xmlns:cx3="http://schemas.microsoft.com/office/drawing/2016/5/9/chartex" xmlns:cx4="http://schemas.microsoft.com/office/drawing/2016/5/10/chartex" xmlns:cx5="http://schemas.microsoft.com/office/drawing/2016/5/11/chartex" xmlns:cx6="http://schemas.microsoft.com/office/drawing/2016/5/12/chartex" xmlns:cx7="http://schemas.microsoft.com/office/drawing/2016/5/13/chartex" xmlns:cx8="http://schemas.microsoft.com/office/drawing/2016/5/14/chartex" xmlns:mc="http://schemas.openxmlformats.org/markup-compatibility/2006" xmlns:aink="http://schemas.microsoft.com/office/drawing/2016/ink" xmlns:am3d="http://schemas.microsoft.com/office/drawing/2017/model3d" xmlns:o="urn:schemas-microsoft-com:office:office" xmlns:r="http://schemas.openxmlformats.org/officeDocument/2006/relationships" xmlns:m="http://schemas.openxmlformats.org/officeDocument/2006/math" xmlns:v="urn:schemas-microsoft-com:vml" xmlns:wp14="http://schemas.microsoft.com/office/word/2010/wordprocessingDrawing" xmlns:wp="http://schemas.openxmlformats.org/drawingml/2006/wordprocessingDrawing" xmlns:w10="urn:schemas-microsoft-com:office:word" xmlns:w="http://schemas.openxmlformats.org/wordprocessingml/2006/main" xmlns:w14="http://schemas.microsoft.com/office/word/2010/wordml" xmlns:w15="http://schemas.microsoft.com/office/word/2012/wordml" xmlns:w16cid="http://schemas.microsoft.com/office/word/2016/wordml/cid" xmlns:w16se="http://schemas.microsoft.com/office/word/2015/wordml/symex" xmlns:wpg="http://schemas.microsoft.com/office/word/2010/wordprocessingGroup" xmlns:wpi="http://schemas.microsoft.com/office/word/2010/wordprocessingInk" xmlns:wne="http://schemas.microsoft.com/office/word/2006/wordml" xmlns:wps="http://schemas.microsoft.com/office/word/2010/wordprocessingShape" mc:Ignorable="w14 w15 w16se w16cid wp14">
   <w15:commentEx w15:paraId="6A09B9C6" w15:done="0"/>
+  <w15:commentEx w15:paraId="4801F629" w15:done="0"/>
   <w15:commentEx w15:paraId="333AB09E" w15:done="0"/>
   <w15:commentEx w15:paraId="5EBFDA85" w15:paraIdParent="333AB09E" w15:done="0"/>
-  <w15:commentEx w15:paraId="0343A81D" w15:done="0"/>
   <w15:commentEx w15:paraId="7823A58D" w15:done="0"/>
+  <w15:commentEx w15:paraId="02F10EF1" w15:paraIdParent="7823A58D" w15:done="0"/>
   <w15:commentEx w15:paraId="71873349" w15:done="0"/>
   <w15:commentEx w15:paraId="2F3BE3FB" w15:paraIdParent="71873349" w15:done="0"/>
   <w15:commentEx w15:paraId="22B60126" w15:paraIdParent="71873349" w15:done="0"/>
@@ -19922,6 +20597,7 @@
   <w15:commentEx w15:paraId="60562247" w15:paraIdParent="14A0D676" w15:done="0"/>
   <w15:commentEx w15:paraId="09466798" w15:done="0"/>
   <w15:commentEx w15:paraId="66B2F607" w15:paraIdParent="09466798" w15:done="0"/>
+  <w15:commentEx w15:paraId="24FD8CE6" w15:done="0"/>
   <w15:commentEx w15:paraId="70CAB610" w15:done="0"/>
   <w15:commentEx w15:paraId="346EEB31" w15:done="0"/>
   <w15:commentEx w15:paraId="59F17826" w15:paraIdParent="346EEB31" w15:done="0"/>
@@ -19933,17 +20609,25 @@
   <w15:commentEx w15:paraId="73D19FC1" w15:paraIdParent="002EE5DD" w15:done="0"/>
   <w15:commentEx w15:paraId="6899369D" w15:done="0"/>
   <w15:commentEx w15:paraId="32D57633" w15:paraIdParent="6899369D" w15:done="0"/>
+  <w15:commentEx w15:paraId="35264689" w15:done="0"/>
+  <w15:commentEx w15:paraId="502260EB" w15:done="0"/>
   <w15:commentEx w15:paraId="7EC0A9DB" w15:done="0"/>
   <w15:commentEx w15:paraId="665F9F74" w15:paraIdParent="7EC0A9DB" w15:done="0"/>
+  <w15:commentEx w15:paraId="596C8580" w15:done="0"/>
+  <w15:commentEx w15:paraId="1D5A9C05" w15:done="0"/>
   <w15:commentEx w15:paraId="1C072A64" w15:done="0"/>
   <w15:commentEx w15:paraId="60F65912" w15:paraIdParent="1C072A64" w15:done="0"/>
+  <w15:commentEx w15:paraId="43B5CBA3" w15:done="0"/>
+  <w15:commentEx w15:paraId="5DE0DEDE" w15:done="0"/>
   <w15:commentEx w15:paraId="763D3635" w15:done="0"/>
   <w15:commentEx w15:paraId="11CDCF4E" w15:paraIdParent="763D3635" w15:done="0"/>
   <w15:commentEx w15:paraId="7E8077B7" w15:done="0"/>
   <w15:commentEx w15:paraId="6F0ABA3F" w15:paraIdParent="7E8077B7" w15:done="0"/>
+  <w15:commentEx w15:paraId="4585FDFE" w15:done="0"/>
+  <w15:commentEx w15:paraId="05E19FCE" w15:done="0"/>
+  <w15:commentEx w15:paraId="46845046" w15:done="0"/>
   <w15:commentEx w15:paraId="368F073C" w15:done="0"/>
-  <w15:commentEx w15:paraId="2D61BD67" w15:done="0"/>
-  <w15:commentEx w15:paraId="00F58FAC" w15:done="0"/>
+  <w15:commentEx w15:paraId="05F2A9ED" w15:done="0"/>
   <w15:commentEx w15:paraId="526E7EDA" w15:done="0"/>
 </w15:commentsEx>
 </file>
@@ -19951,10 +20635,11 @@
 <file path=word/commentsIds.xml><?xml version="1.0" encoding="utf-8"?>
 <w16cid:commentsIds xmlns:wpc="http://schemas.microsoft.com/office/word/2010/wordprocessingCanvas" xmlns:cx="http://schemas.microsoft.com/office/drawing/2014/chartex" xmlns:cx1="http://schemas.microsoft.com/office/drawing/2015/9/8/chartex" xmlns:cx2="http://schemas.microsoft.com/office/drawing/2015/10/21/chartex" xmlns:cx3="http://schemas.microsoft.com/office/drawing/2016/5/9/chartex" xmlns:cx4="http://schemas.microsoft.com/office/drawing/2016/5/10/chartex" xmlns:cx5="http://schemas.microsoft.com/office/drawing/2016/5/11/chartex" xmlns:cx6="http://schemas.microsoft.com/office/drawing/2016/5/12/chartex" xmlns:cx7="http://schemas.microsoft.com/office/drawing/2016/5/13/chartex" xmlns:cx8="http://schemas.microsoft.com/office/drawing/2016/5/14/chartex" xmlns:mc="http://schemas.openxmlformats.org/markup-compatibility/2006" xmlns:aink="http://schemas.microsoft.com/office/drawing/2016/ink" xmlns:am3d="http://schemas.microsoft.com/office/drawing/2017/model3d" xmlns:o="urn:schemas-microsoft-com:office:office" xmlns:r="http://schemas.openxmlformats.org/officeDocument/2006/relationships" xmlns:m="http://schemas.openxmlformats.org/officeDocument/2006/math" xmlns:v="urn:schemas-microsoft-com:vml" xmlns:wp14="http://schemas.microsoft.com/office/word/2010/wordprocessingDrawing" xmlns:wp="http://schemas.openxmlformats.org/drawingml/2006/wordprocessingDrawing" xmlns:w10="urn:schemas-microsoft-com:office:word" xmlns:w="http://schemas.openxmlformats.org/wordprocessingml/2006/main" xmlns:w14="http://schemas.microsoft.com/office/word/2010/wordml" xmlns:w15="http://schemas.microsoft.com/office/word/2012/wordml" xmlns:w16cid="http://schemas.microsoft.com/office/word/2016/wordml/cid" xmlns:w16se="http://schemas.microsoft.com/office/word/2015/wordml/symex" xmlns:wpg="http://schemas.microsoft.com/office/word/2010/wordprocessingGroup" xmlns:wpi="http://schemas.microsoft.com/office/word/2010/wordprocessingInk" xmlns:wne="http://schemas.microsoft.com/office/word/2006/wordml" xmlns:wps="http://schemas.microsoft.com/office/word/2010/wordprocessingShape" mc:Ignorable="w14 w15 w16se w16cid wp14">
   <w16cid:commentId w16cid:paraId="6A09B9C6" w16cid:durableId="216FE6B8"/>
+  <w16cid:commentId w16cid:paraId="4801F629" w16cid:durableId="21B9E94F"/>
   <w16cid:commentId w16cid:paraId="333AB09E" w16cid:durableId="218BAA9A"/>
   <w16cid:commentId w16cid:paraId="5EBFDA85" w16cid:durableId="21B4A228"/>
-  <w16cid:commentId w16cid:paraId="0343A81D" w16cid:durableId="218005DD"/>
   <w16cid:commentId w16cid:paraId="7823A58D" w16cid:durableId="218BABB3"/>
+  <w16cid:commentId w16cid:paraId="02F10EF1" w16cid:durableId="21B9E218"/>
   <w16cid:commentId w16cid:paraId="71873349" w16cid:durableId="216FEFAE"/>
   <w16cid:commentId w16cid:paraId="2F3BE3FB" w16cid:durableId="218BACF5"/>
   <w16cid:commentId w16cid:paraId="22B60126" w16cid:durableId="21B4BAAA"/>
@@ -19964,6 +20649,7 @@
   <w16cid:commentId w16cid:paraId="60562247" w16cid:durableId="21B4A450"/>
   <w16cid:commentId w16cid:paraId="09466798" w16cid:durableId="216FE6BE"/>
   <w16cid:commentId w16cid:paraId="66B2F607" w16cid:durableId="216FE6BF"/>
+  <w16cid:commentId w16cid:paraId="24FD8CE6" w16cid:durableId="21B9E93E"/>
   <w16cid:commentId w16cid:paraId="70CAB610" w16cid:durableId="2173A309"/>
   <w16cid:commentId w16cid:paraId="346EEB31" w16cid:durableId="218BB1C3"/>
   <w16cid:commentId w16cid:paraId="59F17826" w16cid:durableId="21B4A631"/>
@@ -19975,17 +20661,25 @@
   <w16cid:commentId w16cid:paraId="73D19FC1" w16cid:durableId="216FE6CF"/>
   <w16cid:commentId w16cid:paraId="6899369D" w16cid:durableId="218BB314"/>
   <w16cid:commentId w16cid:paraId="32D57633" w16cid:durableId="21B4AF0D"/>
+  <w16cid:commentId w16cid:paraId="35264689" w16cid:durableId="21B9E92B"/>
+  <w16cid:commentId w16cid:paraId="502260EB" w16cid:durableId="21B9E91C"/>
   <w16cid:commentId w16cid:paraId="7EC0A9DB" w16cid:durableId="218BB36E"/>
   <w16cid:commentId w16cid:paraId="665F9F74" w16cid:durableId="21B4B391"/>
+  <w16cid:commentId w16cid:paraId="596C8580" w16cid:durableId="21B9E90B"/>
+  <w16cid:commentId w16cid:paraId="1D5A9C05" w16cid:durableId="21B9E900"/>
   <w16cid:commentId w16cid:paraId="1C072A64" w16cid:durableId="218BB3DE"/>
   <w16cid:commentId w16cid:paraId="60F65912" w16cid:durableId="21B4B19C"/>
+  <w16cid:commentId w16cid:paraId="43B5CBA3" w16cid:durableId="21B9E8F2"/>
+  <w16cid:commentId w16cid:paraId="5DE0DEDE" w16cid:durableId="21B9E8E3"/>
   <w16cid:commentId w16cid:paraId="763D3635" w16cid:durableId="216FE6DA"/>
   <w16cid:commentId w16cid:paraId="11CDCF4E" w16cid:durableId="216FE6DB"/>
   <w16cid:commentId w16cid:paraId="7E8077B7" w16cid:durableId="216FE6DC"/>
   <w16cid:commentId w16cid:paraId="6F0ABA3F" w16cid:durableId="216FE6DD"/>
+  <w16cid:commentId w16cid:paraId="4585FDFE" w16cid:durableId="21B9E8D5"/>
+  <w16cid:commentId w16cid:paraId="05E19FCE" w16cid:durableId="21B9E8CE"/>
+  <w16cid:commentId w16cid:paraId="46845046" w16cid:durableId="21B9E8C9"/>
   <w16cid:commentId w16cid:paraId="368F073C" w16cid:durableId="21B8861C"/>
-  <w16cid:commentId w16cid:paraId="2D61BD67" w16cid:durableId="217FF4D2"/>
-  <w16cid:commentId w16cid:paraId="00F58FAC" w16cid:durableId="218BB782"/>
+  <w16cid:commentId w16cid:paraId="05F2A9ED" w16cid:durableId="21B9E8C0"/>
   <w16cid:commentId w16cid:paraId="526E7EDA" w16cid:durableId="217FFBEB"/>
 </w16cid:commentsIds>
 </file>
@@ -22004,11 +22698,11 @@
   <w15:person w15:author="Max Lindmark">
     <w15:presenceInfo w15:providerId="AD" w15:userId="S-1-5-21-1060284298-1343024091-682003330-142419"/>
   </w15:person>
+  <w15:person w15:author="Max Lindmark [2]">
+    <w15:presenceInfo w15:providerId="AD" w15:userId="S::max.lindmark@slu.se::74a91d58-1def-4e6c-a200-e80e4af38c20"/>
+  </w15:person>
   <w15:person w15:author="Asta Audzijonyte">
     <w15:presenceInfo w15:providerId="AD" w15:userId="S::Asta.Audzijonyte@utas.edu.au::a3d30981-db3b-4423-8ad1-b5728f275541"/>
-  </w15:person>
-  <w15:person w15:author="Max Lindmark [2]">
-    <w15:presenceInfo w15:providerId="AD" w15:userId="S::max.lindmark@slu.se::74a91d58-1def-4e6c-a200-e80e4af38c20"/>
   </w15:person>
   <w15:person w15:author="Julia Blanchard">
     <w15:presenceInfo w15:providerId="AD" w15:userId="S::julia.blanchard@utas.edu.au::73adb783-d8e8-4349-9414-c15c0b292cbc"/>
@@ -22416,7 +23110,7 @@
   <w:style w:type="paragraph" w:default="1" w:styleId="Normal">
     <w:name w:val="Normal"/>
     <w:qFormat/>
-    <w:rsid w:val="00383C3C"/>
+    <w:rsid w:val="00805D3C"/>
     <w:pPr>
       <w:spacing w:after="0" w:line="240" w:lineRule="auto"/>
     </w:pPr>
@@ -22522,7 +23216,7 @@
     <w:uiPriority w:val="1"/>
     <w:semiHidden/>
     <w:unhideWhenUsed/>
-    <w:rsid w:val="00383C3C"/>
+    <w:rsid w:val="00805D3C"/>
   </w:style>
   <w:style w:type="table" w:default="1" w:styleId="TableNormal">
     <w:name w:val="Normal Table"/>
@@ -22544,7 +23238,7 @@
     <w:uiPriority w:val="99"/>
     <w:semiHidden/>
     <w:unhideWhenUsed/>
-    <w:rsid w:val="00383C3C"/>
+    <w:rsid w:val="00805D3C"/>
   </w:style>
   <w:style w:type="character" w:customStyle="1" w:styleId="Heading1Char">
     <w:name w:val="Heading 1 Char"/>
@@ -24948,6 +25642,15 @@
 </file>
 
 <file path=customXml/item1.xml><?xml version="1.0" encoding="utf-8"?>
+<?mso-contentType ?>
+<FormTemplates xmlns="http://schemas.microsoft.com/sharepoint/v3/contenttype/forms">
+  <Display>DocumentLibraryForm</Display>
+  <Edit>DocumentLibraryForm</Edit>
+  <New>DocumentLibraryForm</New>
+</FormTemplates>
+</file>
+
+<file path=customXml/item2.xml><?xml version="1.0" encoding="utf-8"?>
 <ct:contentTypeSchema xmlns:ct="http://schemas.microsoft.com/office/2006/metadata/contentType" xmlns:ma="http://schemas.microsoft.com/office/2006/metadata/properties/metaAttributes" ct:_="" ma:_="" ma:contentTypeName="Dokument" ma:contentTypeID="0x01010082F6CF5AC4B69D4CA4913C8C7806130C" ma:contentTypeVersion="0" ma:contentTypeDescription="Skapa ett nytt dokument." ma:contentTypeScope="" ma:versionID="99a8c06d041fe489a0ac81dc45f84c12">
   <xsd:schema xmlns:xsd="http://www.w3.org/2001/XMLSchema" xmlns:xs="http://www.w3.org/2001/XMLSchema" xmlns:p="http://schemas.microsoft.com/office/2006/metadata/properties" targetNamespace="http://schemas.microsoft.com/office/2006/metadata/properties" ma:root="true" ma:fieldsID="988ddc45a2a1ba233d786d3fa5db79ea">
     <xsd:element name="properties">
@@ -25061,26 +25764,17 @@
 </ct:contentTypeSchema>
 </file>
 
-<file path=customXml/item2.xml><?xml version="1.0" encoding="utf-8"?>
-<?mso-contentType ?>
-<FormTemplates xmlns="http://schemas.microsoft.com/sharepoint/v3/contenttype/forms">
-  <Display>DocumentLibraryForm</Display>
-  <Edit>DocumentLibraryForm</Edit>
-  <New>DocumentLibraryForm</New>
-</FormTemplates>
-</file>
-
 <file path=customXml/item3.xml><?xml version="1.0" encoding="utf-8"?>
-<p:properties xmlns:p="http://schemas.microsoft.com/office/2006/metadata/properties" xmlns:xsi="http://www.w3.org/2001/XMLSchema-instance">
-  <documentManagement/>
-</p:properties>
-</file>
-
-<file path=customXml/item4.xml><?xml version="1.0" encoding="utf-8"?>
 <tns:customPropertyEditors xmlns:tns="http://schemas.microsoft.com/office/2006/customDocumentInformationPanel">
   <tns:showOnOpen>false</tns:showOnOpen>
   <tns:defaultPropertyEditorNamespace>Standardegenskaper och egenskaper för SharePoint-bibliotek</tns:defaultPropertyEditorNamespace>
 </tns:customPropertyEditors>
+</file>
+
+<file path=customXml/item4.xml><?xml version="1.0" encoding="utf-8"?>
+<p:properties xmlns:p="http://schemas.microsoft.com/office/2006/metadata/properties" xmlns:xsi="http://www.w3.org/2001/XMLSchema-instance">
+  <documentManagement/>
+</p:properties>
 </file>
 
 <file path=customXml/item5.xml><?xml version="1.0" encoding="utf-8"?>
@@ -25088,6 +25782,14 @@
 </file>
 
 <file path=customXml/itemProps1.xml><?xml version="1.0" encoding="utf-8"?>
+<ds:datastoreItem xmlns:ds="http://schemas.openxmlformats.org/officeDocument/2006/customXml" ds:itemID="{26208C63-3BA0-4E10-999A-5A1631CE23E7}">
+  <ds:schemaRefs>
+    <ds:schemaRef ds:uri="http://schemas.microsoft.com/sharepoint/v3/contenttype/forms"/>
+  </ds:schemaRefs>
+</ds:datastoreItem>
+</file>
+
+<file path=customXml/itemProps2.xml><?xml version="1.0" encoding="utf-8"?>
 <ds:datastoreItem xmlns:ds="http://schemas.openxmlformats.org/officeDocument/2006/customXml" ds:itemID="{9E139D32-C100-407F-ABC8-6BC7DACBCB79}">
   <ds:schemaRefs>
     <ds:schemaRef ds:uri="http://schemas.microsoft.com/office/2006/metadata/contentType"/>
@@ -25103,15 +25805,15 @@
 </ds:datastoreItem>
 </file>
 
-<file path=customXml/itemProps2.xml><?xml version="1.0" encoding="utf-8"?>
-<ds:datastoreItem xmlns:ds="http://schemas.openxmlformats.org/officeDocument/2006/customXml" ds:itemID="{26208C63-3BA0-4E10-999A-5A1631CE23E7}">
+<file path=customXml/itemProps3.xml><?xml version="1.0" encoding="utf-8"?>
+<ds:datastoreItem xmlns:ds="http://schemas.openxmlformats.org/officeDocument/2006/customXml" ds:itemID="{6DA9EF7A-CCE7-4AF5-BA3C-73D4204EBDDA}">
   <ds:schemaRefs>
-    <ds:schemaRef ds:uri="http://schemas.microsoft.com/sharepoint/v3/contenttype/forms"/>
+    <ds:schemaRef ds:uri="http://schemas.microsoft.com/office/2006/customDocumentInformationPanel"/>
   </ds:schemaRefs>
 </ds:datastoreItem>
 </file>
 
-<file path=customXml/itemProps3.xml><?xml version="1.0" encoding="utf-8"?>
+<file path=customXml/itemProps4.xml><?xml version="1.0" encoding="utf-8"?>
 <ds:datastoreItem xmlns:ds="http://schemas.openxmlformats.org/officeDocument/2006/customXml" ds:itemID="{14B571DE-9FEF-443E-BFEF-8D8A10FF54E4}">
   <ds:schemaRefs>
     <ds:schemaRef ds:uri="http://schemas.microsoft.com/office/2006/metadata/properties"/>
@@ -25119,16 +25821,8 @@
 </ds:datastoreItem>
 </file>
 
-<file path=customXml/itemProps4.xml><?xml version="1.0" encoding="utf-8"?>
-<ds:datastoreItem xmlns:ds="http://schemas.openxmlformats.org/officeDocument/2006/customXml" ds:itemID="{6DA9EF7A-CCE7-4AF5-BA3C-73D4204EBDDA}">
-  <ds:schemaRefs>
-    <ds:schemaRef ds:uri="http://schemas.microsoft.com/office/2006/customDocumentInformationPanel"/>
-  </ds:schemaRefs>
-</ds:datastoreItem>
-</file>
-
 <file path=customXml/itemProps5.xml><?xml version="1.0" encoding="utf-8"?>
-<ds:datastoreItem xmlns:ds="http://schemas.openxmlformats.org/officeDocument/2006/customXml" ds:itemID="{940F7CF1-58DB-9343-8935-447EDFC34D9F}">
+<ds:datastoreItem xmlns:ds="http://schemas.openxmlformats.org/officeDocument/2006/customXml" ds:itemID="{34A9CC44-637D-164A-B055-BBC4272957E2}">
   <ds:schemaRefs>
     <ds:schemaRef ds:uri="http://schemas.openxmlformats.org/officeDocument/2006/bibliography"/>
   </ds:schemaRefs>

</xml_diff>